<commit_message>
voprosi k 1 labe
</commit_message>
<xml_diff>
--- a/lab1/Kontrolnye_voprosy.docx
+++ b/lab1/Kontrolnye_voprosy.docx
@@ -1,6 +1,6 @@
 
 <file path=word/document.xml><?xml version="1.0" encoding="utf-8"?>
-<w:document xmlns:wpc="http://schemas.microsoft.com/office/word/2010/wordprocessingCanvas" xmlns:cx="http://schemas.microsoft.com/office/drawing/2014/chartex" xmlns:cx1="http://schemas.microsoft.com/office/drawing/2015/9/8/chartex" xmlns:cx2="http://schemas.microsoft.com/office/drawing/2015/10/21/chartex" xmlns:cx3="http://schemas.microsoft.com/office/drawing/2016/5/9/chartex" xmlns:cx4="http://schemas.microsoft.com/office/drawing/2016/5/10/chartex" xmlns:cx5="http://schemas.microsoft.com/office/drawing/2016/5/11/chartex" xmlns:cx6="http://schemas.microsoft.com/office/drawing/2016/5/12/chartex" xmlns:cx7="http://schemas.microsoft.com/office/drawing/2016/5/13/chartex" xmlns:cx8="http://schemas.microsoft.com/office/drawing/2016/5/14/chartex" xmlns:mc="http://schemas.openxmlformats.org/markup-compatibility/2006" xmlns:aink="http://schemas.microsoft.com/office/drawing/2016/ink" xmlns:am3d="http://schemas.microsoft.com/office/drawing/2017/model3d" xmlns:o="urn:schemas-microsoft-com:office:office" xmlns:r="http://schemas.openxmlformats.org/officeDocument/2006/relationships" xmlns:m="http://schemas.openxmlformats.org/officeDocument/2006/math" xmlns:v="urn:schemas-microsoft-com:vml" xmlns:wp14="http://schemas.microsoft.com/office/word/2010/wordprocessingDrawing" xmlns:wp="http://schemas.openxmlformats.org/drawingml/2006/wordprocessingDrawing" xmlns:w10="urn:schemas-microsoft-com:office:word" xmlns:w="http://schemas.openxmlformats.org/wordprocessingml/2006/main" xmlns:w14="http://schemas.microsoft.com/office/word/2010/wordml" xmlns:w15="http://schemas.microsoft.com/office/word/2012/wordml" xmlns:w16cex="http://schemas.microsoft.com/office/word/2018/wordml/cex" xmlns:w16cid="http://schemas.microsoft.com/office/word/2016/wordml/cid" xmlns:w16="http://schemas.microsoft.com/office/word/2018/wordml" xmlns:w16sdtdh="http://schemas.microsoft.com/office/word/2020/wordml/sdtdatahash" xmlns:w16se="http://schemas.microsoft.com/office/word/2015/wordml/symex" xmlns:wpg="http://schemas.microsoft.com/office/word/2010/wordprocessingGroup" xmlns:wpi="http://schemas.microsoft.com/office/word/2010/wordprocessingInk" xmlns:wne="http://schemas.microsoft.com/office/word/2006/wordml" xmlns:wps="http://schemas.microsoft.com/office/word/2010/wordprocessingShape" mc:Ignorable="w14 w15 w16se w16cid w16 w16cex w16sdtdh wp14">
+<w:document xmlns:wpc="http://schemas.microsoft.com/office/word/2010/wordprocessingCanvas" xmlns:cx="http://schemas.microsoft.com/office/drawing/2014/chartex" xmlns:cx1="http://schemas.microsoft.com/office/drawing/2015/9/8/chartex" xmlns:cx2="http://schemas.microsoft.com/office/drawing/2015/10/21/chartex" xmlns:cx3="http://schemas.microsoft.com/office/drawing/2016/5/9/chartex" xmlns:cx4="http://schemas.microsoft.com/office/drawing/2016/5/10/chartex" xmlns:cx5="http://schemas.microsoft.com/office/drawing/2016/5/11/chartex" xmlns:cx6="http://schemas.microsoft.com/office/drawing/2016/5/12/chartex" xmlns:cx7="http://schemas.microsoft.com/office/drawing/2016/5/13/chartex" xmlns:cx8="http://schemas.microsoft.com/office/drawing/2016/5/14/chartex" xmlns:mc="http://schemas.openxmlformats.org/markup-compatibility/2006" xmlns:aink="http://schemas.microsoft.com/office/drawing/2016/ink" xmlns:am3d="http://schemas.microsoft.com/office/drawing/2017/model3d" xmlns:o="urn:schemas-microsoft-com:office:office" xmlns:oel="http://schemas.microsoft.com/office/2019/extlst" xmlns:r="http://schemas.openxmlformats.org/officeDocument/2006/relationships" xmlns:m="http://schemas.openxmlformats.org/officeDocument/2006/math" xmlns:v="urn:schemas-microsoft-com:vml" xmlns:wp14="http://schemas.microsoft.com/office/word/2010/wordprocessingDrawing" xmlns:wp="http://schemas.openxmlformats.org/drawingml/2006/wordprocessingDrawing" xmlns:w10="urn:schemas-microsoft-com:office:word" xmlns:w="http://schemas.openxmlformats.org/wordprocessingml/2006/main" xmlns:w14="http://schemas.microsoft.com/office/word/2010/wordml" xmlns:w15="http://schemas.microsoft.com/office/word/2012/wordml" xmlns:w16cex="http://schemas.microsoft.com/office/word/2018/wordml/cex" xmlns:w16cid="http://schemas.microsoft.com/office/word/2016/wordml/cid" xmlns:w16="http://schemas.microsoft.com/office/word/2018/wordml" xmlns:w16du="http://schemas.microsoft.com/office/word/2023/wordml/word16du" xmlns:w16sdtdh="http://schemas.microsoft.com/office/word/2020/wordml/sdtdatahash" xmlns:w16se="http://schemas.microsoft.com/office/word/2015/wordml/symex" xmlns:wpg="http://schemas.microsoft.com/office/word/2010/wordprocessingGroup" xmlns:wpi="http://schemas.microsoft.com/office/word/2010/wordprocessingInk" xmlns:wne="http://schemas.microsoft.com/office/word/2006/wordml" xmlns:wps="http://schemas.microsoft.com/office/word/2010/wordprocessingShape" mc:Ignorable="w14 w15 w16se w16cid w16 w16cex w16sdtdh w16du wp14">
   <w:body>
     <w:p>
       <w:pPr>
@@ -29,7 +29,7 @@
     </w:p>
     <w:p>
       <w:pPr>
-        <w:pStyle w:val="a3"/>
+        <w:pStyle w:val="ListParagraph"/>
         <w:numPr>
           <w:ilvl w:val="0"/>
           <w:numId w:val="1"/>
@@ -64,30 +64,22 @@
           <w:sz w:val="24"/>
           <w:szCs w:val="24"/>
         </w:rPr>
-        <w:t>Требования к программному обеспечению – это совокупность утверждений относительно атрибутов, свойств или качеств программной системы, подлежащей реализации. Требования могут выражаться в виде текстовых утверждений и графических моделей. Требования функционального характера определяют требуемое поведение программной системы</w:t>
-      </w:r>
-      <w:r>
-        <w:rPr>
-          <w:rFonts w:ascii="Times New Roman" w:hAnsi="Times New Roman" w:cs="Times New Roman"/>
-          <w:sz w:val="24"/>
-          <w:szCs w:val="24"/>
-        </w:rPr>
-        <w:t>.</w:t>
-      </w:r>
-    </w:p>
-    <w:p>
-      <w:pPr>
-        <w:pStyle w:val="a3"/>
-        <w:rPr>
-          <w:rFonts w:ascii="Times New Roman" w:hAnsi="Times New Roman" w:cs="Times New Roman"/>
-          <w:sz w:val="24"/>
-          <w:szCs w:val="24"/>
-        </w:rPr>
-      </w:pPr>
-    </w:p>
-    <w:p>
-      <w:pPr>
-        <w:pStyle w:val="a3"/>
+        <w:t>Требования к программному обеспечению – это совокупность утверждений относительно атрибутов, свойств или качеств программной системы, подлежащей реализации. Требования могут выражаться в виде текстовых утверждений и графических моделей. Требования функционального характера определяют требуемое поведение программной системы.</w:t>
+      </w:r>
+    </w:p>
+    <w:p>
+      <w:pPr>
+        <w:pStyle w:val="ListParagraph"/>
+        <w:rPr>
+          <w:rFonts w:ascii="Times New Roman" w:hAnsi="Times New Roman" w:cs="Times New Roman"/>
+          <w:sz w:val="24"/>
+          <w:szCs w:val="24"/>
+        </w:rPr>
+      </w:pPr>
+    </w:p>
+    <w:p>
+      <w:pPr>
+        <w:pStyle w:val="ListParagraph"/>
         <w:numPr>
           <w:ilvl w:val="0"/>
           <w:numId w:val="1"/>
@@ -115,19 +107,12 @@
           <w:szCs w:val="24"/>
         </w:rPr>
         <w:br/>
-      </w:r>
-      <w:r>
-        <w:rPr>
-          <w:rFonts w:ascii="Times New Roman" w:hAnsi="Times New Roman" w:cs="Times New Roman"/>
-          <w:sz w:val="24"/>
-          <w:szCs w:val="24"/>
-        </w:rPr>
         <w:t xml:space="preserve">Выделяют следующие виды требований функционального характера: </w:t>
       </w:r>
     </w:p>
     <w:p>
       <w:pPr>
-        <w:pStyle w:val="a3"/>
+        <w:pStyle w:val="ListParagraph"/>
         <w:numPr>
           <w:ilvl w:val="1"/>
           <w:numId w:val="1"/>
@@ -149,7 +134,7 @@
     </w:p>
     <w:p>
       <w:pPr>
-        <w:pStyle w:val="a3"/>
+        <w:pStyle w:val="ListParagraph"/>
         <w:numPr>
           <w:ilvl w:val="1"/>
           <w:numId w:val="1"/>
@@ -171,7 +156,7 @@
     </w:p>
     <w:p>
       <w:pPr>
-        <w:pStyle w:val="a3"/>
+        <w:pStyle w:val="ListParagraph"/>
         <w:numPr>
           <w:ilvl w:val="1"/>
           <w:numId w:val="1"/>
@@ -193,7 +178,7 @@
     </w:p>
     <w:p>
       <w:pPr>
-        <w:pStyle w:val="a3"/>
+        <w:pStyle w:val="ListParagraph"/>
         <w:numPr>
           <w:ilvl w:val="2"/>
           <w:numId w:val="1"/>
@@ -215,7 +200,7 @@
     </w:p>
     <w:p>
       <w:pPr>
-        <w:pStyle w:val="a3"/>
+        <w:pStyle w:val="ListParagraph"/>
         <w:numPr>
           <w:ilvl w:val="2"/>
           <w:numId w:val="1"/>
@@ -237,7 +222,7 @@
     </w:p>
     <w:p>
       <w:pPr>
-        <w:pStyle w:val="a3"/>
+        <w:pStyle w:val="ListParagraph"/>
         <w:numPr>
           <w:ilvl w:val="2"/>
           <w:numId w:val="1"/>
@@ -259,7 +244,7 @@
     </w:p>
     <w:p>
       <w:pPr>
-        <w:pStyle w:val="a3"/>
+        <w:pStyle w:val="ListParagraph"/>
         <w:numPr>
           <w:ilvl w:val="2"/>
           <w:numId w:val="1"/>
@@ -290,7 +275,7 @@
     </w:p>
     <w:p>
       <w:pPr>
-        <w:pStyle w:val="a3"/>
+        <w:pStyle w:val="ListParagraph"/>
         <w:numPr>
           <w:ilvl w:val="0"/>
           <w:numId w:val="1"/>
@@ -313,7 +298,10 @@
         </w:rPr>
         <w:t>Анализ предметной области.</w:t>
       </w:r>
-      <w:r>
+    </w:p>
+    <w:p>
+      <w:pPr>
+        <w:ind w:left="708"/>
         <w:rPr>
           <w:rFonts w:ascii="Times New Roman" w:hAnsi="Times New Roman" w:cs="Times New Roman"/>
           <w:b/>
@@ -321,12 +309,215 @@
           <w:sz w:val="24"/>
           <w:szCs w:val="24"/>
         </w:rPr>
-        <w:br/>
-      </w:r>
-    </w:p>
-    <w:p>
-      <w:pPr>
-        <w:pStyle w:val="a3"/>
+      </w:pPr>
+      <w:r>
+        <w:rPr>
+          <w:rFonts w:ascii="Times New Roman" w:hAnsi="Times New Roman" w:cs="Times New Roman"/>
+          <w:b/>
+          <w:bCs/>
+          <w:sz w:val="24"/>
+          <w:szCs w:val="24"/>
+        </w:rPr>
+        <w:t>В общем и целом:</w:t>
+      </w:r>
+    </w:p>
+    <w:p>
+      <w:pPr>
+        <w:ind w:left="709"/>
+        <w:rPr>
+          <w:rFonts w:ascii="Times New Roman" w:hAnsi="Times New Roman" w:cs="Times New Roman"/>
+          <w:sz w:val="24"/>
+          <w:szCs w:val="24"/>
+        </w:rPr>
+      </w:pPr>
+      <w:r>
+        <w:rPr>
+          <w:rFonts w:ascii="Times New Roman" w:hAnsi="Times New Roman" w:cs="Times New Roman"/>
+          <w:sz w:val="24"/>
+          <w:szCs w:val="24"/>
+        </w:rPr>
+        <w:t xml:space="preserve">Анализ предметной области - это процесс изучения и понимания конкретной сферы знаний или деятельности. Он включает в себя изучение основных понятий, принципов, процессов, требований и проблем, связанных с этой областью. </w:t>
+      </w:r>
+    </w:p>
+    <w:p>
+      <w:pPr>
+        <w:ind w:left="709"/>
+        <w:rPr>
+          <w:rFonts w:ascii="Times New Roman" w:hAnsi="Times New Roman" w:cs="Times New Roman"/>
+          <w:sz w:val="24"/>
+          <w:szCs w:val="24"/>
+        </w:rPr>
+      </w:pPr>
+      <w:r>
+        <w:rPr>
+          <w:rFonts w:ascii="Times New Roman" w:hAnsi="Times New Roman" w:cs="Times New Roman"/>
+          <w:sz w:val="24"/>
+          <w:szCs w:val="24"/>
+        </w:rPr>
+        <w:t xml:space="preserve">Целью анализа предметной области является создание полного и точного описания того, что составляет данную область, а также выявление её особенностей, слабых мест и потенциальных возможностей для улучшения. </w:t>
+      </w:r>
+    </w:p>
+    <w:p>
+      <w:pPr>
+        <w:ind w:left="709"/>
+        <w:rPr>
+          <w:rFonts w:ascii="Times New Roman" w:hAnsi="Times New Roman" w:cs="Times New Roman"/>
+          <w:sz w:val="24"/>
+          <w:szCs w:val="24"/>
+        </w:rPr>
+      </w:pPr>
+      <w:r>
+        <w:rPr>
+          <w:rFonts w:ascii="Times New Roman" w:hAnsi="Times New Roman" w:cs="Times New Roman"/>
+          <w:sz w:val="24"/>
+          <w:szCs w:val="24"/>
+        </w:rPr>
+        <w:t>Этот процесс часто применяется в области разработки программного обеспечения, системного проектирования, управления проектами и других областях, где необходимо четко определить требования и цели перед началом работы.</w:t>
+      </w:r>
+    </w:p>
+    <w:p>
+      <w:pPr>
+        <w:ind w:left="709"/>
+        <w:rPr>
+          <w:rFonts w:ascii="Times New Roman" w:hAnsi="Times New Roman" w:cs="Times New Roman"/>
+          <w:b/>
+          <w:bCs/>
+          <w:sz w:val="24"/>
+          <w:szCs w:val="24"/>
+        </w:rPr>
+      </w:pPr>
+    </w:p>
+    <w:p>
+      <w:pPr>
+        <w:ind w:left="709"/>
+        <w:rPr>
+          <w:rFonts w:ascii="Times New Roman" w:hAnsi="Times New Roman" w:cs="Times New Roman"/>
+          <w:b/>
+          <w:bCs/>
+          <w:sz w:val="24"/>
+          <w:szCs w:val="24"/>
+        </w:rPr>
+      </w:pPr>
+      <w:r>
+        <w:rPr>
+          <w:rFonts w:ascii="Times New Roman" w:hAnsi="Times New Roman" w:cs="Times New Roman"/>
+          <w:b/>
+          <w:bCs/>
+          <w:sz w:val="24"/>
+          <w:szCs w:val="24"/>
+        </w:rPr>
+        <w:t>Про наш проект в частности:</w:t>
+      </w:r>
+    </w:p>
+    <w:p>
+      <w:pPr>
+        <w:pStyle w:val="ListParagraph"/>
+        <w:numPr>
+          <w:ilvl w:val="0"/>
+          <w:numId w:val="11"/>
+        </w:numPr>
+        <w:rPr>
+          <w:rFonts w:ascii="Times New Roman" w:hAnsi="Times New Roman" w:cs="Times New Roman"/>
+          <w:sz w:val="24"/>
+          <w:szCs w:val="24"/>
+        </w:rPr>
+      </w:pPr>
+      <w:r>
+        <w:rPr>
+          <w:rFonts w:ascii="Times New Roman" w:hAnsi="Times New Roman" w:cs="Times New Roman"/>
+          <w:sz w:val="24"/>
+          <w:szCs w:val="24"/>
+        </w:rPr>
+        <w:t xml:space="preserve">Типы долговых отношений: Первоначально необходимо определить различные виды долговых отношений, которые будут учитываться в </w:t>
+      </w:r>
+      <w:r>
+        <w:rPr>
+          <w:rFonts w:ascii="Times New Roman" w:hAnsi="Times New Roman" w:cs="Times New Roman"/>
+          <w:sz w:val="24"/>
+          <w:szCs w:val="24"/>
+        </w:rPr>
+        <w:lastRenderedPageBreak/>
+        <w:t>приложении. Например, это могут быть кредиты, займы, долги по кредитным картам, долги среди друзей или членов семьи.</w:t>
+      </w:r>
+    </w:p>
+    <w:p>
+      <w:pPr>
+        <w:pStyle w:val="ListParagraph"/>
+        <w:numPr>
+          <w:ilvl w:val="0"/>
+          <w:numId w:val="11"/>
+        </w:numPr>
+        <w:rPr>
+          <w:rFonts w:ascii="Times New Roman" w:hAnsi="Times New Roman" w:cs="Times New Roman"/>
+          <w:sz w:val="24"/>
+          <w:szCs w:val="24"/>
+        </w:rPr>
+      </w:pPr>
+      <w:r>
+        <w:rPr>
+          <w:rFonts w:ascii="Times New Roman" w:hAnsi="Times New Roman" w:cs="Times New Roman"/>
+          <w:sz w:val="24"/>
+          <w:szCs w:val="24"/>
+        </w:rPr>
+        <w:t>Данные о долгах: Важно определить информацию, которая будет храниться для каждого долга. Это может включать в себя сумму долга, дату выдачи, сроки возврата, проценты (если применимо), информацию о должнике и т. д.</w:t>
+      </w:r>
+    </w:p>
+    <w:p>
+      <w:pPr>
+        <w:pStyle w:val="ListParagraph"/>
+        <w:numPr>
+          <w:ilvl w:val="0"/>
+          <w:numId w:val="11"/>
+        </w:numPr>
+        <w:rPr>
+          <w:rFonts w:ascii="Times New Roman" w:hAnsi="Times New Roman" w:cs="Times New Roman"/>
+          <w:sz w:val="24"/>
+          <w:szCs w:val="24"/>
+        </w:rPr>
+      </w:pPr>
+      <w:r>
+        <w:rPr>
+          <w:rFonts w:ascii="Times New Roman" w:hAnsi="Times New Roman" w:cs="Times New Roman"/>
+          <w:sz w:val="24"/>
+          <w:szCs w:val="24"/>
+        </w:rPr>
+        <w:t>Безопасность: Поскольку в приложении будут храниться чувствительные финансовые данные, необходимо обеспечить высокий уровень безопасности, включая защиту данных и обеспечение конфиденциальности информации.</w:t>
+      </w:r>
+    </w:p>
+    <w:p>
+      <w:pPr>
+        <w:pStyle w:val="ListParagraph"/>
+        <w:numPr>
+          <w:ilvl w:val="0"/>
+          <w:numId w:val="11"/>
+        </w:numPr>
+        <w:rPr>
+          <w:rFonts w:ascii="Times New Roman" w:hAnsi="Times New Roman" w:cs="Times New Roman"/>
+          <w:sz w:val="24"/>
+          <w:szCs w:val="24"/>
+        </w:rPr>
+      </w:pPr>
+      <w:r>
+        <w:rPr>
+          <w:rFonts w:ascii="Times New Roman" w:hAnsi="Times New Roman" w:cs="Times New Roman"/>
+          <w:sz w:val="24"/>
+          <w:szCs w:val="24"/>
+        </w:rPr>
+        <w:t>Законодательство и регулирование: Важно учитывать законодательные аспекты, связанные с учетом долговых отношений и обработкой финансовых данных, чтобы приложение соответствовало действующим нормативам и требованиям безопасности данных.</w:t>
+      </w:r>
+    </w:p>
+    <w:p>
+      <w:pPr>
+        <w:rPr>
+          <w:rFonts w:ascii="Times New Roman" w:hAnsi="Times New Roman" w:cs="Times New Roman"/>
+          <w:b/>
+          <w:bCs/>
+        </w:rPr>
+      </w:pPr>
+    </w:p>
+    <w:p>
+      <w:pPr>
+        <w:pStyle w:val="ListParagraph"/>
         <w:numPr>
           <w:ilvl w:val="0"/>
           <w:numId w:val="1"/>
@@ -366,7 +557,7 @@
     </w:p>
     <w:p>
       <w:pPr>
-        <w:pStyle w:val="a3"/>
+        <w:pStyle w:val="ListParagraph"/>
         <w:numPr>
           <w:ilvl w:val="1"/>
           <w:numId w:val="1"/>
@@ -388,7 +579,7 @@
     </w:p>
     <w:p>
       <w:pPr>
-        <w:pStyle w:val="a3"/>
+        <w:pStyle w:val="ListParagraph"/>
         <w:numPr>
           <w:ilvl w:val="1"/>
           <w:numId w:val="1"/>
@@ -410,7 +601,7 @@
     </w:p>
     <w:p>
       <w:pPr>
-        <w:pStyle w:val="a3"/>
+        <w:pStyle w:val="ListParagraph"/>
         <w:numPr>
           <w:ilvl w:val="1"/>
           <w:numId w:val="1"/>
@@ -432,7 +623,7 @@
     </w:p>
     <w:p>
       <w:pPr>
-        <w:pStyle w:val="a3"/>
+        <w:pStyle w:val="ListParagraph"/>
         <w:numPr>
           <w:ilvl w:val="1"/>
           <w:numId w:val="1"/>
@@ -454,7 +645,7 @@
     </w:p>
     <w:p>
       <w:pPr>
-        <w:pStyle w:val="a3"/>
+        <w:pStyle w:val="ListParagraph"/>
         <w:numPr>
           <w:ilvl w:val="1"/>
           <w:numId w:val="1"/>
@@ -476,7 +667,7 @@
     </w:p>
     <w:p>
       <w:pPr>
-        <w:pStyle w:val="a3"/>
+        <w:pStyle w:val="ListParagraph"/>
         <w:numPr>
           <w:ilvl w:val="1"/>
           <w:numId w:val="1"/>
@@ -493,13 +684,12 @@
           <w:sz w:val="24"/>
           <w:szCs w:val="24"/>
         </w:rPr>
-        <w:lastRenderedPageBreak/>
         <w:t xml:space="preserve">сущности, необходимые для выполнения функций системы; </w:t>
       </w:r>
     </w:p>
     <w:p>
       <w:pPr>
-        <w:pStyle w:val="a3"/>
+        <w:pStyle w:val="ListParagraph"/>
         <w:numPr>
           <w:ilvl w:val="1"/>
           <w:numId w:val="1"/>
@@ -521,7 +711,7 @@
     </w:p>
     <w:p>
       <w:pPr>
-        <w:pStyle w:val="a3"/>
+        <w:pStyle w:val="ListParagraph"/>
         <w:numPr>
           <w:ilvl w:val="1"/>
           <w:numId w:val="1"/>
@@ -543,7 +733,7 @@
     </w:p>
     <w:p>
       <w:pPr>
-        <w:pStyle w:val="a3"/>
+        <w:pStyle w:val="ListParagraph"/>
         <w:numPr>
           <w:ilvl w:val="1"/>
           <w:numId w:val="1"/>
@@ -565,7 +755,7 @@
     </w:p>
     <w:p>
       <w:pPr>
-        <w:pStyle w:val="a3"/>
+        <w:pStyle w:val="ListParagraph"/>
         <w:ind w:left="1440"/>
         <w:rPr>
           <w:rFonts w:ascii="Times New Roman" w:hAnsi="Times New Roman" w:cs="Times New Roman"/>
@@ -584,7 +774,7 @@
     </w:p>
     <w:p>
       <w:pPr>
-        <w:pStyle w:val="a3"/>
+        <w:pStyle w:val="ListParagraph"/>
         <w:numPr>
           <w:ilvl w:val="0"/>
           <w:numId w:val="4"/>
@@ -606,7 +796,7 @@
     </w:p>
     <w:p>
       <w:pPr>
-        <w:pStyle w:val="a3"/>
+        <w:pStyle w:val="ListParagraph"/>
         <w:numPr>
           <w:ilvl w:val="0"/>
           <w:numId w:val="4"/>
@@ -637,7 +827,7 @@
     </w:p>
     <w:p>
       <w:pPr>
-        <w:pStyle w:val="a3"/>
+        <w:pStyle w:val="ListParagraph"/>
         <w:numPr>
           <w:ilvl w:val="0"/>
           <w:numId w:val="1"/>
@@ -656,20 +846,340 @@
           <w:sz w:val="28"/>
           <w:szCs w:val="28"/>
         </w:rPr>
+        <w:lastRenderedPageBreak/>
         <w:t>Концептуальные требования.</w:t>
       </w:r>
-      <w:r>
-        <w:rPr>
-          <w:rFonts w:ascii="Times New Roman" w:hAnsi="Times New Roman" w:cs="Times New Roman"/>
-          <w:sz w:val="24"/>
-          <w:szCs w:val="24"/>
+    </w:p>
+    <w:p>
+      <w:pPr>
+        <w:pStyle w:val="ListParagraph"/>
+        <w:rPr>
+          <w:rFonts w:ascii="Times New Roman" w:hAnsi="Times New Roman" w:cs="Times New Roman"/>
+          <w:sz w:val="28"/>
+          <w:szCs w:val="28"/>
+        </w:rPr>
+      </w:pPr>
+      <w:r>
+        <w:rPr>
+          <w:rFonts w:ascii="Segoe UI" w:eastAsia="Times New Roman" w:hAnsi="Segoe UI" w:cs="Segoe UI"/>
+          <w:color w:val="ECECEC"/>
+          <w:sz w:val="24"/>
+          <w:szCs w:val="24"/>
+          <w:lang w:eastAsia="ru-RU"/>
         </w:rPr>
         <w:br/>
       </w:r>
-    </w:p>
-    <w:p>
-      <w:pPr>
-        <w:pStyle w:val="a3"/>
+      <w:r>
+        <w:rPr>
+          <w:rFonts w:ascii="Times New Roman" w:hAnsi="Times New Roman" w:cs="Times New Roman"/>
+          <w:sz w:val="24"/>
+          <w:szCs w:val="24"/>
+          <w:lang w:eastAsia="ru-RU"/>
+        </w:rPr>
+        <w:t>Концептуальные требования - это высокоуровневое описание функциональности и характеристик системы или продукта, которое обычно представлено в виде абстрактных концепций, идей и общих принципов. Эти требования фокусируются на том, что должна делать система, а не на том, как это должно быть сделано.</w:t>
+      </w:r>
+    </w:p>
+    <w:p>
+      <w:pPr>
+        <w:ind w:left="709"/>
+        <w:rPr>
+          <w:rFonts w:ascii="Times New Roman" w:hAnsi="Times New Roman" w:cs="Times New Roman"/>
+          <w:sz w:val="24"/>
+          <w:szCs w:val="24"/>
+          <w:lang w:eastAsia="ru-RU"/>
+        </w:rPr>
+      </w:pPr>
+      <w:r>
+        <w:rPr>
+          <w:rFonts w:ascii="Times New Roman" w:hAnsi="Times New Roman" w:cs="Times New Roman"/>
+          <w:sz w:val="24"/>
+          <w:szCs w:val="24"/>
+          <w:lang w:eastAsia="ru-RU"/>
+        </w:rPr>
+        <w:t>Основные характеристики концептуальных требований:</w:t>
+      </w:r>
+    </w:p>
+    <w:p>
+      <w:pPr>
+        <w:pStyle w:val="ListParagraph"/>
+        <w:numPr>
+          <w:ilvl w:val="0"/>
+          <w:numId w:val="14"/>
+        </w:numPr>
+        <w:rPr>
+          <w:rFonts w:ascii="Times New Roman" w:hAnsi="Times New Roman" w:cs="Times New Roman"/>
+          <w:sz w:val="24"/>
+          <w:szCs w:val="24"/>
+          <w:lang w:eastAsia="ru-RU"/>
+        </w:rPr>
+      </w:pPr>
+      <w:r>
+        <w:rPr>
+          <w:rFonts w:ascii="Times New Roman" w:hAnsi="Times New Roman" w:cs="Times New Roman"/>
+          <w:sz w:val="24"/>
+          <w:szCs w:val="24"/>
+          <w:lang w:eastAsia="ru-RU"/>
+        </w:rPr>
+        <w:t>Абстрактность: Концептуальные требования описывают функциональность системы на высоком уровне абстракции, не вдаваясь в детали реализации.</w:t>
+      </w:r>
+    </w:p>
+    <w:p>
+      <w:pPr>
+        <w:pStyle w:val="ListParagraph"/>
+        <w:numPr>
+          <w:ilvl w:val="0"/>
+          <w:numId w:val="14"/>
+        </w:numPr>
+        <w:rPr>
+          <w:rFonts w:ascii="Times New Roman" w:hAnsi="Times New Roman" w:cs="Times New Roman"/>
+          <w:sz w:val="24"/>
+          <w:szCs w:val="24"/>
+          <w:lang w:eastAsia="ru-RU"/>
+        </w:rPr>
+      </w:pPr>
+      <w:r>
+        <w:rPr>
+          <w:rFonts w:ascii="Times New Roman" w:hAnsi="Times New Roman" w:cs="Times New Roman"/>
+          <w:sz w:val="24"/>
+          <w:szCs w:val="24"/>
+          <w:lang w:eastAsia="ru-RU"/>
+        </w:rPr>
+        <w:t>Основные функции: Они определяют основные функции и возможности системы, обычно без конкретных деталей или спецификаций.</w:t>
+      </w:r>
+    </w:p>
+    <w:p>
+      <w:pPr>
+        <w:pStyle w:val="ListParagraph"/>
+        <w:numPr>
+          <w:ilvl w:val="0"/>
+          <w:numId w:val="14"/>
+        </w:numPr>
+        <w:rPr>
+          <w:rFonts w:ascii="Times New Roman" w:hAnsi="Times New Roman" w:cs="Times New Roman"/>
+          <w:sz w:val="24"/>
+          <w:szCs w:val="24"/>
+          <w:lang w:eastAsia="ru-RU"/>
+        </w:rPr>
+      </w:pPr>
+      <w:r>
+        <w:rPr>
+          <w:rFonts w:ascii="Times New Roman" w:hAnsi="Times New Roman" w:cs="Times New Roman"/>
+          <w:sz w:val="24"/>
+          <w:szCs w:val="24"/>
+          <w:lang w:eastAsia="ru-RU"/>
+        </w:rPr>
+        <w:t>Направление разработки: Концептуальные требования обеспечивают направление для дальнейшей разработки системы, помогая определить ее общие цели и ценности.</w:t>
+      </w:r>
+    </w:p>
+    <w:p>
+      <w:pPr>
+        <w:pStyle w:val="ListParagraph"/>
+        <w:numPr>
+          <w:ilvl w:val="0"/>
+          <w:numId w:val="14"/>
+        </w:numPr>
+        <w:rPr>
+          <w:rFonts w:ascii="Times New Roman" w:hAnsi="Times New Roman" w:cs="Times New Roman"/>
+          <w:sz w:val="24"/>
+          <w:szCs w:val="24"/>
+          <w:lang w:eastAsia="ru-RU"/>
+        </w:rPr>
+      </w:pPr>
+      <w:r>
+        <w:rPr>
+          <w:rFonts w:ascii="Times New Roman" w:hAnsi="Times New Roman" w:cs="Times New Roman"/>
+          <w:sz w:val="24"/>
+          <w:szCs w:val="24"/>
+          <w:lang w:eastAsia="ru-RU"/>
+        </w:rPr>
+        <w:t>Понимание целей заказчика: Эти требования помогают понять потребности и цели заказчика или пользователей системы.</w:t>
+      </w:r>
+    </w:p>
+    <w:p>
+      <w:pPr>
+        <w:pStyle w:val="ListParagraph"/>
+        <w:numPr>
+          <w:ilvl w:val="0"/>
+          <w:numId w:val="14"/>
+        </w:numPr>
+        <w:rPr>
+          <w:rFonts w:ascii="Times New Roman" w:hAnsi="Times New Roman" w:cs="Times New Roman"/>
+          <w:sz w:val="24"/>
+          <w:szCs w:val="24"/>
+          <w:lang w:eastAsia="ru-RU"/>
+        </w:rPr>
+      </w:pPr>
+      <w:r>
+        <w:rPr>
+          <w:rFonts w:ascii="Times New Roman" w:hAnsi="Times New Roman" w:cs="Times New Roman"/>
+          <w:sz w:val="24"/>
+          <w:szCs w:val="24"/>
+          <w:lang w:eastAsia="ru-RU"/>
+        </w:rPr>
+        <w:t>Гибкость: Поскольку концептуальные требования не описывают детали реализации, они могут быть относительно гибкими и способствовать творческому процессу при разработке.</w:t>
+      </w:r>
+    </w:p>
+    <w:p>
+      <w:pPr>
+        <w:pStyle w:val="ListParagraph"/>
+        <w:numPr>
+          <w:ilvl w:val="0"/>
+          <w:numId w:val="14"/>
+        </w:numPr>
+        <w:rPr>
+          <w:rFonts w:ascii="Times New Roman" w:hAnsi="Times New Roman" w:cs="Times New Roman"/>
+          <w:sz w:val="24"/>
+          <w:szCs w:val="24"/>
+          <w:lang w:eastAsia="ru-RU"/>
+        </w:rPr>
+      </w:pPr>
+      <w:r>
+        <w:rPr>
+          <w:rFonts w:ascii="Times New Roman" w:hAnsi="Times New Roman" w:cs="Times New Roman"/>
+          <w:sz w:val="24"/>
+          <w:szCs w:val="24"/>
+          <w:lang w:eastAsia="ru-RU"/>
+        </w:rPr>
+        <w:t>Валидация концепции: Они позволяют проверить и уточнить концепцию системы перед тем, как начать более детальную разработку.</w:t>
+      </w:r>
+    </w:p>
+    <w:p>
+      <w:pPr>
+        <w:ind w:left="709"/>
+        <w:rPr>
+          <w:rFonts w:ascii="Times New Roman" w:hAnsi="Times New Roman" w:cs="Times New Roman"/>
+          <w:sz w:val="24"/>
+          <w:szCs w:val="24"/>
+          <w:lang w:eastAsia="ru-RU"/>
+        </w:rPr>
+      </w:pPr>
+      <w:r>
+        <w:rPr>
+          <w:rFonts w:ascii="Times New Roman" w:hAnsi="Times New Roman" w:cs="Times New Roman"/>
+          <w:sz w:val="24"/>
+          <w:szCs w:val="24"/>
+          <w:lang w:eastAsia="ru-RU"/>
+        </w:rPr>
+        <w:t>Примеры концептуальных требований для системы учета долгов могут включать в себя:</w:t>
+      </w:r>
+    </w:p>
+    <w:p>
+      <w:pPr>
+        <w:pStyle w:val="ListParagraph"/>
+        <w:numPr>
+          <w:ilvl w:val="0"/>
+          <w:numId w:val="15"/>
+        </w:numPr>
+        <w:rPr>
+          <w:rFonts w:ascii="Times New Roman" w:hAnsi="Times New Roman" w:cs="Times New Roman"/>
+          <w:sz w:val="24"/>
+          <w:szCs w:val="24"/>
+          <w:lang w:eastAsia="ru-RU"/>
+        </w:rPr>
+      </w:pPr>
+      <w:r>
+        <w:rPr>
+          <w:rFonts w:ascii="Times New Roman" w:hAnsi="Times New Roman" w:cs="Times New Roman"/>
+          <w:sz w:val="24"/>
+          <w:szCs w:val="24"/>
+          <w:lang w:eastAsia="ru-RU"/>
+        </w:rPr>
+        <w:t>Система должна позволять пользователям удобно управлять своими долгами и кредитами.</w:t>
+      </w:r>
+    </w:p>
+    <w:p>
+      <w:pPr>
+        <w:pStyle w:val="ListParagraph"/>
+        <w:numPr>
+          <w:ilvl w:val="0"/>
+          <w:numId w:val="15"/>
+        </w:numPr>
+        <w:rPr>
+          <w:rFonts w:ascii="Times New Roman" w:hAnsi="Times New Roman" w:cs="Times New Roman"/>
+          <w:sz w:val="24"/>
+          <w:szCs w:val="24"/>
+          <w:lang w:eastAsia="ru-RU"/>
+        </w:rPr>
+      </w:pPr>
+      <w:r>
+        <w:rPr>
+          <w:rFonts w:ascii="Times New Roman" w:hAnsi="Times New Roman" w:cs="Times New Roman"/>
+          <w:sz w:val="24"/>
+          <w:szCs w:val="24"/>
+          <w:lang w:eastAsia="ru-RU"/>
+        </w:rPr>
+        <w:t>Система должна предоставлять уведомления о предстоящих платежах и сроках возврата долгов.</w:t>
+      </w:r>
+    </w:p>
+    <w:p>
+      <w:pPr>
+        <w:pStyle w:val="ListParagraph"/>
+        <w:numPr>
+          <w:ilvl w:val="0"/>
+          <w:numId w:val="15"/>
+        </w:numPr>
+        <w:rPr>
+          <w:rFonts w:ascii="Times New Roman" w:hAnsi="Times New Roman" w:cs="Times New Roman"/>
+          <w:sz w:val="24"/>
+          <w:szCs w:val="24"/>
+          <w:lang w:eastAsia="ru-RU"/>
+        </w:rPr>
+      </w:pPr>
+      <w:r>
+        <w:rPr>
+          <w:rFonts w:ascii="Times New Roman" w:hAnsi="Times New Roman" w:cs="Times New Roman"/>
+          <w:sz w:val="24"/>
+          <w:szCs w:val="24"/>
+          <w:lang w:eastAsia="ru-RU"/>
+        </w:rPr>
+        <w:t>Система должна обеспечивать безопасное хранение финансовых данных пользователей.</w:t>
+      </w:r>
+    </w:p>
+    <w:p>
+      <w:pPr>
+        <w:pStyle w:val="ListParagraph"/>
+        <w:numPr>
+          <w:ilvl w:val="0"/>
+          <w:numId w:val="15"/>
+        </w:numPr>
+        <w:rPr>
+          <w:rFonts w:ascii="Times New Roman" w:hAnsi="Times New Roman" w:cs="Times New Roman"/>
+          <w:sz w:val="24"/>
+          <w:szCs w:val="24"/>
+          <w:lang w:eastAsia="ru-RU"/>
+        </w:rPr>
+      </w:pPr>
+      <w:r>
+        <w:rPr>
+          <w:rFonts w:ascii="Times New Roman" w:hAnsi="Times New Roman" w:cs="Times New Roman"/>
+          <w:sz w:val="24"/>
+          <w:szCs w:val="24"/>
+          <w:lang w:eastAsia="ru-RU"/>
+        </w:rPr>
+        <w:t>Система должна быть доступна на мобильных устройствах для удобства пользования пользователями в любое время и в любом месте.</w:t>
+      </w:r>
+    </w:p>
+    <w:p>
+      <w:pPr>
+        <w:pStyle w:val="ListParagraph"/>
+        <w:rPr>
+          <w:rFonts w:ascii="Times New Roman" w:hAnsi="Times New Roman" w:cs="Times New Roman"/>
+          <w:sz w:val="24"/>
+          <w:szCs w:val="24"/>
+        </w:rPr>
+      </w:pPr>
+      <w:r>
+        <w:rPr>
+          <w:rFonts w:ascii="Times New Roman" w:hAnsi="Times New Roman" w:cs="Times New Roman"/>
+          <w:sz w:val="24"/>
+          <w:szCs w:val="24"/>
+        </w:rPr>
+        <w:br/>
+      </w:r>
+    </w:p>
+    <w:p>
+      <w:pPr>
+        <w:pStyle w:val="ListParagraph"/>
         <w:numPr>
           <w:ilvl w:val="0"/>
           <w:numId w:val="1"/>
@@ -690,6 +1200,221 @@
         </w:rPr>
         <w:t>Функциональные требования.</w:t>
       </w:r>
+    </w:p>
+    <w:p>
+      <w:pPr>
+        <w:ind w:left="709"/>
+        <w:rPr>
+          <w:lang w:eastAsia="ru-RU"/>
+        </w:rPr>
+      </w:pPr>
+      <w:r>
+        <w:rPr>
+          <w:lang w:eastAsia="ru-RU"/>
+        </w:rPr>
+        <w:t>Функциональные требования - это спецификация того, что должна делать система, то есть они определяют функции, сервисы или операции, которые система должна выполнять. Они описывают входные данные, поведение системы и ожидаемые результаты. Функциональные требования формулируются на основе потребностей пользователей и бизнес-задач, которые система должна решать.</w:t>
+      </w:r>
+    </w:p>
+    <w:p>
+      <w:pPr>
+        <w:ind w:left="709"/>
+        <w:rPr>
+          <w:lang w:eastAsia="ru-RU"/>
+        </w:rPr>
+      </w:pPr>
+      <w:r>
+        <w:rPr>
+          <w:lang w:eastAsia="ru-RU"/>
+        </w:rPr>
+        <w:t>Основные характеристики функциональных требований:</w:t>
+      </w:r>
+    </w:p>
+    <w:p>
+      <w:pPr>
+        <w:pStyle w:val="ListParagraph"/>
+        <w:numPr>
+          <w:ilvl w:val="0"/>
+          <w:numId w:val="18"/>
+        </w:numPr>
+        <w:rPr>
+          <w:lang w:eastAsia="ru-RU"/>
+        </w:rPr>
+      </w:pPr>
+      <w:r>
+        <w:rPr>
+          <w:lang w:eastAsia="ru-RU"/>
+        </w:rPr>
+        <w:t>Определение функций системы: Они определяют, какие функции или операции должны быть доступны в системе.</w:t>
+      </w:r>
+    </w:p>
+    <w:p>
+      <w:pPr>
+        <w:pStyle w:val="ListParagraph"/>
+        <w:numPr>
+          <w:ilvl w:val="0"/>
+          <w:numId w:val="18"/>
+        </w:numPr>
+        <w:rPr>
+          <w:lang w:eastAsia="ru-RU"/>
+        </w:rPr>
+      </w:pPr>
+      <w:r>
+        <w:rPr>
+          <w:lang w:eastAsia="ru-RU"/>
+        </w:rPr>
+        <w:lastRenderedPageBreak/>
+        <w:t>Взаимодействие с пользователем: Функциональные требования описывают, как система должна взаимодействовать с пользователями и как пользователи будут взаимодействовать с системой.</w:t>
+      </w:r>
+    </w:p>
+    <w:p>
+      <w:pPr>
+        <w:pStyle w:val="ListParagraph"/>
+        <w:numPr>
+          <w:ilvl w:val="0"/>
+          <w:numId w:val="18"/>
+        </w:numPr>
+        <w:rPr>
+          <w:lang w:eastAsia="ru-RU"/>
+        </w:rPr>
+      </w:pPr>
+      <w:r>
+        <w:rPr>
+          <w:lang w:eastAsia="ru-RU"/>
+        </w:rPr>
+        <w:t>Описание входных и выходных данных: Они определяют формат и структуру входных данных, которые система будет принимать, а также ожидаемые выходные данные или результаты операций.</w:t>
+      </w:r>
+    </w:p>
+    <w:p>
+      <w:pPr>
+        <w:pStyle w:val="ListParagraph"/>
+        <w:numPr>
+          <w:ilvl w:val="0"/>
+          <w:numId w:val="18"/>
+        </w:numPr>
+        <w:rPr>
+          <w:lang w:eastAsia="ru-RU"/>
+        </w:rPr>
+      </w:pPr>
+      <w:r>
+        <w:rPr>
+          <w:lang w:eastAsia="ru-RU"/>
+        </w:rPr>
+        <w:t>Условия и ограничения: Функциональные требования могут также включать в себя условия и ограничения, в которых должны выполняться функции системы.</w:t>
+      </w:r>
+    </w:p>
+    <w:p>
+      <w:pPr>
+        <w:pStyle w:val="ListParagraph"/>
+        <w:numPr>
+          <w:ilvl w:val="0"/>
+          <w:numId w:val="18"/>
+        </w:numPr>
+        <w:rPr>
+          <w:lang w:eastAsia="ru-RU"/>
+        </w:rPr>
+      </w:pPr>
+      <w:r>
+        <w:rPr>
+          <w:lang w:eastAsia="ru-RU"/>
+        </w:rPr>
+        <w:t>Поведение системы: Они описывают ожидаемое поведение системы в различных сценариях использования.</w:t>
+      </w:r>
+    </w:p>
+    <w:p>
+      <w:pPr>
+        <w:ind w:left="709"/>
+        <w:rPr>
+          <w:lang w:eastAsia="ru-RU"/>
+        </w:rPr>
+      </w:pPr>
+      <w:r>
+        <w:rPr>
+          <w:lang w:eastAsia="ru-RU"/>
+        </w:rPr>
+        <w:t>Примеры функциональных требований для системы учета долгов могут включать в себя:</w:t>
+      </w:r>
+    </w:p>
+    <w:p>
+      <w:pPr>
+        <w:pStyle w:val="ListParagraph"/>
+        <w:numPr>
+          <w:ilvl w:val="0"/>
+          <w:numId w:val="19"/>
+        </w:numPr>
+        <w:rPr>
+          <w:lang w:eastAsia="ru-RU"/>
+        </w:rPr>
+      </w:pPr>
+      <w:r>
+        <w:rPr>
+          <w:lang w:eastAsia="ru-RU"/>
+        </w:rPr>
+        <w:t>Пользователь должен иметь возможность добавлять новые долговые отношения в систему, указывая информацию о сумме долга, сроках возврата и другие данные.</w:t>
+      </w:r>
+    </w:p>
+    <w:p>
+      <w:pPr>
+        <w:pStyle w:val="ListParagraph"/>
+        <w:numPr>
+          <w:ilvl w:val="0"/>
+          <w:numId w:val="19"/>
+        </w:numPr>
+        <w:rPr>
+          <w:lang w:eastAsia="ru-RU"/>
+        </w:rPr>
+      </w:pPr>
+      <w:r>
+        <w:rPr>
+          <w:lang w:eastAsia="ru-RU"/>
+        </w:rPr>
+        <w:t>Система должна отправлять уведомления пользователю о предстоящих сроках погашения долгов.</w:t>
+      </w:r>
+    </w:p>
+    <w:p>
+      <w:pPr>
+        <w:pStyle w:val="ListParagraph"/>
+        <w:numPr>
+          <w:ilvl w:val="0"/>
+          <w:numId w:val="19"/>
+        </w:numPr>
+        <w:rPr>
+          <w:lang w:eastAsia="ru-RU"/>
+        </w:rPr>
+      </w:pPr>
+      <w:r>
+        <w:rPr>
+          <w:lang w:eastAsia="ru-RU"/>
+        </w:rPr>
+        <w:t>Пользователь должен иметь возможность просматривать список своих долгов и их статусы (например, оплачен, неоплачен, просрочен).</w:t>
+      </w:r>
+    </w:p>
+    <w:p>
+      <w:pPr>
+        <w:pStyle w:val="ListParagraph"/>
+        <w:numPr>
+          <w:ilvl w:val="0"/>
+          <w:numId w:val="19"/>
+        </w:numPr>
+        <w:rPr>
+          <w:lang w:eastAsia="ru-RU"/>
+        </w:rPr>
+      </w:pPr>
+      <w:r>
+        <w:rPr>
+          <w:lang w:eastAsia="ru-RU"/>
+        </w:rPr>
+        <w:t>Система должна позволять пользователю отмечать долги как оплаченные и вносить информацию об оплате.</w:t>
+      </w:r>
+    </w:p>
+    <w:p>
+      <w:pPr>
+        <w:pStyle w:val="ListParagraph"/>
+        <w:rPr>
+          <w:rFonts w:ascii="Times New Roman" w:hAnsi="Times New Roman" w:cs="Times New Roman"/>
+          <w:sz w:val="24"/>
+          <w:szCs w:val="24"/>
+        </w:rPr>
+      </w:pPr>
       <w:r>
         <w:rPr>
           <w:rFonts w:ascii="Times New Roman" w:hAnsi="Times New Roman" w:cs="Times New Roman"/>
@@ -701,7 +1426,7 @@
     </w:p>
     <w:p>
       <w:pPr>
-        <w:pStyle w:val="a3"/>
+        <w:pStyle w:val="ListParagraph"/>
         <w:numPr>
           <w:ilvl w:val="0"/>
           <w:numId w:val="1"/>
@@ -724,7 +1449,263 @@
         </w:rPr>
         <w:t>Технические требования.</w:t>
       </w:r>
-      <w:r>
+    </w:p>
+    <w:p>
+      <w:pPr>
+        <w:ind w:left="709"/>
+        <w:rPr>
+          <w:rFonts w:ascii="Times New Roman" w:hAnsi="Times New Roman" w:cs="Times New Roman"/>
+          <w:sz w:val="24"/>
+          <w:szCs w:val="24"/>
+          <w:lang w:eastAsia="ru-RU"/>
+        </w:rPr>
+      </w:pPr>
+      <w:r>
+        <w:rPr>
+          <w:rFonts w:ascii="Times New Roman" w:hAnsi="Times New Roman" w:cs="Times New Roman"/>
+          <w:sz w:val="24"/>
+          <w:szCs w:val="24"/>
+          <w:lang w:eastAsia="ru-RU"/>
+        </w:rPr>
+        <w:t>Технические требования - это спецификация того, как система должна быть реализована, а также какие технологии, стандарты и архитектурные решения должны быть использованы для достижения заданных функциональных и нефункциональных характеристик системы.</w:t>
+      </w:r>
+    </w:p>
+    <w:p>
+      <w:pPr>
+        <w:ind w:left="709"/>
+        <w:rPr>
+          <w:rFonts w:ascii="Times New Roman" w:hAnsi="Times New Roman" w:cs="Times New Roman"/>
+          <w:sz w:val="24"/>
+          <w:szCs w:val="24"/>
+          <w:lang w:eastAsia="ru-RU"/>
+        </w:rPr>
+      </w:pPr>
+      <w:r>
+        <w:rPr>
+          <w:rFonts w:ascii="Times New Roman" w:hAnsi="Times New Roman" w:cs="Times New Roman"/>
+          <w:sz w:val="24"/>
+          <w:szCs w:val="24"/>
+          <w:lang w:eastAsia="ru-RU"/>
+        </w:rPr>
+        <w:t>Основные характеристики технических требований:</w:t>
+      </w:r>
+    </w:p>
+    <w:p>
+      <w:pPr>
+        <w:pStyle w:val="ListParagraph"/>
+        <w:numPr>
+          <w:ilvl w:val="0"/>
+          <w:numId w:val="22"/>
+        </w:numPr>
+        <w:rPr>
+          <w:rFonts w:ascii="Times New Roman" w:hAnsi="Times New Roman" w:cs="Times New Roman"/>
+          <w:sz w:val="24"/>
+          <w:szCs w:val="24"/>
+          <w:lang w:eastAsia="ru-RU"/>
+        </w:rPr>
+      </w:pPr>
+      <w:r>
+        <w:rPr>
+          <w:rFonts w:ascii="Times New Roman" w:hAnsi="Times New Roman" w:cs="Times New Roman"/>
+          <w:sz w:val="24"/>
+          <w:szCs w:val="24"/>
+          <w:lang w:eastAsia="ru-RU"/>
+        </w:rPr>
+        <w:t>Технологические решения: Они определяют используемые технологии, программные средства и инструменты, необходимые для разработки и реализации системы.</w:t>
+      </w:r>
+    </w:p>
+    <w:p>
+      <w:pPr>
+        <w:pStyle w:val="ListParagraph"/>
+        <w:numPr>
+          <w:ilvl w:val="0"/>
+          <w:numId w:val="22"/>
+        </w:numPr>
+        <w:rPr>
+          <w:rFonts w:ascii="Times New Roman" w:hAnsi="Times New Roman" w:cs="Times New Roman"/>
+          <w:sz w:val="24"/>
+          <w:szCs w:val="24"/>
+          <w:lang w:eastAsia="ru-RU"/>
+        </w:rPr>
+      </w:pPr>
+      <w:r>
+        <w:rPr>
+          <w:rFonts w:ascii="Times New Roman" w:hAnsi="Times New Roman" w:cs="Times New Roman"/>
+          <w:sz w:val="24"/>
+          <w:szCs w:val="24"/>
+          <w:lang w:eastAsia="ru-RU"/>
+        </w:rPr>
+        <w:t>Архитектурные принципы: Технические требования могут включать в себя описание архитектурных принципов и паттернов, которые должны быть использованы при разработке системы.</w:t>
+      </w:r>
+    </w:p>
+    <w:p>
+      <w:pPr>
+        <w:pStyle w:val="ListParagraph"/>
+        <w:numPr>
+          <w:ilvl w:val="0"/>
+          <w:numId w:val="22"/>
+        </w:numPr>
+        <w:rPr>
+          <w:rFonts w:ascii="Times New Roman" w:hAnsi="Times New Roman" w:cs="Times New Roman"/>
+          <w:sz w:val="24"/>
+          <w:szCs w:val="24"/>
+          <w:lang w:eastAsia="ru-RU"/>
+        </w:rPr>
+      </w:pPr>
+      <w:r>
+        <w:rPr>
+          <w:rFonts w:ascii="Times New Roman" w:hAnsi="Times New Roman" w:cs="Times New Roman"/>
+          <w:sz w:val="24"/>
+          <w:szCs w:val="24"/>
+          <w:lang w:eastAsia="ru-RU"/>
+        </w:rPr>
+        <w:t>Интеграция: Они описывают требования к интеграции системы с другими системами или компонентами.</w:t>
+      </w:r>
+    </w:p>
+    <w:p>
+      <w:pPr>
+        <w:pStyle w:val="ListParagraph"/>
+        <w:numPr>
+          <w:ilvl w:val="0"/>
+          <w:numId w:val="22"/>
+        </w:numPr>
+        <w:rPr>
+          <w:rFonts w:ascii="Times New Roman" w:hAnsi="Times New Roman" w:cs="Times New Roman"/>
+          <w:sz w:val="24"/>
+          <w:szCs w:val="24"/>
+          <w:lang w:eastAsia="ru-RU"/>
+        </w:rPr>
+      </w:pPr>
+      <w:r>
+        <w:rPr>
+          <w:rFonts w:ascii="Times New Roman" w:hAnsi="Times New Roman" w:cs="Times New Roman"/>
+          <w:sz w:val="24"/>
+          <w:szCs w:val="24"/>
+          <w:lang w:eastAsia="ru-RU"/>
+        </w:rPr>
+        <w:t>Производительность: Технические требования могут включать в себя требования к производительности системы, такие как время отклика, пропускная способность и другие характеристики производительности.</w:t>
+      </w:r>
+    </w:p>
+    <w:p>
+      <w:pPr>
+        <w:pStyle w:val="ListParagraph"/>
+        <w:numPr>
+          <w:ilvl w:val="0"/>
+          <w:numId w:val="22"/>
+        </w:numPr>
+        <w:rPr>
+          <w:rFonts w:ascii="Times New Roman" w:hAnsi="Times New Roman" w:cs="Times New Roman"/>
+          <w:sz w:val="24"/>
+          <w:szCs w:val="24"/>
+          <w:lang w:eastAsia="ru-RU"/>
+        </w:rPr>
+      </w:pPr>
+      <w:r>
+        <w:rPr>
+          <w:rFonts w:ascii="Times New Roman" w:hAnsi="Times New Roman" w:cs="Times New Roman"/>
+          <w:sz w:val="24"/>
+          <w:szCs w:val="24"/>
+          <w:lang w:eastAsia="ru-RU"/>
+        </w:rPr>
+        <w:t>Безопасность: Они определяют требования к безопасности системы, включая защиту данных, аутентификацию и авторизацию, шифрование и другие аспекты безопасности.</w:t>
+      </w:r>
+    </w:p>
+    <w:p>
+      <w:pPr>
+        <w:pStyle w:val="ListParagraph"/>
+        <w:numPr>
+          <w:ilvl w:val="0"/>
+          <w:numId w:val="22"/>
+        </w:numPr>
+        <w:rPr>
+          <w:rFonts w:ascii="Times New Roman" w:hAnsi="Times New Roman" w:cs="Times New Roman"/>
+          <w:sz w:val="24"/>
+          <w:szCs w:val="24"/>
+          <w:lang w:eastAsia="ru-RU"/>
+        </w:rPr>
+      </w:pPr>
+      <w:r>
+        <w:rPr>
+          <w:rFonts w:ascii="Times New Roman" w:hAnsi="Times New Roman" w:cs="Times New Roman"/>
+          <w:sz w:val="24"/>
+          <w:szCs w:val="24"/>
+          <w:lang w:eastAsia="ru-RU"/>
+        </w:rPr>
+        <w:t>Надежность и отказоустойчивость: Они описывают требования к надежности и отказоустойчивости системы, включая обработку ошибок, резервное копирование данных и восстановление после сбоев.</w:t>
+      </w:r>
+    </w:p>
+    <w:p>
+      <w:pPr>
+        <w:pStyle w:val="ListParagraph"/>
+        <w:numPr>
+          <w:ilvl w:val="0"/>
+          <w:numId w:val="22"/>
+        </w:numPr>
+        <w:rPr>
+          <w:rFonts w:ascii="Times New Roman" w:hAnsi="Times New Roman" w:cs="Times New Roman"/>
+          <w:sz w:val="24"/>
+          <w:szCs w:val="24"/>
+          <w:lang w:eastAsia="ru-RU"/>
+        </w:rPr>
+      </w:pPr>
+      <w:r>
+        <w:rPr>
+          <w:rFonts w:ascii="Times New Roman" w:hAnsi="Times New Roman" w:cs="Times New Roman"/>
+          <w:sz w:val="24"/>
+          <w:szCs w:val="24"/>
+          <w:lang w:eastAsia="ru-RU"/>
+        </w:rPr>
+        <w:lastRenderedPageBreak/>
+        <w:t>Масштабируемость и расширяемость: Они определяют требования к масштабируемости и расширяемости системы, позволяющие ей эффективно масштабироваться при увеличении объема данных или нагрузки, а также легко расширяться за счет добавления новых функций или компонентов.</w:t>
+      </w:r>
+    </w:p>
+    <w:p>
+      <w:pPr>
+        <w:ind w:left="709"/>
+        <w:rPr>
+          <w:rFonts w:ascii="Times New Roman" w:hAnsi="Times New Roman" w:cs="Times New Roman"/>
+          <w:sz w:val="24"/>
+          <w:szCs w:val="24"/>
+          <w:lang w:eastAsia="ru-RU"/>
+        </w:rPr>
+      </w:pPr>
+      <w:r>
+        <w:rPr>
+          <w:rFonts w:ascii="Times New Roman" w:hAnsi="Times New Roman" w:cs="Times New Roman"/>
+          <w:sz w:val="24"/>
+          <w:szCs w:val="24"/>
+          <w:lang w:eastAsia="ru-RU"/>
+        </w:rPr>
+        <w:t>Примеры технических требований для системы учета долгов могут включать в себя:</w:t>
+      </w:r>
+    </w:p>
+    <w:p>
+      <w:pPr>
+        <w:pStyle w:val="ListParagraph"/>
+        <w:numPr>
+          <w:ilvl w:val="0"/>
+          <w:numId w:val="23"/>
+        </w:numPr>
+        <w:rPr>
+          <w:rFonts w:ascii="Times New Roman" w:hAnsi="Times New Roman" w:cs="Times New Roman"/>
+          <w:sz w:val="24"/>
+          <w:szCs w:val="24"/>
+          <w:lang w:eastAsia="ru-RU"/>
+        </w:rPr>
+      </w:pPr>
+      <w:r>
+        <w:rPr>
+          <w:rFonts w:ascii="Times New Roman" w:hAnsi="Times New Roman" w:cs="Times New Roman"/>
+          <w:sz w:val="24"/>
+          <w:szCs w:val="24"/>
+          <w:lang w:eastAsia="ru-RU"/>
+        </w:rPr>
+        <w:t>Система должна быть разработана с использованием языка программирования Java и фреймворка Spring.Для хранения данных должна использоваться реляционная база данных MySQL.</w:t>
+      </w:r>
+    </w:p>
+    <w:p>
+      <w:pPr>
+        <w:pStyle w:val="ListParagraph"/>
         <w:rPr>
           <w:rFonts w:ascii="Times New Roman" w:hAnsi="Times New Roman" w:cs="Times New Roman"/>
           <w:b/>
@@ -732,21 +1713,6 @@
           <w:sz w:val="28"/>
           <w:szCs w:val="28"/>
         </w:rPr>
-        <w:br/>
-      </w:r>
-    </w:p>
-    <w:p>
-      <w:pPr>
-        <w:pStyle w:val="a3"/>
-        <w:numPr>
-          <w:ilvl w:val="0"/>
-          <w:numId w:val="1"/>
-        </w:numPr>
-        <w:rPr>
-          <w:rFonts w:ascii="Times New Roman" w:hAnsi="Times New Roman" w:cs="Times New Roman"/>
-          <w:sz w:val="24"/>
-          <w:szCs w:val="24"/>
-        </w:rPr>
       </w:pPr>
       <w:r>
         <w:rPr>
@@ -756,66 +1722,15 @@
           <w:sz w:val="28"/>
           <w:szCs w:val="28"/>
         </w:rPr>
-        <w:t>Технологии и методологии управления требованиями.</w:t>
-      </w:r>
-      <w:r>
-        <w:rPr>
-          <w:rFonts w:ascii="Times New Roman" w:hAnsi="Times New Roman" w:cs="Times New Roman"/>
-          <w:sz w:val="24"/>
-          <w:szCs w:val="24"/>
-        </w:rPr>
         <w:br/>
       </w:r>
     </w:p>
     <w:p>
       <w:pPr>
-        <w:rPr>
-          <w:rFonts w:ascii="Times New Roman" w:hAnsi="Times New Roman" w:cs="Times New Roman"/>
-          <w:sz w:val="24"/>
-          <w:szCs w:val="24"/>
-        </w:rPr>
-      </w:pPr>
-      <w:r>
-        <w:rPr>
-          <w:rFonts w:ascii="Times New Roman" w:hAnsi="Times New Roman" w:cs="Times New Roman"/>
-          <w:sz w:val="24"/>
-          <w:szCs w:val="24"/>
-        </w:rPr>
-        <w:br w:type="page"/>
-      </w:r>
-    </w:p>
-    <w:p>
-      <w:pPr>
-        <w:rPr>
-          <w:rFonts w:ascii="Times New Roman" w:hAnsi="Times New Roman" w:cs="Times New Roman"/>
-          <w:sz w:val="32"/>
-          <w:szCs w:val="32"/>
-        </w:rPr>
-      </w:pPr>
-      <w:r>
-        <w:rPr>
-          <w:rFonts w:ascii="Times New Roman" w:hAnsi="Times New Roman" w:cs="Times New Roman"/>
-          <w:sz w:val="32"/>
-          <w:szCs w:val="32"/>
-        </w:rPr>
-        <w:lastRenderedPageBreak/>
-        <w:t xml:space="preserve">Контрольные вопросы </w:t>
-      </w:r>
-      <w:r>
-        <w:rPr>
-          <w:rFonts w:ascii="Times New Roman" w:hAnsi="Times New Roman" w:cs="Times New Roman"/>
-          <w:sz w:val="32"/>
-          <w:szCs w:val="32"/>
-        </w:rPr>
-        <w:t>№ 2</w:t>
-      </w:r>
-    </w:p>
-    <w:p>
-      <w:pPr>
-        <w:pStyle w:val="a3"/>
+        <w:pStyle w:val="ListParagraph"/>
         <w:numPr>
           <w:ilvl w:val="0"/>
-          <w:numId w:val="9"/>
+          <w:numId w:val="1"/>
         </w:numPr>
         <w:rPr>
           <w:rFonts w:ascii="Times New Roman" w:hAnsi="Times New Roman" w:cs="Times New Roman"/>
@@ -831,15 +1746,7 @@
           <w:sz w:val="28"/>
           <w:szCs w:val="28"/>
         </w:rPr>
-        <w:t>Моделирование информационных систем.</w:t>
-      </w:r>
-      <w:r>
-        <w:rPr>
-          <w:rFonts w:ascii="Times New Roman" w:hAnsi="Times New Roman" w:cs="Times New Roman"/>
-          <w:sz w:val="24"/>
-          <w:szCs w:val="24"/>
-        </w:rPr>
-        <w:t xml:space="preserve"> </w:t>
+        <w:t>Технологии и методологии управления требованиями.</w:t>
       </w:r>
       <w:r>
         <w:rPr>
@@ -849,27 +1756,294 @@
         </w:rPr>
         <w:br/>
       </w:r>
-      <w:r>
-        <w:rPr>
-          <w:rFonts w:ascii="Times New Roman" w:hAnsi="Times New Roman" w:cs="Times New Roman"/>
-          <w:sz w:val="24"/>
-          <w:szCs w:val="24"/>
-        </w:rPr>
-        <w:t>Разработка информационной системы невозможна без ее тщательного проектирования: слишком велико влияние этого шага на 17 последующие этапы жизненного цикла информационной системы, в основе которой лежит создаваемая база данных.</w:t>
-      </w:r>
-    </w:p>
-    <w:p>
-      <w:pPr>
-        <w:rPr>
-          <w:rFonts w:ascii="Times New Roman" w:hAnsi="Times New Roman" w:cs="Times New Roman"/>
-          <w:sz w:val="24"/>
-          <w:szCs w:val="24"/>
-        </w:rPr>
-      </w:pPr>
-    </w:p>
-    <w:p>
-      <w:pPr>
-        <w:pStyle w:val="a3"/>
+    </w:p>
+    <w:p>
+      <w:pPr>
+        <w:ind w:left="709"/>
+        <w:rPr>
+          <w:rFonts w:ascii="Times New Roman" w:hAnsi="Times New Roman" w:cs="Times New Roman"/>
+          <w:sz w:val="24"/>
+          <w:szCs w:val="24"/>
+        </w:rPr>
+      </w:pPr>
+      <w:r>
+        <w:rPr>
+          <w:rFonts w:ascii="Times New Roman" w:hAnsi="Times New Roman" w:cs="Times New Roman"/>
+          <w:sz w:val="24"/>
+          <w:szCs w:val="24"/>
+        </w:rPr>
+        <w:t>Технологии и методологии управления требованиями - это набор подходов, инструментов, методов и практик, используемых для эффективного управления жизненным циклом требований от их сбора и анализа до их реализации и управления изменениями. Эти технологии и методологии помогают организациям разрабатывать и поддерживать продукты и системы, которые соответствуют потребностям пользователей и бизнес-задачам.</w:t>
+      </w:r>
+    </w:p>
+    <w:p>
+      <w:pPr>
+        <w:ind w:left="709"/>
+        <w:rPr>
+          <w:rFonts w:ascii="Times New Roman" w:hAnsi="Times New Roman" w:cs="Times New Roman"/>
+          <w:sz w:val="24"/>
+          <w:szCs w:val="24"/>
+        </w:rPr>
+      </w:pPr>
+      <w:r>
+        <w:rPr>
+          <w:rFonts w:ascii="Times New Roman" w:hAnsi="Times New Roman" w:cs="Times New Roman"/>
+          <w:sz w:val="24"/>
+          <w:szCs w:val="24"/>
+        </w:rPr>
+        <w:t>Вот несколько основных технологий и методологий управления требованиями:</w:t>
+      </w:r>
+    </w:p>
+    <w:p>
+      <w:pPr>
+        <w:pStyle w:val="ListParagraph"/>
+        <w:numPr>
+          <w:ilvl w:val="0"/>
+          <w:numId w:val="23"/>
+        </w:numPr>
+        <w:rPr>
+          <w:rFonts w:ascii="Times New Roman" w:hAnsi="Times New Roman" w:cs="Times New Roman"/>
+          <w:sz w:val="24"/>
+          <w:szCs w:val="24"/>
+        </w:rPr>
+      </w:pPr>
+      <w:r>
+        <w:rPr>
+          <w:rFonts w:ascii="Times New Roman" w:hAnsi="Times New Roman" w:cs="Times New Roman"/>
+          <w:sz w:val="24"/>
+          <w:szCs w:val="24"/>
+        </w:rPr>
+        <w:t>Моделирование требований: Использование графических моделей, таких как диаграммы Use Case, диаграммы классов или диаграммы последовательностей, для визуализации и документирования требований.</w:t>
+      </w:r>
+    </w:p>
+    <w:p>
+      <w:pPr>
+        <w:pStyle w:val="ListParagraph"/>
+        <w:numPr>
+          <w:ilvl w:val="0"/>
+          <w:numId w:val="23"/>
+        </w:numPr>
+        <w:rPr>
+          <w:rFonts w:ascii="Times New Roman" w:hAnsi="Times New Roman" w:cs="Times New Roman"/>
+          <w:sz w:val="24"/>
+          <w:szCs w:val="24"/>
+        </w:rPr>
+      </w:pPr>
+      <w:r>
+        <w:rPr>
+          <w:rFonts w:ascii="Times New Roman" w:hAnsi="Times New Roman" w:cs="Times New Roman"/>
+          <w:sz w:val="24"/>
+          <w:szCs w:val="24"/>
+        </w:rPr>
+        <w:t>Системы управления требованиями (RM): Использование специализированных инструментов и платформ для сбора, анализа, документирования и управления требованиями в течение всего их жизненного цикла.</w:t>
+      </w:r>
+    </w:p>
+    <w:p>
+      <w:pPr>
+        <w:pStyle w:val="ListParagraph"/>
+        <w:numPr>
+          <w:ilvl w:val="0"/>
+          <w:numId w:val="23"/>
+        </w:numPr>
+        <w:rPr>
+          <w:rFonts w:ascii="Times New Roman" w:hAnsi="Times New Roman" w:cs="Times New Roman"/>
+          <w:sz w:val="24"/>
+          <w:szCs w:val="24"/>
+        </w:rPr>
+      </w:pPr>
+      <w:r>
+        <w:rPr>
+          <w:rFonts w:ascii="Times New Roman" w:hAnsi="Times New Roman" w:cs="Times New Roman"/>
+          <w:sz w:val="24"/>
+          <w:szCs w:val="24"/>
+        </w:rPr>
+        <w:t>Методология Agile: Agile-методологии, такие как Scrum или Kanban, предлагают гибкий и итеративный подход к управлению требованиями, позволяющий быстро реагировать на изменения и обеспечивать более гибкую разработку продуктов.</w:t>
+      </w:r>
+    </w:p>
+    <w:p>
+      <w:pPr>
+        <w:pStyle w:val="ListParagraph"/>
+        <w:numPr>
+          <w:ilvl w:val="0"/>
+          <w:numId w:val="23"/>
+        </w:numPr>
+        <w:rPr>
+          <w:rFonts w:ascii="Times New Roman" w:hAnsi="Times New Roman" w:cs="Times New Roman"/>
+          <w:sz w:val="24"/>
+          <w:szCs w:val="24"/>
+        </w:rPr>
+      </w:pPr>
+      <w:r>
+        <w:rPr>
+          <w:rFonts w:ascii="Times New Roman" w:hAnsi="Times New Roman" w:cs="Times New Roman"/>
+          <w:sz w:val="24"/>
+          <w:szCs w:val="24"/>
+        </w:rPr>
+        <w:t>Методология Waterfall: Водопадная методология предполагает последовательное выполнение этапов разработки, включая сбор и анализ требований, разработку, тестирование и внедрение. Это подходит для проектов с четко определенными и неизменными требованиями.</w:t>
+      </w:r>
+    </w:p>
+    <w:p>
+      <w:pPr>
+        <w:pStyle w:val="ListParagraph"/>
+        <w:numPr>
+          <w:ilvl w:val="0"/>
+          <w:numId w:val="23"/>
+        </w:numPr>
+        <w:rPr>
+          <w:rFonts w:ascii="Times New Roman" w:hAnsi="Times New Roman" w:cs="Times New Roman"/>
+          <w:sz w:val="24"/>
+          <w:szCs w:val="24"/>
+        </w:rPr>
+      </w:pPr>
+      <w:r>
+        <w:rPr>
+          <w:rFonts w:ascii="Times New Roman" w:hAnsi="Times New Roman" w:cs="Times New Roman"/>
+          <w:sz w:val="24"/>
+          <w:szCs w:val="24"/>
+        </w:rPr>
+        <w:t>Прототипирование и проблемно-ориентированное проектирование (Problem-Driven Design, PDD): Создание прототипов и применение методологии PDD помогает более эффективно понять потребности пользователей и выявить новые требования в процессе разработки.</w:t>
+      </w:r>
+    </w:p>
+    <w:p>
+      <w:pPr>
+        <w:pStyle w:val="ListParagraph"/>
+        <w:numPr>
+          <w:ilvl w:val="0"/>
+          <w:numId w:val="23"/>
+        </w:numPr>
+        <w:rPr>
+          <w:rFonts w:ascii="Times New Roman" w:hAnsi="Times New Roman" w:cs="Times New Roman"/>
+          <w:sz w:val="24"/>
+          <w:szCs w:val="24"/>
+        </w:rPr>
+      </w:pPr>
+      <w:r>
+        <w:rPr>
+          <w:rFonts w:ascii="Times New Roman" w:hAnsi="Times New Roman" w:cs="Times New Roman"/>
+          <w:sz w:val="24"/>
+          <w:szCs w:val="24"/>
+        </w:rPr>
+        <w:t>Стандарты и нормативы: Существуют стандарты и рекомендации, такие как IREB (Международный совет по инженерии требований), BABOK (Руководство к анализу бизнес-требований), которые предлагают наборы лучших практик и рекомендаций по управлению требованиями.</w:t>
+      </w:r>
+    </w:p>
+    <w:p>
+      <w:pPr>
+        <w:pStyle w:val="ListParagraph"/>
+        <w:numPr>
+          <w:ilvl w:val="0"/>
+          <w:numId w:val="23"/>
+        </w:numPr>
+        <w:rPr>
+          <w:rFonts w:ascii="Times New Roman" w:hAnsi="Times New Roman" w:cs="Times New Roman"/>
+          <w:sz w:val="24"/>
+          <w:szCs w:val="24"/>
+        </w:rPr>
+      </w:pPr>
+      <w:r>
+        <w:rPr>
+          <w:rFonts w:ascii="Times New Roman" w:hAnsi="Times New Roman" w:cs="Times New Roman"/>
+          <w:sz w:val="24"/>
+          <w:szCs w:val="24"/>
+        </w:rPr>
+        <w:t xml:space="preserve">Управление изменениями: Процессы и инструменты управления изменениями требований, такие как системы отслеживания изменений и </w:t>
+      </w:r>
+      <w:r>
+        <w:rPr>
+          <w:rFonts w:ascii="Times New Roman" w:hAnsi="Times New Roman" w:cs="Times New Roman"/>
+          <w:sz w:val="24"/>
+          <w:szCs w:val="24"/>
+        </w:rPr>
+        <w:lastRenderedPageBreak/>
+        <w:t>ревизий требований, помогают эффективно управлять изменениями в требованиях в течение жизненного цикла проекта.</w:t>
+      </w:r>
+    </w:p>
+    <w:p>
+      <w:pPr>
+        <w:pStyle w:val="ListParagraph"/>
+        <w:numPr>
+          <w:ilvl w:val="0"/>
+          <w:numId w:val="23"/>
+        </w:numPr>
+        <w:rPr>
+          <w:rFonts w:ascii="Times New Roman" w:hAnsi="Times New Roman" w:cs="Times New Roman"/>
+          <w:sz w:val="24"/>
+          <w:szCs w:val="24"/>
+        </w:rPr>
+      </w:pPr>
+      <w:r>
+        <w:rPr>
+          <w:rFonts w:ascii="Times New Roman" w:hAnsi="Times New Roman" w:cs="Times New Roman"/>
+          <w:sz w:val="24"/>
+          <w:szCs w:val="24"/>
+        </w:rPr>
+        <w:t>Тестирование требований: Процессы тестирования требований, такие как верификация и валидация требований, позволяют проверить соответствие реализации требованиям и обеспечить качество конечного продукта.</w:t>
+      </w:r>
+    </w:p>
+    <w:p>
+      <w:pPr>
+        <w:ind w:left="709"/>
+        <w:rPr>
+          <w:rFonts w:ascii="Times New Roman" w:hAnsi="Times New Roman" w:cs="Times New Roman"/>
+          <w:sz w:val="24"/>
+          <w:szCs w:val="24"/>
+        </w:rPr>
+      </w:pPr>
+      <w:r>
+        <w:rPr>
+          <w:rFonts w:ascii="Times New Roman" w:hAnsi="Times New Roman" w:cs="Times New Roman"/>
+          <w:sz w:val="24"/>
+          <w:szCs w:val="24"/>
+        </w:rPr>
+        <w:t>Эти методы и инструменты часто комбинируются и адаптируются в зависимости от конкретных потребностей и контекста проекта.</w:t>
+      </w:r>
+    </w:p>
+    <w:p>
+      <w:pPr>
+        <w:pStyle w:val="ListParagraph"/>
+        <w:rPr>
+          <w:rFonts w:ascii="Times New Roman" w:hAnsi="Times New Roman" w:cs="Times New Roman"/>
+          <w:sz w:val="24"/>
+          <w:szCs w:val="24"/>
+        </w:rPr>
+      </w:pPr>
+    </w:p>
+    <w:p>
+      <w:pPr>
+        <w:rPr>
+          <w:rFonts w:ascii="Times New Roman" w:hAnsi="Times New Roman" w:cs="Times New Roman"/>
+          <w:sz w:val="24"/>
+          <w:szCs w:val="24"/>
+        </w:rPr>
+      </w:pPr>
+      <w:r>
+        <w:rPr>
+          <w:rFonts w:ascii="Times New Roman" w:hAnsi="Times New Roman" w:cs="Times New Roman"/>
+          <w:sz w:val="24"/>
+          <w:szCs w:val="24"/>
+        </w:rPr>
+        <w:br w:type="page"/>
+      </w:r>
+    </w:p>
+    <w:p>
+      <w:pPr>
+        <w:rPr>
+          <w:rFonts w:ascii="Times New Roman" w:hAnsi="Times New Roman" w:cs="Times New Roman"/>
+          <w:sz w:val="32"/>
+          <w:szCs w:val="32"/>
+        </w:rPr>
+      </w:pPr>
+      <w:r>
+        <w:rPr>
+          <w:rFonts w:ascii="Times New Roman" w:hAnsi="Times New Roman" w:cs="Times New Roman"/>
+          <w:sz w:val="32"/>
+          <w:szCs w:val="32"/>
+        </w:rPr>
+        <w:lastRenderedPageBreak/>
+        <w:t>Контрольные вопросы № 2</w:t>
+      </w:r>
+    </w:p>
+    <w:p>
+      <w:pPr>
+        <w:pStyle w:val="ListParagraph"/>
         <w:numPr>
           <w:ilvl w:val="0"/>
           <w:numId w:val="9"/>
@@ -888,7 +2062,15 @@
           <w:sz w:val="28"/>
           <w:szCs w:val="28"/>
         </w:rPr>
-        <w:t>Виды моделей.</w:t>
+        <w:t>Моделирование информационных систем.</w:t>
+      </w:r>
+      <w:r>
+        <w:rPr>
+          <w:rFonts w:ascii="Times New Roman" w:hAnsi="Times New Roman" w:cs="Times New Roman"/>
+          <w:sz w:val="24"/>
+          <w:szCs w:val="24"/>
+        </w:rPr>
+        <w:t xml:space="preserve"> </w:t>
       </w:r>
       <w:r>
         <w:rPr>
@@ -897,226 +2079,21 @@
           <w:szCs w:val="24"/>
         </w:rPr>
         <w:br/>
-      </w:r>
-      <w:r>
-        <w:rPr>
-          <w:rFonts w:ascii="Times New Roman" w:hAnsi="Times New Roman" w:cs="Times New Roman"/>
-          <w:sz w:val="24"/>
-          <w:szCs w:val="24"/>
-        </w:rPr>
-        <w:t xml:space="preserve">Для целей проектирования информационной системы могут быть использованы следующие виды моделей: </w:t>
-      </w:r>
-    </w:p>
-    <w:p>
-      <w:pPr>
-        <w:pStyle w:val="a3"/>
-        <w:numPr>
-          <w:ilvl w:val="2"/>
-          <w:numId w:val="9"/>
-        </w:numPr>
-        <w:rPr>
-          <w:rFonts w:ascii="Times New Roman" w:hAnsi="Times New Roman" w:cs="Times New Roman"/>
-          <w:sz w:val="24"/>
-          <w:szCs w:val="24"/>
-        </w:rPr>
-      </w:pPr>
-      <w:r>
-        <w:rPr>
-          <w:rFonts w:ascii="Times New Roman" w:hAnsi="Times New Roman" w:cs="Times New Roman"/>
-          <w:sz w:val="24"/>
-          <w:szCs w:val="24"/>
-        </w:rPr>
-        <w:t xml:space="preserve"> </w:t>
-      </w:r>
-      <w:r>
-        <w:rPr>
-          <w:rFonts w:ascii="Times New Roman" w:hAnsi="Times New Roman" w:cs="Times New Roman"/>
-          <w:sz w:val="24"/>
-          <w:szCs w:val="24"/>
-        </w:rPr>
-        <w:t>методология функционального моделирования работ SADT (</w:t>
-      </w:r>
-      <w:proofErr w:type="spellStart"/>
-      <w:r>
-        <w:rPr>
-          <w:rFonts w:ascii="Times New Roman" w:hAnsi="Times New Roman" w:cs="Times New Roman"/>
-          <w:sz w:val="24"/>
-          <w:szCs w:val="24"/>
-        </w:rPr>
-        <w:t>Structured</w:t>
-      </w:r>
-      <w:proofErr w:type="spellEnd"/>
-      <w:r>
-        <w:rPr>
-          <w:rFonts w:ascii="Times New Roman" w:hAnsi="Times New Roman" w:cs="Times New Roman"/>
-          <w:sz w:val="24"/>
-          <w:szCs w:val="24"/>
-        </w:rPr>
-        <w:t xml:space="preserve"> Analysis </w:t>
-      </w:r>
-      <w:proofErr w:type="spellStart"/>
-      <w:r>
-        <w:rPr>
-          <w:rFonts w:ascii="Times New Roman" w:hAnsi="Times New Roman" w:cs="Times New Roman"/>
-          <w:sz w:val="24"/>
-          <w:szCs w:val="24"/>
-        </w:rPr>
-        <w:t>and</w:t>
-      </w:r>
-      <w:proofErr w:type="spellEnd"/>
-      <w:r>
-        <w:rPr>
-          <w:rFonts w:ascii="Times New Roman" w:hAnsi="Times New Roman" w:cs="Times New Roman"/>
-          <w:sz w:val="24"/>
-          <w:szCs w:val="24"/>
-        </w:rPr>
-        <w:t xml:space="preserve"> Design </w:t>
-      </w:r>
-      <w:proofErr w:type="spellStart"/>
-      <w:r>
-        <w:rPr>
-          <w:rFonts w:ascii="Times New Roman" w:hAnsi="Times New Roman" w:cs="Times New Roman"/>
-          <w:sz w:val="24"/>
-          <w:szCs w:val="24"/>
-        </w:rPr>
-        <w:t>Technique</w:t>
-      </w:r>
-      <w:proofErr w:type="spellEnd"/>
-      <w:r>
-        <w:rPr>
-          <w:rFonts w:ascii="Times New Roman" w:hAnsi="Times New Roman" w:cs="Times New Roman"/>
-          <w:sz w:val="24"/>
-          <w:szCs w:val="24"/>
-        </w:rPr>
-        <w:t xml:space="preserve">); </w:t>
-      </w:r>
-    </w:p>
-    <w:p>
-      <w:pPr>
-        <w:pStyle w:val="a3"/>
-        <w:numPr>
-          <w:ilvl w:val="2"/>
-          <w:numId w:val="9"/>
-        </w:numPr>
-        <w:rPr>
-          <w:rFonts w:ascii="Times New Roman" w:hAnsi="Times New Roman" w:cs="Times New Roman"/>
-          <w:sz w:val="24"/>
-          <w:szCs w:val="24"/>
-        </w:rPr>
-      </w:pPr>
-      <w:r>
-        <w:rPr>
-          <w:rFonts w:ascii="Times New Roman" w:hAnsi="Times New Roman" w:cs="Times New Roman"/>
-          <w:sz w:val="24"/>
-          <w:szCs w:val="24"/>
-        </w:rPr>
-        <w:t xml:space="preserve"> </w:t>
-      </w:r>
-      <w:r>
-        <w:rPr>
-          <w:rFonts w:ascii="Times New Roman" w:hAnsi="Times New Roman" w:cs="Times New Roman"/>
-          <w:sz w:val="24"/>
-          <w:szCs w:val="24"/>
-        </w:rPr>
-        <w:t xml:space="preserve">диаграммы потоков данных DFD (Data </w:t>
-      </w:r>
-      <w:proofErr w:type="spellStart"/>
-      <w:r>
-        <w:rPr>
-          <w:rFonts w:ascii="Times New Roman" w:hAnsi="Times New Roman" w:cs="Times New Roman"/>
-          <w:sz w:val="24"/>
-          <w:szCs w:val="24"/>
-        </w:rPr>
-        <w:t>Flow</w:t>
-      </w:r>
-      <w:proofErr w:type="spellEnd"/>
-      <w:r>
-        <w:rPr>
-          <w:rFonts w:ascii="Times New Roman" w:hAnsi="Times New Roman" w:cs="Times New Roman"/>
-          <w:sz w:val="24"/>
-          <w:szCs w:val="24"/>
-        </w:rPr>
-        <w:t xml:space="preserve"> </w:t>
-      </w:r>
-      <w:proofErr w:type="spellStart"/>
-      <w:r>
-        <w:rPr>
-          <w:rFonts w:ascii="Times New Roman" w:hAnsi="Times New Roman" w:cs="Times New Roman"/>
-          <w:sz w:val="24"/>
-          <w:szCs w:val="24"/>
-        </w:rPr>
-        <w:t>Diagrams</w:t>
-      </w:r>
-      <w:proofErr w:type="spellEnd"/>
-      <w:r>
-        <w:rPr>
-          <w:rFonts w:ascii="Times New Roman" w:hAnsi="Times New Roman" w:cs="Times New Roman"/>
-          <w:sz w:val="24"/>
-          <w:szCs w:val="24"/>
-        </w:rPr>
-        <w:t xml:space="preserve">); </w:t>
-      </w:r>
-    </w:p>
-    <w:p>
-      <w:pPr>
-        <w:pStyle w:val="a3"/>
-        <w:numPr>
-          <w:ilvl w:val="2"/>
-          <w:numId w:val="9"/>
-        </w:numPr>
-        <w:rPr>
-          <w:rFonts w:ascii="Times New Roman" w:hAnsi="Times New Roman" w:cs="Times New Roman"/>
-          <w:sz w:val="24"/>
-          <w:szCs w:val="24"/>
-        </w:rPr>
-      </w:pPr>
-      <w:r>
-        <w:rPr>
-          <w:rFonts w:ascii="Times New Roman" w:hAnsi="Times New Roman" w:cs="Times New Roman"/>
-          <w:sz w:val="24"/>
-          <w:szCs w:val="24"/>
-        </w:rPr>
-        <w:t xml:space="preserve"> </w:t>
-      </w:r>
-      <w:r>
-        <w:rPr>
-          <w:rFonts w:ascii="Times New Roman" w:hAnsi="Times New Roman" w:cs="Times New Roman"/>
-          <w:sz w:val="24"/>
-          <w:szCs w:val="24"/>
-        </w:rPr>
-        <w:t>методология объектного проектирования на языке UML (</w:t>
-      </w:r>
-      <w:proofErr w:type="spellStart"/>
-      <w:r>
-        <w:rPr>
-          <w:rFonts w:ascii="Times New Roman" w:hAnsi="Times New Roman" w:cs="Times New Roman"/>
-          <w:sz w:val="24"/>
-          <w:szCs w:val="24"/>
-        </w:rPr>
-        <w:t>UMLдиаграммы</w:t>
-      </w:r>
-      <w:proofErr w:type="spellEnd"/>
-      <w:r>
-        <w:rPr>
-          <w:rFonts w:ascii="Times New Roman" w:hAnsi="Times New Roman" w:cs="Times New Roman"/>
-          <w:sz w:val="24"/>
-          <w:szCs w:val="24"/>
-        </w:rPr>
-        <w:t>).</w:t>
-      </w:r>
-    </w:p>
-    <w:p>
-      <w:pPr>
-        <w:rPr>
-          <w:rFonts w:ascii="Times New Roman" w:hAnsi="Times New Roman" w:cs="Times New Roman"/>
-          <w:sz w:val="24"/>
-          <w:szCs w:val="24"/>
-        </w:rPr>
-      </w:pPr>
-    </w:p>
-    <w:p>
-      <w:pPr>
-        <w:pStyle w:val="a3"/>
+        <w:t>Разработка информационной системы невозможна без ее тщательного проектирования: слишком велико влияние этого шага на 17 последующие этапы жизненного цикла информационной системы, в основе которой лежит создаваемая база данных.</w:t>
+      </w:r>
+    </w:p>
+    <w:p>
+      <w:pPr>
+        <w:rPr>
+          <w:rFonts w:ascii="Times New Roman" w:hAnsi="Times New Roman" w:cs="Times New Roman"/>
+          <w:sz w:val="24"/>
+          <w:szCs w:val="24"/>
+        </w:rPr>
+      </w:pPr>
+    </w:p>
+    <w:p>
+      <w:pPr>
+        <w:pStyle w:val="ListParagraph"/>
         <w:numPr>
           <w:ilvl w:val="0"/>
           <w:numId w:val="9"/>
@@ -1135,7 +2112,7 @@
           <w:sz w:val="28"/>
           <w:szCs w:val="28"/>
         </w:rPr>
-        <w:t>Структурные модели ИС.</w:t>
+        <w:t>Виды моделей.</w:t>
       </w:r>
       <w:r>
         <w:rPr>
@@ -1144,11 +2121,111 @@
           <w:szCs w:val="24"/>
         </w:rPr>
         <w:br/>
-      </w:r>
-    </w:p>
-    <w:p>
-      <w:pPr>
-        <w:pStyle w:val="a3"/>
+        <w:t xml:space="preserve">Для целей проектирования информационной системы могут быть использованы следующие виды моделей: </w:t>
+      </w:r>
+    </w:p>
+    <w:p>
+      <w:pPr>
+        <w:pStyle w:val="ListParagraph"/>
+        <w:numPr>
+          <w:ilvl w:val="2"/>
+          <w:numId w:val="9"/>
+        </w:numPr>
+        <w:rPr>
+          <w:rFonts w:ascii="Times New Roman" w:hAnsi="Times New Roman" w:cs="Times New Roman"/>
+          <w:sz w:val="24"/>
+          <w:szCs w:val="24"/>
+        </w:rPr>
+      </w:pPr>
+      <w:r>
+        <w:rPr>
+          <w:rFonts w:ascii="Times New Roman" w:hAnsi="Times New Roman" w:cs="Times New Roman"/>
+          <w:sz w:val="24"/>
+          <w:szCs w:val="24"/>
+        </w:rPr>
+        <w:t xml:space="preserve"> </w:t>
+      </w:r>
+      <w:r>
+        <w:rPr>
+          <w:rFonts w:ascii="Times New Roman" w:hAnsi="Times New Roman" w:cs="Times New Roman"/>
+          <w:sz w:val="24"/>
+          <w:szCs w:val="24"/>
+        </w:rPr>
+        <w:t xml:space="preserve">методология функционального моделирования работ SADT (Structured Analysis and Design Technique); </w:t>
+      </w:r>
+    </w:p>
+    <w:p>
+      <w:pPr>
+        <w:pStyle w:val="ListParagraph"/>
+        <w:numPr>
+          <w:ilvl w:val="2"/>
+          <w:numId w:val="9"/>
+        </w:numPr>
+        <w:rPr>
+          <w:rFonts w:ascii="Times New Roman" w:hAnsi="Times New Roman" w:cs="Times New Roman"/>
+          <w:sz w:val="24"/>
+          <w:szCs w:val="24"/>
+        </w:rPr>
+      </w:pPr>
+      <w:r>
+        <w:rPr>
+          <w:rFonts w:ascii="Times New Roman" w:hAnsi="Times New Roman" w:cs="Times New Roman"/>
+          <w:sz w:val="24"/>
+          <w:szCs w:val="24"/>
+        </w:rPr>
+        <w:t xml:space="preserve"> </w:t>
+      </w:r>
+      <w:r>
+        <w:rPr>
+          <w:rFonts w:ascii="Times New Roman" w:hAnsi="Times New Roman" w:cs="Times New Roman"/>
+          <w:sz w:val="24"/>
+          <w:szCs w:val="24"/>
+        </w:rPr>
+        <w:t xml:space="preserve">диаграммы потоков данных DFD (Data Flow Diagrams); </w:t>
+      </w:r>
+    </w:p>
+    <w:p>
+      <w:pPr>
+        <w:pStyle w:val="ListParagraph"/>
+        <w:numPr>
+          <w:ilvl w:val="2"/>
+          <w:numId w:val="9"/>
+        </w:numPr>
+        <w:rPr>
+          <w:rFonts w:ascii="Times New Roman" w:hAnsi="Times New Roman" w:cs="Times New Roman"/>
+          <w:sz w:val="24"/>
+          <w:szCs w:val="24"/>
+        </w:rPr>
+      </w:pPr>
+      <w:r>
+        <w:rPr>
+          <w:rFonts w:ascii="Times New Roman" w:hAnsi="Times New Roman" w:cs="Times New Roman"/>
+          <w:sz w:val="24"/>
+          <w:szCs w:val="24"/>
+        </w:rPr>
+        <w:t xml:space="preserve"> </w:t>
+      </w:r>
+      <w:r>
+        <w:rPr>
+          <w:rFonts w:ascii="Times New Roman" w:hAnsi="Times New Roman" w:cs="Times New Roman"/>
+          <w:sz w:val="24"/>
+          <w:szCs w:val="24"/>
+        </w:rPr>
+        <w:t>методология объектного проектирования на языке UML (UMLдиаграммы).</w:t>
+      </w:r>
+    </w:p>
+    <w:p>
+      <w:pPr>
+        <w:rPr>
+          <w:rFonts w:ascii="Times New Roman" w:hAnsi="Times New Roman" w:cs="Times New Roman"/>
+          <w:sz w:val="24"/>
+          <w:szCs w:val="24"/>
+        </w:rPr>
+      </w:pPr>
+    </w:p>
+    <w:p>
+      <w:pPr>
+        <w:pStyle w:val="ListParagraph"/>
         <w:numPr>
           <w:ilvl w:val="0"/>
           <w:numId w:val="9"/>
@@ -1167,15 +2244,7 @@
           <w:sz w:val="28"/>
           <w:szCs w:val="28"/>
         </w:rPr>
-        <w:t>Объектно-ориентированный анализ и проектирование.</w:t>
-      </w:r>
-      <w:r>
-        <w:rPr>
-          <w:rFonts w:ascii="Times New Roman" w:hAnsi="Times New Roman" w:cs="Times New Roman"/>
-          <w:sz w:val="24"/>
-          <w:szCs w:val="24"/>
-        </w:rPr>
-        <w:t xml:space="preserve"> </w:t>
+        <w:t>Структурные модели ИС.</w:t>
       </w:r>
       <w:r>
         <w:rPr>
@@ -1188,7 +2257,7 @@
     </w:p>
     <w:p>
       <w:pPr>
-        <w:pStyle w:val="a3"/>
+        <w:pStyle w:val="ListParagraph"/>
         <w:numPr>
           <w:ilvl w:val="0"/>
           <w:numId w:val="9"/>
@@ -1207,7 +2276,7 @@
           <w:sz w:val="28"/>
           <w:szCs w:val="28"/>
         </w:rPr>
-        <w:t>Технологии, языки и средства моделирования.</w:t>
+        <w:t>Объектно-ориентированный анализ и проектирование.</w:t>
       </w:r>
       <w:r>
         <w:rPr>
@@ -1217,109 +2286,18 @@
         </w:rPr>
         <w:t xml:space="preserve"> </w:t>
       </w:r>
-    </w:p>
-    <w:p>
-      <w:pPr>
-        <w:pStyle w:val="a3"/>
-        <w:numPr>
-          <w:ilvl w:val="2"/>
-          <w:numId w:val="9"/>
-        </w:numPr>
-        <w:rPr>
-          <w:rFonts w:ascii="Times New Roman" w:hAnsi="Times New Roman" w:cs="Times New Roman"/>
-          <w:sz w:val="24"/>
-          <w:szCs w:val="24"/>
-        </w:rPr>
-      </w:pPr>
-      <w:r>
-        <w:t>Методология SADT (</w:t>
-      </w:r>
-      <w:proofErr w:type="spellStart"/>
-      <w:r>
-        <w:t>Structured</w:t>
-      </w:r>
-      <w:proofErr w:type="spellEnd"/>
-      <w:r>
-        <w:t xml:space="preserve"> </w:t>
-      </w:r>
-      <w:proofErr w:type="spellStart"/>
-      <w:r>
-        <w:t>Analisys</w:t>
-      </w:r>
-      <w:proofErr w:type="spellEnd"/>
-      <w:r>
-        <w:t xml:space="preserve"> </w:t>
-      </w:r>
-      <w:proofErr w:type="spellStart"/>
-      <w:r>
-        <w:t>and</w:t>
-      </w:r>
-      <w:proofErr w:type="spellEnd"/>
-      <w:r>
-        <w:t xml:space="preserve"> Design </w:t>
-      </w:r>
-      <w:proofErr w:type="spellStart"/>
-      <w:r>
-        <w:t>Technique</w:t>
-      </w:r>
-      <w:proofErr w:type="spellEnd"/>
-      <w:r>
-        <w:t xml:space="preserve"> - технология структурного анализа и проектирования) разработана Дугласом Т. Россом и является одной из самых известных и широко используемых методик проектирования. Новое название методики, принятое в качестве стандарта, -IDEF0 (</w:t>
-      </w:r>
-      <w:proofErr w:type="spellStart"/>
-      <w:r>
-        <w:t>Icam</w:t>
-      </w:r>
-      <w:proofErr w:type="spellEnd"/>
-      <w:r>
-        <w:t xml:space="preserve"> </w:t>
-      </w:r>
-      <w:proofErr w:type="spellStart"/>
-      <w:r>
-        <w:t>DEFinition</w:t>
-      </w:r>
-      <w:proofErr w:type="spellEnd"/>
-      <w:r>
-        <w:t>) является частью программы ICAM (Integrated Computer -</w:t>
-      </w:r>
-      <w:proofErr w:type="spellStart"/>
-      <w:r>
-        <w:t>Aided</w:t>
-      </w:r>
-      <w:proofErr w:type="spellEnd"/>
-      <w:r>
-        <w:t xml:space="preserve"> Manufacturing - интегрированная компьютеризация производства).</w:t>
-      </w:r>
-    </w:p>
-    <w:p>
-      <w:pPr>
-        <w:pStyle w:val="a3"/>
-        <w:numPr>
-          <w:ilvl w:val="2"/>
-          <w:numId w:val="9"/>
-        </w:numPr>
-        <w:rPr>
-          <w:rFonts w:ascii="Times New Roman" w:hAnsi="Times New Roman" w:cs="Times New Roman"/>
-          <w:sz w:val="24"/>
-          <w:szCs w:val="24"/>
-        </w:rPr>
-      </w:pPr>
-      <w:r>
-        <w:t>В IDEF0 система представляется как совокупность взаимодействующих работ (или функций). Связи между работами определяют технологический процесс или структуру взаимосвязи внутри организации. Модель SADT представляет собой серию диаграмм, разбивающих сложный объект на составные части.</w:t>
-      </w:r>
-    </w:p>
-    <w:p>
-      <w:pPr>
-        <w:rPr>
-          <w:rFonts w:ascii="Times New Roman" w:hAnsi="Times New Roman" w:cs="Times New Roman"/>
-          <w:sz w:val="24"/>
-          <w:szCs w:val="24"/>
-        </w:rPr>
-      </w:pPr>
-    </w:p>
-    <w:p>
-      <w:pPr>
-        <w:pStyle w:val="a3"/>
+      <w:r>
+        <w:rPr>
+          <w:rFonts w:ascii="Times New Roman" w:hAnsi="Times New Roman" w:cs="Times New Roman"/>
+          <w:sz w:val="24"/>
+          <w:szCs w:val="24"/>
+        </w:rPr>
+        <w:br/>
+      </w:r>
+    </w:p>
+    <w:p>
+      <w:pPr>
+        <w:pStyle w:val="ListParagraph"/>
         <w:numPr>
           <w:ilvl w:val="0"/>
           <w:numId w:val="9"/>
@@ -1338,7 +2316,7 @@
           <w:sz w:val="28"/>
           <w:szCs w:val="28"/>
         </w:rPr>
-        <w:t>Язык унифицированного моделирования UML.</w:t>
+        <w:t>Технологии, языки и средства моделирования.</w:t>
       </w:r>
       <w:r>
         <w:rPr>
@@ -1348,53 +2326,53 @@
         </w:rPr>
         <w:t xml:space="preserve"> </w:t>
       </w:r>
-      <w:r>
-        <w:rPr>
-          <w:rFonts w:ascii="Times New Roman" w:hAnsi="Times New Roman" w:cs="Times New Roman"/>
-          <w:sz w:val="24"/>
-          <w:szCs w:val="24"/>
-        </w:rPr>
-        <w:br/>
-      </w:r>
-      <w:r>
-        <w:rPr>
-          <w:rFonts w:ascii="Times New Roman" w:hAnsi="Times New Roman" w:cs="Times New Roman"/>
-          <w:sz w:val="24"/>
-          <w:szCs w:val="24"/>
-        </w:rPr>
-        <w:t xml:space="preserve">Унифицированный язык моделирования UML (Universal </w:t>
-      </w:r>
-      <w:proofErr w:type="spellStart"/>
-      <w:r>
-        <w:rPr>
-          <w:rFonts w:ascii="Times New Roman" w:hAnsi="Times New Roman" w:cs="Times New Roman"/>
-          <w:sz w:val="24"/>
-          <w:szCs w:val="24"/>
-        </w:rPr>
-        <w:t>Modeling</w:t>
-      </w:r>
-      <w:proofErr w:type="spellEnd"/>
-      <w:r>
-        <w:rPr>
-          <w:rFonts w:ascii="Times New Roman" w:hAnsi="Times New Roman" w:cs="Times New Roman"/>
-          <w:sz w:val="24"/>
-          <w:szCs w:val="24"/>
-        </w:rPr>
-        <w:t xml:space="preserve"> Language) – это графический язык моделирования общего назначения, предназначенный для спецификации, визуализации, проектирования и документирования всех компонентов, создаваемых при разработке программных систем. Язык UML является объектно-ориентированным языком.</w:t>
-      </w:r>
-    </w:p>
-    <w:p>
-      <w:pPr>
-        <w:rPr>
-          <w:rFonts w:ascii="Times New Roman" w:hAnsi="Times New Roman" w:cs="Times New Roman"/>
-          <w:sz w:val="24"/>
-          <w:szCs w:val="24"/>
-        </w:rPr>
-      </w:pPr>
-    </w:p>
-    <w:p>
-      <w:pPr>
-        <w:pStyle w:val="a3"/>
+    </w:p>
+    <w:p>
+      <w:pPr>
+        <w:pStyle w:val="ListParagraph"/>
+        <w:numPr>
+          <w:ilvl w:val="2"/>
+          <w:numId w:val="9"/>
+        </w:numPr>
+        <w:rPr>
+          <w:rFonts w:ascii="Times New Roman" w:hAnsi="Times New Roman" w:cs="Times New Roman"/>
+          <w:sz w:val="24"/>
+          <w:szCs w:val="24"/>
+        </w:rPr>
+      </w:pPr>
+      <w:r>
+        <w:t>Методология SADT (Structured Analisys and Design Technique - технология структурного анализа и проектирования) разработана Дугласом Т. Россом и является одной из самых известных и широко используемых методик проектирования. Новое название методики, принятое в качестве стандарта, -IDEF0 (Icam DEFinition) является частью программы ICAM (Integrated Computer -Aided Manufacturing - интегрированная компьютеризация производства).</w:t>
+      </w:r>
+    </w:p>
+    <w:p>
+      <w:pPr>
+        <w:pStyle w:val="ListParagraph"/>
+        <w:numPr>
+          <w:ilvl w:val="2"/>
+          <w:numId w:val="9"/>
+        </w:numPr>
+        <w:rPr>
+          <w:rFonts w:ascii="Times New Roman" w:hAnsi="Times New Roman" w:cs="Times New Roman"/>
+          <w:sz w:val="24"/>
+          <w:szCs w:val="24"/>
+        </w:rPr>
+      </w:pPr>
+      <w:r>
+        <w:t>В IDEF0 система представляется как совокупность взаимодействующих работ (или функций). Связи между работами определяют технологический процесс или структуру взаимосвязи внутри организации. Модель SADT представляет собой серию диаграмм, разбивающих сложный объект на составные части.</w:t>
+      </w:r>
+    </w:p>
+    <w:p>
+      <w:pPr>
+        <w:rPr>
+          <w:rFonts w:ascii="Times New Roman" w:hAnsi="Times New Roman" w:cs="Times New Roman"/>
+          <w:sz w:val="24"/>
+          <w:szCs w:val="24"/>
+        </w:rPr>
+      </w:pPr>
+    </w:p>
+    <w:p>
+      <w:pPr>
+        <w:pStyle w:val="ListParagraph"/>
         <w:numPr>
           <w:ilvl w:val="0"/>
           <w:numId w:val="9"/>
@@ -1413,7 +2391,7 @@
           <w:sz w:val="28"/>
           <w:szCs w:val="28"/>
         </w:rPr>
-        <w:t>Диаграммы языка UML: структурные диаграммы, диаграммы поведения, диаграммы взаимодействия.</w:t>
+        <w:t>Язык унифицированного моделирования UML.</w:t>
       </w:r>
       <w:r>
         <w:rPr>
@@ -1430,71 +2408,21 @@
           <w:szCs w:val="24"/>
         </w:rPr>
         <w:br/>
-      </w:r>
-      <w:r>
-        <w:rPr>
-          <w:rFonts w:ascii="Times New Roman" w:hAnsi="Times New Roman" w:cs="Times New Roman"/>
-          <w:sz w:val="24"/>
-          <w:szCs w:val="24"/>
-        </w:rPr>
-        <w:t>Диаграмма (</w:t>
-      </w:r>
-      <w:proofErr w:type="spellStart"/>
-      <w:r>
-        <w:rPr>
-          <w:rFonts w:ascii="Times New Roman" w:hAnsi="Times New Roman" w:cs="Times New Roman"/>
-          <w:sz w:val="24"/>
-          <w:szCs w:val="24"/>
-        </w:rPr>
-        <w:t>Diagram</w:t>
-      </w:r>
-      <w:proofErr w:type="spellEnd"/>
-      <w:r>
-        <w:rPr>
-          <w:rFonts w:ascii="Times New Roman" w:hAnsi="Times New Roman" w:cs="Times New Roman"/>
-          <w:sz w:val="24"/>
-          <w:szCs w:val="24"/>
-        </w:rPr>
-        <w:t xml:space="preserve">) </w:t>
-      </w:r>
-      <w:r>
-        <w:rPr>
-          <w:rFonts w:ascii="Times New Roman" w:hAnsi="Times New Roman" w:cs="Times New Roman"/>
-          <w:sz w:val="24"/>
-          <w:szCs w:val="24"/>
-        </w:rPr>
-        <w:t>—</w:t>
-      </w:r>
-      <w:r>
-        <w:rPr>
-          <w:rFonts w:ascii="Times New Roman" w:hAnsi="Times New Roman" w:cs="Times New Roman"/>
-          <w:sz w:val="24"/>
-          <w:szCs w:val="24"/>
-        </w:rPr>
-        <w:t xml:space="preserve"> это графическое представление множества элементов. Чаще </w:t>
-      </w:r>
-      <w:r>
-        <w:rPr>
-          <w:rFonts w:ascii="Times New Roman" w:hAnsi="Times New Roman" w:cs="Times New Roman"/>
-          <w:sz w:val="24"/>
-          <w:szCs w:val="24"/>
-        </w:rPr>
-        <w:lastRenderedPageBreak/>
-        <w:t>всего она изображается в виде связного графа с вершинами (сущностями) и ребрами (отношениями).</w:t>
-      </w:r>
-    </w:p>
-    <w:p>
-      <w:pPr>
-        <w:rPr>
-          <w:rFonts w:ascii="Times New Roman" w:hAnsi="Times New Roman" w:cs="Times New Roman"/>
-          <w:sz w:val="24"/>
-          <w:szCs w:val="24"/>
-        </w:rPr>
-      </w:pPr>
-    </w:p>
-    <w:p>
-      <w:pPr>
-        <w:pStyle w:val="a3"/>
+        <w:t>Унифицированный язык моделирования UML (Universal Modeling Language) – это графический язык моделирования общего назначения, предназначенный для спецификации, визуализации, проектирования и документирования всех компонентов, создаваемых при разработке программных систем. Язык UML является объектно-ориентированным языком.</w:t>
+      </w:r>
+    </w:p>
+    <w:p>
+      <w:pPr>
+        <w:rPr>
+          <w:rFonts w:ascii="Times New Roman" w:hAnsi="Times New Roman" w:cs="Times New Roman"/>
+          <w:sz w:val="24"/>
+          <w:szCs w:val="24"/>
+        </w:rPr>
+      </w:pPr>
+    </w:p>
+    <w:p>
+      <w:pPr>
+        <w:pStyle w:val="ListParagraph"/>
         <w:numPr>
           <w:ilvl w:val="0"/>
           <w:numId w:val="9"/>
@@ -1513,7 +2441,7 @@
           <w:sz w:val="28"/>
           <w:szCs w:val="28"/>
         </w:rPr>
-        <w:t>Инструментальные средства моделирования ИС.</w:t>
+        <w:t>Диаграммы языка UML: структурные диаграммы, диаграммы поведения, диаграммы взаимодействия.</w:t>
       </w:r>
       <w:r>
         <w:rPr>
@@ -1530,11 +2458,46 @@
           <w:szCs w:val="24"/>
         </w:rPr>
         <w:br/>
-      </w:r>
-    </w:p>
-    <w:p>
-      <w:pPr>
-        <w:pStyle w:val="a3"/>
+        <w:t xml:space="preserve">Диаграмма (Diagram) </w:t>
+      </w:r>
+      <w:r>
+        <w:rPr>
+          <w:rFonts w:ascii="Times New Roman" w:hAnsi="Times New Roman" w:cs="Times New Roman"/>
+          <w:sz w:val="24"/>
+          <w:szCs w:val="24"/>
+        </w:rPr>
+        <w:t>—</w:t>
+      </w:r>
+      <w:r>
+        <w:rPr>
+          <w:rFonts w:ascii="Times New Roman" w:hAnsi="Times New Roman" w:cs="Times New Roman"/>
+          <w:sz w:val="24"/>
+          <w:szCs w:val="24"/>
+        </w:rPr>
+        <w:t xml:space="preserve"> это графическое представление множества элементов. Чаще </w:t>
+      </w:r>
+      <w:r>
+        <w:rPr>
+          <w:rFonts w:ascii="Times New Roman" w:hAnsi="Times New Roman" w:cs="Times New Roman"/>
+          <w:sz w:val="24"/>
+          <w:szCs w:val="24"/>
+        </w:rPr>
+        <w:lastRenderedPageBreak/>
+        <w:t>всего она изображается в виде связного графа с вершинами (сущностями) и ребрами (отношениями).</w:t>
+      </w:r>
+    </w:p>
+    <w:p>
+      <w:pPr>
+        <w:rPr>
+          <w:rFonts w:ascii="Times New Roman" w:hAnsi="Times New Roman" w:cs="Times New Roman"/>
+          <w:sz w:val="24"/>
+          <w:szCs w:val="24"/>
+        </w:rPr>
+      </w:pPr>
+    </w:p>
+    <w:p>
+      <w:pPr>
+        <w:pStyle w:val="ListParagraph"/>
         <w:numPr>
           <w:ilvl w:val="0"/>
           <w:numId w:val="9"/>
@@ -1553,6 +2516,46 @@
           <w:sz w:val="28"/>
           <w:szCs w:val="28"/>
         </w:rPr>
+        <w:t>Инструментальные средства моделирования ИС.</w:t>
+      </w:r>
+      <w:r>
+        <w:rPr>
+          <w:rFonts w:ascii="Times New Roman" w:hAnsi="Times New Roman" w:cs="Times New Roman"/>
+          <w:sz w:val="24"/>
+          <w:szCs w:val="24"/>
+        </w:rPr>
+        <w:t xml:space="preserve"> </w:t>
+      </w:r>
+      <w:r>
+        <w:rPr>
+          <w:rFonts w:ascii="Times New Roman" w:hAnsi="Times New Roman" w:cs="Times New Roman"/>
+          <w:sz w:val="24"/>
+          <w:szCs w:val="24"/>
+        </w:rPr>
+        <w:br/>
+      </w:r>
+    </w:p>
+    <w:p>
+      <w:pPr>
+        <w:pStyle w:val="ListParagraph"/>
+        <w:numPr>
+          <w:ilvl w:val="0"/>
+          <w:numId w:val="9"/>
+        </w:numPr>
+        <w:rPr>
+          <w:rFonts w:ascii="Times New Roman" w:hAnsi="Times New Roman" w:cs="Times New Roman"/>
+          <w:sz w:val="24"/>
+          <w:szCs w:val="24"/>
+        </w:rPr>
+      </w:pPr>
+      <w:r>
+        <w:rPr>
+          <w:rFonts w:ascii="Times New Roman" w:hAnsi="Times New Roman" w:cs="Times New Roman"/>
+          <w:b/>
+          <w:bCs/>
+          <w:sz w:val="28"/>
+          <w:szCs w:val="28"/>
+        </w:rPr>
         <w:t>Применение UML при проектировании ИС.</w:t>
       </w:r>
       <w:r>
@@ -1564,43 +2567,7 @@
           <w:sz w:val="24"/>
           <w:szCs w:val="24"/>
         </w:rPr>
-        <w:t xml:space="preserve">UML был разработан компанией </w:t>
-      </w:r>
-      <w:proofErr w:type="spellStart"/>
-      <w:r>
-        <w:rPr>
-          <w:rFonts w:ascii="Times New Roman" w:hAnsi="Times New Roman" w:cs="Times New Roman"/>
-          <w:sz w:val="24"/>
-          <w:szCs w:val="24"/>
-        </w:rPr>
-        <w:t>Rational</w:t>
-      </w:r>
-      <w:proofErr w:type="spellEnd"/>
-      <w:r>
-        <w:rPr>
-          <w:rFonts w:ascii="Times New Roman" w:hAnsi="Times New Roman" w:cs="Times New Roman"/>
-          <w:sz w:val="24"/>
-          <w:szCs w:val="24"/>
-        </w:rPr>
-        <w:t xml:space="preserve"> Software с целью создания наиболее оптимального и универсального языка для описания как предметной области, так и конкретной задачи в программировании. Визуальное моделирование в UML можно представить как некоторый процесс </w:t>
-      </w:r>
-      <w:proofErr w:type="spellStart"/>
-      <w:r>
-        <w:rPr>
-          <w:rFonts w:ascii="Times New Roman" w:hAnsi="Times New Roman" w:cs="Times New Roman"/>
-          <w:sz w:val="24"/>
-          <w:szCs w:val="24"/>
-        </w:rPr>
-        <w:t>поуровневого</w:t>
-      </w:r>
-      <w:proofErr w:type="spellEnd"/>
-      <w:r>
-        <w:rPr>
-          <w:rFonts w:ascii="Times New Roman" w:hAnsi="Times New Roman" w:cs="Times New Roman"/>
-          <w:sz w:val="24"/>
-          <w:szCs w:val="24"/>
-        </w:rPr>
-        <w:t xml:space="preserve"> спуска от наиболее обшей и абстрактной концептуальной модели системы к логической, а затем и к физической модели соответствующей системы. Любая задача, таким образом, моделируется при помощи некоторого набора иерархических диаграмм, каждая из которых представляет собой некоторую проекцию системы.</w:t>
+        <w:t>UML был разработан компанией Rational Software с целью создания наиболее оптимального и универсального языка для описания как предметной области, так и конкретной задачи в программировании. Визуальное моделирование в UML можно представить как некоторый процесс поуровневого спуска от наиболее обшей и абстрактной концептуальной модели системы к логической, а затем и к физической модели соответствующей системы. Любая задача, таким образом, моделируется при помощи некоторого набора иерархических диаграмм, каждая из которых представляет собой некоторую проекцию системы.</w:t>
       </w:r>
     </w:p>
     <w:sectPr>
@@ -1614,8 +2581,121 @@
 </file>
 
 <file path=word/numbering.xml><?xml version="1.0" encoding="utf-8"?>
-<w:numbering xmlns:wpc="http://schemas.microsoft.com/office/word/2010/wordprocessingCanvas" xmlns:cx="http://schemas.microsoft.com/office/drawing/2014/chartex" xmlns:cx1="http://schemas.microsoft.com/office/drawing/2015/9/8/chartex" xmlns:cx2="http://schemas.microsoft.com/office/drawing/2015/10/21/chartex" xmlns:cx3="http://schemas.microsoft.com/office/drawing/2016/5/9/chartex" xmlns:cx4="http://schemas.microsoft.com/office/drawing/2016/5/10/chartex" xmlns:cx5="http://schemas.microsoft.com/office/drawing/2016/5/11/chartex" xmlns:cx6="http://schemas.microsoft.com/office/drawing/2016/5/12/chartex" xmlns:cx7="http://schemas.microsoft.com/office/drawing/2016/5/13/chartex" xmlns:cx8="http://schemas.microsoft.com/office/drawing/2016/5/14/chartex" xmlns:mc="http://schemas.openxmlformats.org/markup-compatibility/2006" xmlns:aink="http://schemas.microsoft.com/office/drawing/2016/ink" xmlns:am3d="http://schemas.microsoft.com/office/drawing/2017/model3d" xmlns:o="urn:schemas-microsoft-com:office:office" xmlns:r="http://schemas.openxmlformats.org/officeDocument/2006/relationships" xmlns:m="http://schemas.openxmlformats.org/officeDocument/2006/math" xmlns:v="urn:schemas-microsoft-com:vml" xmlns:wp14="http://schemas.microsoft.com/office/word/2010/wordprocessingDrawing" xmlns:wp="http://schemas.openxmlformats.org/drawingml/2006/wordprocessingDrawing" xmlns:w10="urn:schemas-microsoft-com:office:word" xmlns:w="http://schemas.openxmlformats.org/wordprocessingml/2006/main" xmlns:w14="http://schemas.microsoft.com/office/word/2010/wordml" xmlns:w15="http://schemas.microsoft.com/office/word/2012/wordml" xmlns:w16cex="http://schemas.microsoft.com/office/word/2018/wordml/cex" xmlns:w16cid="http://schemas.microsoft.com/office/word/2016/wordml/cid" xmlns:w16="http://schemas.microsoft.com/office/word/2018/wordml" xmlns:w16sdtdh="http://schemas.microsoft.com/office/word/2020/wordml/sdtdatahash" xmlns:w16se="http://schemas.microsoft.com/office/word/2015/wordml/symex" xmlns:wpg="http://schemas.microsoft.com/office/word/2010/wordprocessingGroup" xmlns:wpi="http://schemas.microsoft.com/office/word/2010/wordprocessingInk" xmlns:wne="http://schemas.microsoft.com/office/word/2006/wordml" xmlns:wps="http://schemas.microsoft.com/office/word/2010/wordprocessingShape" mc:Ignorable="w14 w15 w16se w16cid w16 w16cex w16sdtdh wp14">
+<w:numbering xmlns:wpc="http://schemas.microsoft.com/office/word/2010/wordprocessingCanvas" xmlns:cx="http://schemas.microsoft.com/office/drawing/2014/chartex" xmlns:cx1="http://schemas.microsoft.com/office/drawing/2015/9/8/chartex" xmlns:cx2="http://schemas.microsoft.com/office/drawing/2015/10/21/chartex" xmlns:cx3="http://schemas.microsoft.com/office/drawing/2016/5/9/chartex" xmlns:cx4="http://schemas.microsoft.com/office/drawing/2016/5/10/chartex" xmlns:cx5="http://schemas.microsoft.com/office/drawing/2016/5/11/chartex" xmlns:cx6="http://schemas.microsoft.com/office/drawing/2016/5/12/chartex" xmlns:cx7="http://schemas.microsoft.com/office/drawing/2016/5/13/chartex" xmlns:cx8="http://schemas.microsoft.com/office/drawing/2016/5/14/chartex" xmlns:mc="http://schemas.openxmlformats.org/markup-compatibility/2006" xmlns:aink="http://schemas.microsoft.com/office/drawing/2016/ink" xmlns:am3d="http://schemas.microsoft.com/office/drawing/2017/model3d" xmlns:o="urn:schemas-microsoft-com:office:office" xmlns:oel="http://schemas.microsoft.com/office/2019/extlst" xmlns:r="http://schemas.openxmlformats.org/officeDocument/2006/relationships" xmlns:m="http://schemas.openxmlformats.org/officeDocument/2006/math" xmlns:v="urn:schemas-microsoft-com:vml" xmlns:wp14="http://schemas.microsoft.com/office/word/2010/wordprocessingDrawing" xmlns:wp="http://schemas.openxmlformats.org/drawingml/2006/wordprocessingDrawing" xmlns:w10="urn:schemas-microsoft-com:office:word" xmlns:w="http://schemas.openxmlformats.org/wordprocessingml/2006/main" xmlns:w14="http://schemas.microsoft.com/office/word/2010/wordml" xmlns:w15="http://schemas.microsoft.com/office/word/2012/wordml" xmlns:w16cex="http://schemas.microsoft.com/office/word/2018/wordml/cex" xmlns:w16cid="http://schemas.microsoft.com/office/word/2016/wordml/cid" xmlns:w16="http://schemas.microsoft.com/office/word/2018/wordml" xmlns:w16du="http://schemas.microsoft.com/office/word/2023/wordml/word16du" xmlns:w16sdtdh="http://schemas.microsoft.com/office/word/2020/wordml/sdtdatahash" xmlns:w16se="http://schemas.microsoft.com/office/word/2015/wordml/symex" xmlns:wpg="http://schemas.microsoft.com/office/word/2010/wordprocessingGroup" xmlns:wpi="http://schemas.microsoft.com/office/word/2010/wordprocessingInk" xmlns:wne="http://schemas.microsoft.com/office/word/2006/wordml" xmlns:wps="http://schemas.microsoft.com/office/word/2010/wordprocessingShape" mc:Ignorable="w14 w15 w16se w16cid w16 w16cex w16sdtdh w16du wp14">
   <w:abstractNum w:abstractNumId="0" w15:restartNumberingAfterBreak="0">
+    <w:nsid w:val="064B145A"/>
+    <w:multiLevelType w:val="hybridMultilevel"/>
+    <w:tmpl w:val="EEC24D88"/>
+    <w:lvl w:ilvl="0" w:tplc="04190001">
+      <w:start w:val="1"/>
+      <w:numFmt w:val="bullet"/>
+      <w:lvlText w:val=""/>
+      <w:lvlJc w:val="left"/>
+      <w:pPr>
+        <w:ind w:left="1429" w:hanging="360"/>
+      </w:pPr>
+      <w:rPr>
+        <w:rFonts w:ascii="Symbol" w:hAnsi="Symbol" w:hint="default"/>
+      </w:rPr>
+    </w:lvl>
+    <w:lvl w:ilvl="1" w:tplc="04190003" w:tentative="1">
+      <w:start w:val="1"/>
+      <w:numFmt w:val="bullet"/>
+      <w:lvlText w:val="o"/>
+      <w:lvlJc w:val="left"/>
+      <w:pPr>
+        <w:ind w:left="2149" w:hanging="360"/>
+      </w:pPr>
+      <w:rPr>
+        <w:rFonts w:ascii="Courier New" w:hAnsi="Courier New" w:cs="Courier New" w:hint="default"/>
+      </w:rPr>
+    </w:lvl>
+    <w:lvl w:ilvl="2" w:tplc="04190005" w:tentative="1">
+      <w:start w:val="1"/>
+      <w:numFmt w:val="bullet"/>
+      <w:lvlText w:val=""/>
+      <w:lvlJc w:val="left"/>
+      <w:pPr>
+        <w:ind w:left="2869" w:hanging="360"/>
+      </w:pPr>
+      <w:rPr>
+        <w:rFonts w:ascii="Wingdings" w:hAnsi="Wingdings" w:hint="default"/>
+      </w:rPr>
+    </w:lvl>
+    <w:lvl w:ilvl="3" w:tplc="04190001" w:tentative="1">
+      <w:start w:val="1"/>
+      <w:numFmt w:val="bullet"/>
+      <w:lvlText w:val=""/>
+      <w:lvlJc w:val="left"/>
+      <w:pPr>
+        <w:ind w:left="3589" w:hanging="360"/>
+      </w:pPr>
+      <w:rPr>
+        <w:rFonts w:ascii="Symbol" w:hAnsi="Symbol" w:hint="default"/>
+      </w:rPr>
+    </w:lvl>
+    <w:lvl w:ilvl="4" w:tplc="04190003" w:tentative="1">
+      <w:start w:val="1"/>
+      <w:numFmt w:val="bullet"/>
+      <w:lvlText w:val="o"/>
+      <w:lvlJc w:val="left"/>
+      <w:pPr>
+        <w:ind w:left="4309" w:hanging="360"/>
+      </w:pPr>
+      <w:rPr>
+        <w:rFonts w:ascii="Courier New" w:hAnsi="Courier New" w:cs="Courier New" w:hint="default"/>
+      </w:rPr>
+    </w:lvl>
+    <w:lvl w:ilvl="5" w:tplc="04190005" w:tentative="1">
+      <w:start w:val="1"/>
+      <w:numFmt w:val="bullet"/>
+      <w:lvlText w:val=""/>
+      <w:lvlJc w:val="left"/>
+      <w:pPr>
+        <w:ind w:left="5029" w:hanging="360"/>
+      </w:pPr>
+      <w:rPr>
+        <w:rFonts w:ascii="Wingdings" w:hAnsi="Wingdings" w:hint="default"/>
+      </w:rPr>
+    </w:lvl>
+    <w:lvl w:ilvl="6" w:tplc="04190001" w:tentative="1">
+      <w:start w:val="1"/>
+      <w:numFmt w:val="bullet"/>
+      <w:lvlText w:val=""/>
+      <w:lvlJc w:val="left"/>
+      <w:pPr>
+        <w:ind w:left="5749" w:hanging="360"/>
+      </w:pPr>
+      <w:rPr>
+        <w:rFonts w:ascii="Symbol" w:hAnsi="Symbol" w:hint="default"/>
+      </w:rPr>
+    </w:lvl>
+    <w:lvl w:ilvl="7" w:tplc="04190003" w:tentative="1">
+      <w:start w:val="1"/>
+      <w:numFmt w:val="bullet"/>
+      <w:lvlText w:val="o"/>
+      <w:lvlJc w:val="left"/>
+      <w:pPr>
+        <w:ind w:left="6469" w:hanging="360"/>
+      </w:pPr>
+      <w:rPr>
+        <w:rFonts w:ascii="Courier New" w:hAnsi="Courier New" w:cs="Courier New" w:hint="default"/>
+      </w:rPr>
+    </w:lvl>
+    <w:lvl w:ilvl="8" w:tplc="04190005" w:tentative="1">
+      <w:start w:val="1"/>
+      <w:numFmt w:val="bullet"/>
+      <w:lvlText w:val=""/>
+      <w:lvlJc w:val="left"/>
+      <w:pPr>
+        <w:ind w:left="7189" w:hanging="360"/>
+      </w:pPr>
+      <w:rPr>
+        <w:rFonts w:ascii="Wingdings" w:hAnsi="Wingdings" w:hint="default"/>
+      </w:rPr>
+    </w:lvl>
+  </w:abstractNum>
+  <w:abstractNum w:abstractNumId="1" w15:restartNumberingAfterBreak="0">
     <w:nsid w:val="09FE7968"/>
     <w:multiLevelType w:val="hybridMultilevel"/>
     <w:tmpl w:val="D0BA302C"/>
@@ -1701,7 +2781,156 @@
       </w:pPr>
     </w:lvl>
   </w:abstractNum>
-  <w:abstractNum w:abstractNumId="1" w15:restartNumberingAfterBreak="0">
+  <w:abstractNum w:abstractNumId="2" w15:restartNumberingAfterBreak="0">
+    <w:nsid w:val="0C1D7352"/>
+    <w:multiLevelType w:val="multilevel"/>
+    <w:tmpl w:val="BCF8F378"/>
+    <w:lvl w:ilvl="0">
+      <w:start w:val="1"/>
+      <w:numFmt w:val="bullet"/>
+      <w:lvlText w:val=""/>
+      <w:lvlJc w:val="left"/>
+      <w:pPr>
+        <w:tabs>
+          <w:tab w:val="num" w:pos="720"/>
+        </w:tabs>
+        <w:ind w:left="720" w:hanging="360"/>
+      </w:pPr>
+      <w:rPr>
+        <w:rFonts w:ascii="Symbol" w:hAnsi="Symbol" w:hint="default"/>
+        <w:sz w:val="20"/>
+      </w:rPr>
+    </w:lvl>
+    <w:lvl w:ilvl="1" w:tentative="1">
+      <w:start w:val="1"/>
+      <w:numFmt w:val="bullet"/>
+      <w:lvlText w:val=""/>
+      <w:lvlJc w:val="left"/>
+      <w:pPr>
+        <w:tabs>
+          <w:tab w:val="num" w:pos="1440"/>
+        </w:tabs>
+        <w:ind w:left="1440" w:hanging="360"/>
+      </w:pPr>
+      <w:rPr>
+        <w:rFonts w:ascii="Symbol" w:hAnsi="Symbol" w:hint="default"/>
+        <w:sz w:val="20"/>
+      </w:rPr>
+    </w:lvl>
+    <w:lvl w:ilvl="2" w:tentative="1">
+      <w:start w:val="1"/>
+      <w:numFmt w:val="bullet"/>
+      <w:lvlText w:val=""/>
+      <w:lvlJc w:val="left"/>
+      <w:pPr>
+        <w:tabs>
+          <w:tab w:val="num" w:pos="2160"/>
+        </w:tabs>
+        <w:ind w:left="2160" w:hanging="360"/>
+      </w:pPr>
+      <w:rPr>
+        <w:rFonts w:ascii="Symbol" w:hAnsi="Symbol" w:hint="default"/>
+        <w:sz w:val="20"/>
+      </w:rPr>
+    </w:lvl>
+    <w:lvl w:ilvl="3" w:tentative="1">
+      <w:start w:val="1"/>
+      <w:numFmt w:val="bullet"/>
+      <w:lvlText w:val=""/>
+      <w:lvlJc w:val="left"/>
+      <w:pPr>
+        <w:tabs>
+          <w:tab w:val="num" w:pos="2880"/>
+        </w:tabs>
+        <w:ind w:left="2880" w:hanging="360"/>
+      </w:pPr>
+      <w:rPr>
+        <w:rFonts w:ascii="Symbol" w:hAnsi="Symbol" w:hint="default"/>
+        <w:sz w:val="20"/>
+      </w:rPr>
+    </w:lvl>
+    <w:lvl w:ilvl="4" w:tentative="1">
+      <w:start w:val="1"/>
+      <w:numFmt w:val="bullet"/>
+      <w:lvlText w:val=""/>
+      <w:lvlJc w:val="left"/>
+      <w:pPr>
+        <w:tabs>
+          <w:tab w:val="num" w:pos="3600"/>
+        </w:tabs>
+        <w:ind w:left="3600" w:hanging="360"/>
+      </w:pPr>
+      <w:rPr>
+        <w:rFonts w:ascii="Symbol" w:hAnsi="Symbol" w:hint="default"/>
+        <w:sz w:val="20"/>
+      </w:rPr>
+    </w:lvl>
+    <w:lvl w:ilvl="5" w:tentative="1">
+      <w:start w:val="1"/>
+      <w:numFmt w:val="bullet"/>
+      <w:lvlText w:val=""/>
+      <w:lvlJc w:val="left"/>
+      <w:pPr>
+        <w:tabs>
+          <w:tab w:val="num" w:pos="4320"/>
+        </w:tabs>
+        <w:ind w:left="4320" w:hanging="360"/>
+      </w:pPr>
+      <w:rPr>
+        <w:rFonts w:ascii="Symbol" w:hAnsi="Symbol" w:hint="default"/>
+        <w:sz w:val="20"/>
+      </w:rPr>
+    </w:lvl>
+    <w:lvl w:ilvl="6" w:tentative="1">
+      <w:start w:val="1"/>
+      <w:numFmt w:val="bullet"/>
+      <w:lvlText w:val=""/>
+      <w:lvlJc w:val="left"/>
+      <w:pPr>
+        <w:tabs>
+          <w:tab w:val="num" w:pos="5040"/>
+        </w:tabs>
+        <w:ind w:left="5040" w:hanging="360"/>
+      </w:pPr>
+      <w:rPr>
+        <w:rFonts w:ascii="Symbol" w:hAnsi="Symbol" w:hint="default"/>
+        <w:sz w:val="20"/>
+      </w:rPr>
+    </w:lvl>
+    <w:lvl w:ilvl="7" w:tentative="1">
+      <w:start w:val="1"/>
+      <w:numFmt w:val="bullet"/>
+      <w:lvlText w:val=""/>
+      <w:lvlJc w:val="left"/>
+      <w:pPr>
+        <w:tabs>
+          <w:tab w:val="num" w:pos="5760"/>
+        </w:tabs>
+        <w:ind w:left="5760" w:hanging="360"/>
+      </w:pPr>
+      <w:rPr>
+        <w:rFonts w:ascii="Symbol" w:hAnsi="Symbol" w:hint="default"/>
+        <w:sz w:val="20"/>
+      </w:rPr>
+    </w:lvl>
+    <w:lvl w:ilvl="8" w:tentative="1">
+      <w:start w:val="1"/>
+      <w:numFmt w:val="bullet"/>
+      <w:lvlText w:val=""/>
+      <w:lvlJc w:val="left"/>
+      <w:pPr>
+        <w:tabs>
+          <w:tab w:val="num" w:pos="6480"/>
+        </w:tabs>
+        <w:ind w:left="6480" w:hanging="360"/>
+      </w:pPr>
+      <w:rPr>
+        <w:rFonts w:ascii="Symbol" w:hAnsi="Symbol" w:hint="default"/>
+        <w:sz w:val="20"/>
+      </w:rPr>
+    </w:lvl>
+  </w:abstractNum>
+  <w:abstractNum w:abstractNumId="3" w15:restartNumberingAfterBreak="0">
     <w:nsid w:val="0E9236BD"/>
     <w:multiLevelType w:val="hybridMultilevel"/>
     <w:tmpl w:val="487E5A68"/>
@@ -1787,7 +3016,608 @@
       </w:pPr>
     </w:lvl>
   </w:abstractNum>
-  <w:abstractNum w:abstractNumId="2" w15:restartNumberingAfterBreak="0">
+  <w:abstractNum w:abstractNumId="4" w15:restartNumberingAfterBreak="0">
+    <w:nsid w:val="10B8267D"/>
+    <w:multiLevelType w:val="hybridMultilevel"/>
+    <w:tmpl w:val="784C6B88"/>
+    <w:lvl w:ilvl="0" w:tplc="04190001">
+      <w:start w:val="1"/>
+      <w:numFmt w:val="bullet"/>
+      <w:lvlText w:val=""/>
+      <w:lvlJc w:val="left"/>
+      <w:pPr>
+        <w:ind w:left="1429" w:hanging="360"/>
+      </w:pPr>
+      <w:rPr>
+        <w:rFonts w:ascii="Symbol" w:hAnsi="Symbol" w:hint="default"/>
+      </w:rPr>
+    </w:lvl>
+    <w:lvl w:ilvl="1" w:tplc="04190003" w:tentative="1">
+      <w:start w:val="1"/>
+      <w:numFmt w:val="bullet"/>
+      <w:lvlText w:val="o"/>
+      <w:lvlJc w:val="left"/>
+      <w:pPr>
+        <w:ind w:left="2149" w:hanging="360"/>
+      </w:pPr>
+      <w:rPr>
+        <w:rFonts w:ascii="Courier New" w:hAnsi="Courier New" w:cs="Courier New" w:hint="default"/>
+      </w:rPr>
+    </w:lvl>
+    <w:lvl w:ilvl="2" w:tplc="04190005" w:tentative="1">
+      <w:start w:val="1"/>
+      <w:numFmt w:val="bullet"/>
+      <w:lvlText w:val=""/>
+      <w:lvlJc w:val="left"/>
+      <w:pPr>
+        <w:ind w:left="2869" w:hanging="360"/>
+      </w:pPr>
+      <w:rPr>
+        <w:rFonts w:ascii="Wingdings" w:hAnsi="Wingdings" w:hint="default"/>
+      </w:rPr>
+    </w:lvl>
+    <w:lvl w:ilvl="3" w:tplc="04190001" w:tentative="1">
+      <w:start w:val="1"/>
+      <w:numFmt w:val="bullet"/>
+      <w:lvlText w:val=""/>
+      <w:lvlJc w:val="left"/>
+      <w:pPr>
+        <w:ind w:left="3589" w:hanging="360"/>
+      </w:pPr>
+      <w:rPr>
+        <w:rFonts w:ascii="Symbol" w:hAnsi="Symbol" w:hint="default"/>
+      </w:rPr>
+    </w:lvl>
+    <w:lvl w:ilvl="4" w:tplc="04190003" w:tentative="1">
+      <w:start w:val="1"/>
+      <w:numFmt w:val="bullet"/>
+      <w:lvlText w:val="o"/>
+      <w:lvlJc w:val="left"/>
+      <w:pPr>
+        <w:ind w:left="4309" w:hanging="360"/>
+      </w:pPr>
+      <w:rPr>
+        <w:rFonts w:ascii="Courier New" w:hAnsi="Courier New" w:cs="Courier New" w:hint="default"/>
+      </w:rPr>
+    </w:lvl>
+    <w:lvl w:ilvl="5" w:tplc="04190005" w:tentative="1">
+      <w:start w:val="1"/>
+      <w:numFmt w:val="bullet"/>
+      <w:lvlText w:val=""/>
+      <w:lvlJc w:val="left"/>
+      <w:pPr>
+        <w:ind w:left="5029" w:hanging="360"/>
+      </w:pPr>
+      <w:rPr>
+        <w:rFonts w:ascii="Wingdings" w:hAnsi="Wingdings" w:hint="default"/>
+      </w:rPr>
+    </w:lvl>
+    <w:lvl w:ilvl="6" w:tplc="04190001" w:tentative="1">
+      <w:start w:val="1"/>
+      <w:numFmt w:val="bullet"/>
+      <w:lvlText w:val=""/>
+      <w:lvlJc w:val="left"/>
+      <w:pPr>
+        <w:ind w:left="5749" w:hanging="360"/>
+      </w:pPr>
+      <w:rPr>
+        <w:rFonts w:ascii="Symbol" w:hAnsi="Symbol" w:hint="default"/>
+      </w:rPr>
+    </w:lvl>
+    <w:lvl w:ilvl="7" w:tplc="04190003" w:tentative="1">
+      <w:start w:val="1"/>
+      <w:numFmt w:val="bullet"/>
+      <w:lvlText w:val="o"/>
+      <w:lvlJc w:val="left"/>
+      <w:pPr>
+        <w:ind w:left="6469" w:hanging="360"/>
+      </w:pPr>
+      <w:rPr>
+        <w:rFonts w:ascii="Courier New" w:hAnsi="Courier New" w:cs="Courier New" w:hint="default"/>
+      </w:rPr>
+    </w:lvl>
+    <w:lvl w:ilvl="8" w:tplc="04190005" w:tentative="1">
+      <w:start w:val="1"/>
+      <w:numFmt w:val="bullet"/>
+      <w:lvlText w:val=""/>
+      <w:lvlJc w:val="left"/>
+      <w:pPr>
+        <w:ind w:left="7189" w:hanging="360"/>
+      </w:pPr>
+      <w:rPr>
+        <w:rFonts w:ascii="Wingdings" w:hAnsi="Wingdings" w:hint="default"/>
+      </w:rPr>
+    </w:lvl>
+  </w:abstractNum>
+  <w:abstractNum w:abstractNumId="5" w15:restartNumberingAfterBreak="0">
+    <w:nsid w:val="1C175FF5"/>
+    <w:multiLevelType w:val="multilevel"/>
+    <w:tmpl w:val="154A12BC"/>
+    <w:lvl w:ilvl="0">
+      <w:start w:val="1"/>
+      <w:numFmt w:val="bullet"/>
+      <w:lvlText w:val=""/>
+      <w:lvlJc w:val="left"/>
+      <w:pPr>
+        <w:tabs>
+          <w:tab w:val="num" w:pos="720"/>
+        </w:tabs>
+        <w:ind w:left="720" w:hanging="360"/>
+      </w:pPr>
+      <w:rPr>
+        <w:rFonts w:ascii="Symbol" w:hAnsi="Symbol" w:hint="default"/>
+        <w:sz w:val="20"/>
+      </w:rPr>
+    </w:lvl>
+    <w:lvl w:ilvl="1" w:tentative="1">
+      <w:start w:val="1"/>
+      <w:numFmt w:val="bullet"/>
+      <w:lvlText w:val=""/>
+      <w:lvlJc w:val="left"/>
+      <w:pPr>
+        <w:tabs>
+          <w:tab w:val="num" w:pos="1440"/>
+        </w:tabs>
+        <w:ind w:left="1440" w:hanging="360"/>
+      </w:pPr>
+      <w:rPr>
+        <w:rFonts w:ascii="Symbol" w:hAnsi="Symbol" w:hint="default"/>
+        <w:sz w:val="20"/>
+      </w:rPr>
+    </w:lvl>
+    <w:lvl w:ilvl="2" w:tentative="1">
+      <w:start w:val="1"/>
+      <w:numFmt w:val="bullet"/>
+      <w:lvlText w:val=""/>
+      <w:lvlJc w:val="left"/>
+      <w:pPr>
+        <w:tabs>
+          <w:tab w:val="num" w:pos="2160"/>
+        </w:tabs>
+        <w:ind w:left="2160" w:hanging="360"/>
+      </w:pPr>
+      <w:rPr>
+        <w:rFonts w:ascii="Symbol" w:hAnsi="Symbol" w:hint="default"/>
+        <w:sz w:val="20"/>
+      </w:rPr>
+    </w:lvl>
+    <w:lvl w:ilvl="3" w:tentative="1">
+      <w:start w:val="1"/>
+      <w:numFmt w:val="bullet"/>
+      <w:lvlText w:val=""/>
+      <w:lvlJc w:val="left"/>
+      <w:pPr>
+        <w:tabs>
+          <w:tab w:val="num" w:pos="2880"/>
+        </w:tabs>
+        <w:ind w:left="2880" w:hanging="360"/>
+      </w:pPr>
+      <w:rPr>
+        <w:rFonts w:ascii="Symbol" w:hAnsi="Symbol" w:hint="default"/>
+        <w:sz w:val="20"/>
+      </w:rPr>
+    </w:lvl>
+    <w:lvl w:ilvl="4" w:tentative="1">
+      <w:start w:val="1"/>
+      <w:numFmt w:val="bullet"/>
+      <w:lvlText w:val=""/>
+      <w:lvlJc w:val="left"/>
+      <w:pPr>
+        <w:tabs>
+          <w:tab w:val="num" w:pos="3600"/>
+        </w:tabs>
+        <w:ind w:left="3600" w:hanging="360"/>
+      </w:pPr>
+      <w:rPr>
+        <w:rFonts w:ascii="Symbol" w:hAnsi="Symbol" w:hint="default"/>
+        <w:sz w:val="20"/>
+      </w:rPr>
+    </w:lvl>
+    <w:lvl w:ilvl="5" w:tentative="1">
+      <w:start w:val="1"/>
+      <w:numFmt w:val="bullet"/>
+      <w:lvlText w:val=""/>
+      <w:lvlJc w:val="left"/>
+      <w:pPr>
+        <w:tabs>
+          <w:tab w:val="num" w:pos="4320"/>
+        </w:tabs>
+        <w:ind w:left="4320" w:hanging="360"/>
+      </w:pPr>
+      <w:rPr>
+        <w:rFonts w:ascii="Symbol" w:hAnsi="Symbol" w:hint="default"/>
+        <w:sz w:val="20"/>
+      </w:rPr>
+    </w:lvl>
+    <w:lvl w:ilvl="6" w:tentative="1">
+      <w:start w:val="1"/>
+      <w:numFmt w:val="bullet"/>
+      <w:lvlText w:val=""/>
+      <w:lvlJc w:val="left"/>
+      <w:pPr>
+        <w:tabs>
+          <w:tab w:val="num" w:pos="5040"/>
+        </w:tabs>
+        <w:ind w:left="5040" w:hanging="360"/>
+      </w:pPr>
+      <w:rPr>
+        <w:rFonts w:ascii="Symbol" w:hAnsi="Symbol" w:hint="default"/>
+        <w:sz w:val="20"/>
+      </w:rPr>
+    </w:lvl>
+    <w:lvl w:ilvl="7" w:tentative="1">
+      <w:start w:val="1"/>
+      <w:numFmt w:val="bullet"/>
+      <w:lvlText w:val=""/>
+      <w:lvlJc w:val="left"/>
+      <w:pPr>
+        <w:tabs>
+          <w:tab w:val="num" w:pos="5760"/>
+        </w:tabs>
+        <w:ind w:left="5760" w:hanging="360"/>
+      </w:pPr>
+      <w:rPr>
+        <w:rFonts w:ascii="Symbol" w:hAnsi="Symbol" w:hint="default"/>
+        <w:sz w:val="20"/>
+      </w:rPr>
+    </w:lvl>
+    <w:lvl w:ilvl="8" w:tentative="1">
+      <w:start w:val="1"/>
+      <w:numFmt w:val="bullet"/>
+      <w:lvlText w:val=""/>
+      <w:lvlJc w:val="left"/>
+      <w:pPr>
+        <w:tabs>
+          <w:tab w:val="num" w:pos="6480"/>
+        </w:tabs>
+        <w:ind w:left="6480" w:hanging="360"/>
+      </w:pPr>
+      <w:rPr>
+        <w:rFonts w:ascii="Symbol" w:hAnsi="Symbol" w:hint="default"/>
+        <w:sz w:val="20"/>
+      </w:rPr>
+    </w:lvl>
+  </w:abstractNum>
+  <w:abstractNum w:abstractNumId="6" w15:restartNumberingAfterBreak="0">
+    <w:nsid w:val="1C867EE0"/>
+    <w:multiLevelType w:val="hybridMultilevel"/>
+    <w:tmpl w:val="781A01D6"/>
+    <w:lvl w:ilvl="0" w:tplc="04190001">
+      <w:start w:val="1"/>
+      <w:numFmt w:val="bullet"/>
+      <w:lvlText w:val=""/>
+      <w:lvlJc w:val="left"/>
+      <w:pPr>
+        <w:ind w:left="1429" w:hanging="360"/>
+      </w:pPr>
+      <w:rPr>
+        <w:rFonts w:ascii="Symbol" w:hAnsi="Symbol" w:hint="default"/>
+      </w:rPr>
+    </w:lvl>
+    <w:lvl w:ilvl="1" w:tplc="04190003" w:tentative="1">
+      <w:start w:val="1"/>
+      <w:numFmt w:val="bullet"/>
+      <w:lvlText w:val="o"/>
+      <w:lvlJc w:val="left"/>
+      <w:pPr>
+        <w:ind w:left="2149" w:hanging="360"/>
+      </w:pPr>
+      <w:rPr>
+        <w:rFonts w:ascii="Courier New" w:hAnsi="Courier New" w:cs="Courier New" w:hint="default"/>
+      </w:rPr>
+    </w:lvl>
+    <w:lvl w:ilvl="2" w:tplc="04190005" w:tentative="1">
+      <w:start w:val="1"/>
+      <w:numFmt w:val="bullet"/>
+      <w:lvlText w:val=""/>
+      <w:lvlJc w:val="left"/>
+      <w:pPr>
+        <w:ind w:left="2869" w:hanging="360"/>
+      </w:pPr>
+      <w:rPr>
+        <w:rFonts w:ascii="Wingdings" w:hAnsi="Wingdings" w:hint="default"/>
+      </w:rPr>
+    </w:lvl>
+    <w:lvl w:ilvl="3" w:tplc="04190001" w:tentative="1">
+      <w:start w:val="1"/>
+      <w:numFmt w:val="bullet"/>
+      <w:lvlText w:val=""/>
+      <w:lvlJc w:val="left"/>
+      <w:pPr>
+        <w:ind w:left="3589" w:hanging="360"/>
+      </w:pPr>
+      <w:rPr>
+        <w:rFonts w:ascii="Symbol" w:hAnsi="Symbol" w:hint="default"/>
+      </w:rPr>
+    </w:lvl>
+    <w:lvl w:ilvl="4" w:tplc="04190003" w:tentative="1">
+      <w:start w:val="1"/>
+      <w:numFmt w:val="bullet"/>
+      <w:lvlText w:val="o"/>
+      <w:lvlJc w:val="left"/>
+      <w:pPr>
+        <w:ind w:left="4309" w:hanging="360"/>
+      </w:pPr>
+      <w:rPr>
+        <w:rFonts w:ascii="Courier New" w:hAnsi="Courier New" w:cs="Courier New" w:hint="default"/>
+      </w:rPr>
+    </w:lvl>
+    <w:lvl w:ilvl="5" w:tplc="04190005" w:tentative="1">
+      <w:start w:val="1"/>
+      <w:numFmt w:val="bullet"/>
+      <w:lvlText w:val=""/>
+      <w:lvlJc w:val="left"/>
+      <w:pPr>
+        <w:ind w:left="5029" w:hanging="360"/>
+      </w:pPr>
+      <w:rPr>
+        <w:rFonts w:ascii="Wingdings" w:hAnsi="Wingdings" w:hint="default"/>
+      </w:rPr>
+    </w:lvl>
+    <w:lvl w:ilvl="6" w:tplc="04190001" w:tentative="1">
+      <w:start w:val="1"/>
+      <w:numFmt w:val="bullet"/>
+      <w:lvlText w:val=""/>
+      <w:lvlJc w:val="left"/>
+      <w:pPr>
+        <w:ind w:left="5749" w:hanging="360"/>
+      </w:pPr>
+      <w:rPr>
+        <w:rFonts w:ascii="Symbol" w:hAnsi="Symbol" w:hint="default"/>
+      </w:rPr>
+    </w:lvl>
+    <w:lvl w:ilvl="7" w:tplc="04190003" w:tentative="1">
+      <w:start w:val="1"/>
+      <w:numFmt w:val="bullet"/>
+      <w:lvlText w:val="o"/>
+      <w:lvlJc w:val="left"/>
+      <w:pPr>
+        <w:ind w:left="6469" w:hanging="360"/>
+      </w:pPr>
+      <w:rPr>
+        <w:rFonts w:ascii="Courier New" w:hAnsi="Courier New" w:cs="Courier New" w:hint="default"/>
+      </w:rPr>
+    </w:lvl>
+    <w:lvl w:ilvl="8" w:tplc="04190005" w:tentative="1">
+      <w:start w:val="1"/>
+      <w:numFmt w:val="bullet"/>
+      <w:lvlText w:val=""/>
+      <w:lvlJc w:val="left"/>
+      <w:pPr>
+        <w:ind w:left="7189" w:hanging="360"/>
+      </w:pPr>
+      <w:rPr>
+        <w:rFonts w:ascii="Wingdings" w:hAnsi="Wingdings" w:hint="default"/>
+      </w:rPr>
+    </w:lvl>
+  </w:abstractNum>
+  <w:abstractNum w:abstractNumId="7" w15:restartNumberingAfterBreak="0">
+    <w:nsid w:val="391F1F15"/>
+    <w:multiLevelType w:val="multilevel"/>
+    <w:tmpl w:val="48D2024C"/>
+    <w:lvl w:ilvl="0">
+      <w:start w:val="1"/>
+      <w:numFmt w:val="decimal"/>
+      <w:lvlText w:val="%1."/>
+      <w:lvlJc w:val="left"/>
+      <w:pPr>
+        <w:tabs>
+          <w:tab w:val="num" w:pos="720"/>
+        </w:tabs>
+        <w:ind w:left="720" w:hanging="360"/>
+      </w:pPr>
+    </w:lvl>
+    <w:lvl w:ilvl="1" w:tentative="1">
+      <w:start w:val="1"/>
+      <w:numFmt w:val="decimal"/>
+      <w:lvlText w:val="%2."/>
+      <w:lvlJc w:val="left"/>
+      <w:pPr>
+        <w:tabs>
+          <w:tab w:val="num" w:pos="1440"/>
+        </w:tabs>
+        <w:ind w:left="1440" w:hanging="360"/>
+      </w:pPr>
+    </w:lvl>
+    <w:lvl w:ilvl="2" w:tentative="1">
+      <w:start w:val="1"/>
+      <w:numFmt w:val="decimal"/>
+      <w:lvlText w:val="%3."/>
+      <w:lvlJc w:val="left"/>
+      <w:pPr>
+        <w:tabs>
+          <w:tab w:val="num" w:pos="2160"/>
+        </w:tabs>
+        <w:ind w:left="2160" w:hanging="360"/>
+      </w:pPr>
+    </w:lvl>
+    <w:lvl w:ilvl="3" w:tentative="1">
+      <w:start w:val="1"/>
+      <w:numFmt w:val="decimal"/>
+      <w:lvlText w:val="%4."/>
+      <w:lvlJc w:val="left"/>
+      <w:pPr>
+        <w:tabs>
+          <w:tab w:val="num" w:pos="2880"/>
+        </w:tabs>
+        <w:ind w:left="2880" w:hanging="360"/>
+      </w:pPr>
+    </w:lvl>
+    <w:lvl w:ilvl="4" w:tentative="1">
+      <w:start w:val="1"/>
+      <w:numFmt w:val="decimal"/>
+      <w:lvlText w:val="%5."/>
+      <w:lvlJc w:val="left"/>
+      <w:pPr>
+        <w:tabs>
+          <w:tab w:val="num" w:pos="3600"/>
+        </w:tabs>
+        <w:ind w:left="3600" w:hanging="360"/>
+      </w:pPr>
+    </w:lvl>
+    <w:lvl w:ilvl="5" w:tentative="1">
+      <w:start w:val="1"/>
+      <w:numFmt w:val="decimal"/>
+      <w:lvlText w:val="%6."/>
+      <w:lvlJc w:val="left"/>
+      <w:pPr>
+        <w:tabs>
+          <w:tab w:val="num" w:pos="4320"/>
+        </w:tabs>
+        <w:ind w:left="4320" w:hanging="360"/>
+      </w:pPr>
+    </w:lvl>
+    <w:lvl w:ilvl="6" w:tentative="1">
+      <w:start w:val="1"/>
+      <w:numFmt w:val="decimal"/>
+      <w:lvlText w:val="%7."/>
+      <w:lvlJc w:val="left"/>
+      <w:pPr>
+        <w:tabs>
+          <w:tab w:val="num" w:pos="5040"/>
+        </w:tabs>
+        <w:ind w:left="5040" w:hanging="360"/>
+      </w:pPr>
+    </w:lvl>
+    <w:lvl w:ilvl="7" w:tentative="1">
+      <w:start w:val="1"/>
+      <w:numFmt w:val="decimal"/>
+      <w:lvlText w:val="%8."/>
+      <w:lvlJc w:val="left"/>
+      <w:pPr>
+        <w:tabs>
+          <w:tab w:val="num" w:pos="5760"/>
+        </w:tabs>
+        <w:ind w:left="5760" w:hanging="360"/>
+      </w:pPr>
+    </w:lvl>
+    <w:lvl w:ilvl="8" w:tentative="1">
+      <w:start w:val="1"/>
+      <w:numFmt w:val="decimal"/>
+      <w:lvlText w:val="%9."/>
+      <w:lvlJc w:val="left"/>
+      <w:pPr>
+        <w:tabs>
+          <w:tab w:val="num" w:pos="6480"/>
+        </w:tabs>
+        <w:ind w:left="6480" w:hanging="360"/>
+      </w:pPr>
+    </w:lvl>
+  </w:abstractNum>
+  <w:abstractNum w:abstractNumId="8" w15:restartNumberingAfterBreak="0">
+    <w:nsid w:val="3B1E406F"/>
+    <w:multiLevelType w:val="multilevel"/>
+    <w:tmpl w:val="64243868"/>
+    <w:lvl w:ilvl="0">
+      <w:start w:val="1"/>
+      <w:numFmt w:val="decimal"/>
+      <w:lvlText w:val="%1."/>
+      <w:lvlJc w:val="left"/>
+      <w:pPr>
+        <w:tabs>
+          <w:tab w:val="num" w:pos="720"/>
+        </w:tabs>
+        <w:ind w:left="720" w:hanging="360"/>
+      </w:pPr>
+    </w:lvl>
+    <w:lvl w:ilvl="1" w:tentative="1">
+      <w:start w:val="1"/>
+      <w:numFmt w:val="decimal"/>
+      <w:lvlText w:val="%2."/>
+      <w:lvlJc w:val="left"/>
+      <w:pPr>
+        <w:tabs>
+          <w:tab w:val="num" w:pos="1440"/>
+        </w:tabs>
+        <w:ind w:left="1440" w:hanging="360"/>
+      </w:pPr>
+    </w:lvl>
+    <w:lvl w:ilvl="2" w:tentative="1">
+      <w:start w:val="1"/>
+      <w:numFmt w:val="decimal"/>
+      <w:lvlText w:val="%3."/>
+      <w:lvlJc w:val="left"/>
+      <w:pPr>
+        <w:tabs>
+          <w:tab w:val="num" w:pos="2160"/>
+        </w:tabs>
+        <w:ind w:left="2160" w:hanging="360"/>
+      </w:pPr>
+    </w:lvl>
+    <w:lvl w:ilvl="3" w:tentative="1">
+      <w:start w:val="1"/>
+      <w:numFmt w:val="decimal"/>
+      <w:lvlText w:val="%4."/>
+      <w:lvlJc w:val="left"/>
+      <w:pPr>
+        <w:tabs>
+          <w:tab w:val="num" w:pos="2880"/>
+        </w:tabs>
+        <w:ind w:left="2880" w:hanging="360"/>
+      </w:pPr>
+    </w:lvl>
+    <w:lvl w:ilvl="4" w:tentative="1">
+      <w:start w:val="1"/>
+      <w:numFmt w:val="decimal"/>
+      <w:lvlText w:val="%5."/>
+      <w:lvlJc w:val="left"/>
+      <w:pPr>
+        <w:tabs>
+          <w:tab w:val="num" w:pos="3600"/>
+        </w:tabs>
+        <w:ind w:left="3600" w:hanging="360"/>
+      </w:pPr>
+    </w:lvl>
+    <w:lvl w:ilvl="5" w:tentative="1">
+      <w:start w:val="1"/>
+      <w:numFmt w:val="decimal"/>
+      <w:lvlText w:val="%6."/>
+      <w:lvlJc w:val="left"/>
+      <w:pPr>
+        <w:tabs>
+          <w:tab w:val="num" w:pos="4320"/>
+        </w:tabs>
+        <w:ind w:left="4320" w:hanging="360"/>
+      </w:pPr>
+    </w:lvl>
+    <w:lvl w:ilvl="6" w:tentative="1">
+      <w:start w:val="1"/>
+      <w:numFmt w:val="decimal"/>
+      <w:lvlText w:val="%7."/>
+      <w:lvlJc w:val="left"/>
+      <w:pPr>
+        <w:tabs>
+          <w:tab w:val="num" w:pos="5040"/>
+        </w:tabs>
+        <w:ind w:left="5040" w:hanging="360"/>
+      </w:pPr>
+    </w:lvl>
+    <w:lvl w:ilvl="7" w:tentative="1">
+      <w:start w:val="1"/>
+      <w:numFmt w:val="decimal"/>
+      <w:lvlText w:val="%8."/>
+      <w:lvlJc w:val="left"/>
+      <w:pPr>
+        <w:tabs>
+          <w:tab w:val="num" w:pos="5760"/>
+        </w:tabs>
+        <w:ind w:left="5760" w:hanging="360"/>
+      </w:pPr>
+    </w:lvl>
+    <w:lvl w:ilvl="8" w:tentative="1">
+      <w:start w:val="1"/>
+      <w:numFmt w:val="decimal"/>
+      <w:lvlText w:val="%9."/>
+      <w:lvlJc w:val="left"/>
+      <w:pPr>
+        <w:tabs>
+          <w:tab w:val="num" w:pos="6480"/>
+        </w:tabs>
+        <w:ind w:left="6480" w:hanging="360"/>
+      </w:pPr>
+    </w:lvl>
+  </w:abstractNum>
+  <w:abstractNum w:abstractNumId="9" w15:restartNumberingAfterBreak="0">
     <w:nsid w:val="3B4918CE"/>
     <w:multiLevelType w:val="hybridMultilevel"/>
     <w:tmpl w:val="74987624"/>
@@ -1876,7 +3706,7 @@
       </w:pPr>
     </w:lvl>
   </w:abstractNum>
-  <w:abstractNum w:abstractNumId="3" w15:restartNumberingAfterBreak="0">
+  <w:abstractNum w:abstractNumId="10" w15:restartNumberingAfterBreak="0">
     <w:nsid w:val="3B770A5D"/>
     <w:multiLevelType w:val="hybridMultilevel"/>
     <w:tmpl w:val="1F2C5E70"/>
@@ -1966,7 +3796,233 @@
       </w:pPr>
     </w:lvl>
   </w:abstractNum>
-  <w:abstractNum w:abstractNumId="4" w15:restartNumberingAfterBreak="0">
+  <w:abstractNum w:abstractNumId="11" w15:restartNumberingAfterBreak="0">
+    <w:nsid w:val="3F7A776C"/>
+    <w:multiLevelType w:val="multilevel"/>
+    <w:tmpl w:val="5D3A144E"/>
+    <w:lvl w:ilvl="0">
+      <w:start w:val="1"/>
+      <w:numFmt w:val="decimal"/>
+      <w:lvlText w:val="%1."/>
+      <w:lvlJc w:val="left"/>
+      <w:pPr>
+        <w:tabs>
+          <w:tab w:val="num" w:pos="720"/>
+        </w:tabs>
+        <w:ind w:left="720" w:hanging="360"/>
+      </w:pPr>
+    </w:lvl>
+    <w:lvl w:ilvl="1" w:tentative="1">
+      <w:start w:val="1"/>
+      <w:numFmt w:val="decimal"/>
+      <w:lvlText w:val="%2."/>
+      <w:lvlJc w:val="left"/>
+      <w:pPr>
+        <w:tabs>
+          <w:tab w:val="num" w:pos="1440"/>
+        </w:tabs>
+        <w:ind w:left="1440" w:hanging="360"/>
+      </w:pPr>
+    </w:lvl>
+    <w:lvl w:ilvl="2" w:tentative="1">
+      <w:start w:val="1"/>
+      <w:numFmt w:val="decimal"/>
+      <w:lvlText w:val="%3."/>
+      <w:lvlJc w:val="left"/>
+      <w:pPr>
+        <w:tabs>
+          <w:tab w:val="num" w:pos="2160"/>
+        </w:tabs>
+        <w:ind w:left="2160" w:hanging="360"/>
+      </w:pPr>
+    </w:lvl>
+    <w:lvl w:ilvl="3" w:tentative="1">
+      <w:start w:val="1"/>
+      <w:numFmt w:val="decimal"/>
+      <w:lvlText w:val="%4."/>
+      <w:lvlJc w:val="left"/>
+      <w:pPr>
+        <w:tabs>
+          <w:tab w:val="num" w:pos="2880"/>
+        </w:tabs>
+        <w:ind w:left="2880" w:hanging="360"/>
+      </w:pPr>
+    </w:lvl>
+    <w:lvl w:ilvl="4" w:tentative="1">
+      <w:start w:val="1"/>
+      <w:numFmt w:val="decimal"/>
+      <w:lvlText w:val="%5."/>
+      <w:lvlJc w:val="left"/>
+      <w:pPr>
+        <w:tabs>
+          <w:tab w:val="num" w:pos="3600"/>
+        </w:tabs>
+        <w:ind w:left="3600" w:hanging="360"/>
+      </w:pPr>
+    </w:lvl>
+    <w:lvl w:ilvl="5" w:tentative="1">
+      <w:start w:val="1"/>
+      <w:numFmt w:val="decimal"/>
+      <w:lvlText w:val="%6."/>
+      <w:lvlJc w:val="left"/>
+      <w:pPr>
+        <w:tabs>
+          <w:tab w:val="num" w:pos="4320"/>
+        </w:tabs>
+        <w:ind w:left="4320" w:hanging="360"/>
+      </w:pPr>
+    </w:lvl>
+    <w:lvl w:ilvl="6" w:tentative="1">
+      <w:start w:val="1"/>
+      <w:numFmt w:val="decimal"/>
+      <w:lvlText w:val="%7."/>
+      <w:lvlJc w:val="left"/>
+      <w:pPr>
+        <w:tabs>
+          <w:tab w:val="num" w:pos="5040"/>
+        </w:tabs>
+        <w:ind w:left="5040" w:hanging="360"/>
+      </w:pPr>
+    </w:lvl>
+    <w:lvl w:ilvl="7" w:tentative="1">
+      <w:start w:val="1"/>
+      <w:numFmt w:val="decimal"/>
+      <w:lvlText w:val="%8."/>
+      <w:lvlJc w:val="left"/>
+      <w:pPr>
+        <w:tabs>
+          <w:tab w:val="num" w:pos="5760"/>
+        </w:tabs>
+        <w:ind w:left="5760" w:hanging="360"/>
+      </w:pPr>
+    </w:lvl>
+    <w:lvl w:ilvl="8" w:tentative="1">
+      <w:start w:val="1"/>
+      <w:numFmt w:val="decimal"/>
+      <w:lvlText w:val="%9."/>
+      <w:lvlJc w:val="left"/>
+      <w:pPr>
+        <w:tabs>
+          <w:tab w:val="num" w:pos="6480"/>
+        </w:tabs>
+        <w:ind w:left="6480" w:hanging="360"/>
+      </w:pPr>
+    </w:lvl>
+  </w:abstractNum>
+  <w:abstractNum w:abstractNumId="12" w15:restartNumberingAfterBreak="0">
+    <w:nsid w:val="427A75E3"/>
+    <w:multiLevelType w:val="hybridMultilevel"/>
+    <w:tmpl w:val="A70AD19E"/>
+    <w:lvl w:ilvl="0" w:tplc="04190001">
+      <w:start w:val="1"/>
+      <w:numFmt w:val="bullet"/>
+      <w:lvlText w:val=""/>
+      <w:lvlJc w:val="left"/>
+      <w:pPr>
+        <w:ind w:left="1429" w:hanging="360"/>
+      </w:pPr>
+      <w:rPr>
+        <w:rFonts w:ascii="Symbol" w:hAnsi="Symbol" w:hint="default"/>
+      </w:rPr>
+    </w:lvl>
+    <w:lvl w:ilvl="1" w:tplc="04190003" w:tentative="1">
+      <w:start w:val="1"/>
+      <w:numFmt w:val="bullet"/>
+      <w:lvlText w:val="o"/>
+      <w:lvlJc w:val="left"/>
+      <w:pPr>
+        <w:ind w:left="2149" w:hanging="360"/>
+      </w:pPr>
+      <w:rPr>
+        <w:rFonts w:ascii="Courier New" w:hAnsi="Courier New" w:cs="Courier New" w:hint="default"/>
+      </w:rPr>
+    </w:lvl>
+    <w:lvl w:ilvl="2" w:tplc="04190005" w:tentative="1">
+      <w:start w:val="1"/>
+      <w:numFmt w:val="bullet"/>
+      <w:lvlText w:val=""/>
+      <w:lvlJc w:val="left"/>
+      <w:pPr>
+        <w:ind w:left="2869" w:hanging="360"/>
+      </w:pPr>
+      <w:rPr>
+        <w:rFonts w:ascii="Wingdings" w:hAnsi="Wingdings" w:hint="default"/>
+      </w:rPr>
+    </w:lvl>
+    <w:lvl w:ilvl="3" w:tplc="04190001" w:tentative="1">
+      <w:start w:val="1"/>
+      <w:numFmt w:val="bullet"/>
+      <w:lvlText w:val=""/>
+      <w:lvlJc w:val="left"/>
+      <w:pPr>
+        <w:ind w:left="3589" w:hanging="360"/>
+      </w:pPr>
+      <w:rPr>
+        <w:rFonts w:ascii="Symbol" w:hAnsi="Symbol" w:hint="default"/>
+      </w:rPr>
+    </w:lvl>
+    <w:lvl w:ilvl="4" w:tplc="04190003" w:tentative="1">
+      <w:start w:val="1"/>
+      <w:numFmt w:val="bullet"/>
+      <w:lvlText w:val="o"/>
+      <w:lvlJc w:val="left"/>
+      <w:pPr>
+        <w:ind w:left="4309" w:hanging="360"/>
+      </w:pPr>
+      <w:rPr>
+        <w:rFonts w:ascii="Courier New" w:hAnsi="Courier New" w:cs="Courier New" w:hint="default"/>
+      </w:rPr>
+    </w:lvl>
+    <w:lvl w:ilvl="5" w:tplc="04190005" w:tentative="1">
+      <w:start w:val="1"/>
+      <w:numFmt w:val="bullet"/>
+      <w:lvlText w:val=""/>
+      <w:lvlJc w:val="left"/>
+      <w:pPr>
+        <w:ind w:left="5029" w:hanging="360"/>
+      </w:pPr>
+      <w:rPr>
+        <w:rFonts w:ascii="Wingdings" w:hAnsi="Wingdings" w:hint="default"/>
+      </w:rPr>
+    </w:lvl>
+    <w:lvl w:ilvl="6" w:tplc="04190001" w:tentative="1">
+      <w:start w:val="1"/>
+      <w:numFmt w:val="bullet"/>
+      <w:lvlText w:val=""/>
+      <w:lvlJc w:val="left"/>
+      <w:pPr>
+        <w:ind w:left="5749" w:hanging="360"/>
+      </w:pPr>
+      <w:rPr>
+        <w:rFonts w:ascii="Symbol" w:hAnsi="Symbol" w:hint="default"/>
+      </w:rPr>
+    </w:lvl>
+    <w:lvl w:ilvl="7" w:tplc="04190003" w:tentative="1">
+      <w:start w:val="1"/>
+      <w:numFmt w:val="bullet"/>
+      <w:lvlText w:val="o"/>
+      <w:lvlJc w:val="left"/>
+      <w:pPr>
+        <w:ind w:left="6469" w:hanging="360"/>
+      </w:pPr>
+      <w:rPr>
+        <w:rFonts w:ascii="Courier New" w:hAnsi="Courier New" w:cs="Courier New" w:hint="default"/>
+      </w:rPr>
+    </w:lvl>
+    <w:lvl w:ilvl="8" w:tplc="04190005" w:tentative="1">
+      <w:start w:val="1"/>
+      <w:numFmt w:val="bullet"/>
+      <w:lvlText w:val=""/>
+      <w:lvlJc w:val="left"/>
+      <w:pPr>
+        <w:ind w:left="7189" w:hanging="360"/>
+      </w:pPr>
+      <w:rPr>
+        <w:rFonts w:ascii="Wingdings" w:hAnsi="Wingdings" w:hint="default"/>
+      </w:rPr>
+    </w:lvl>
+  </w:abstractNum>
+  <w:abstractNum w:abstractNumId="13" w15:restartNumberingAfterBreak="0">
     <w:nsid w:val="42A85E75"/>
     <w:multiLevelType w:val="hybridMultilevel"/>
     <w:tmpl w:val="7E0E85E6"/>
@@ -2052,7 +4108,7 @@
       </w:pPr>
     </w:lvl>
   </w:abstractNum>
-  <w:abstractNum w:abstractNumId="5" w15:restartNumberingAfterBreak="0">
+  <w:abstractNum w:abstractNumId="14" w15:restartNumberingAfterBreak="0">
     <w:nsid w:val="478864E4"/>
     <w:multiLevelType w:val="hybridMultilevel"/>
     <w:tmpl w:val="1F2C5E70"/>
@@ -2142,7 +4198,120 @@
       </w:pPr>
     </w:lvl>
   </w:abstractNum>
-  <w:abstractNum w:abstractNumId="6" w15:restartNumberingAfterBreak="0">
+  <w:abstractNum w:abstractNumId="15" w15:restartNumberingAfterBreak="0">
+    <w:nsid w:val="4D1A3085"/>
+    <w:multiLevelType w:val="hybridMultilevel"/>
+    <w:tmpl w:val="264212B0"/>
+    <w:lvl w:ilvl="0" w:tplc="04190001">
+      <w:start w:val="1"/>
+      <w:numFmt w:val="bullet"/>
+      <w:lvlText w:val=""/>
+      <w:lvlJc w:val="left"/>
+      <w:pPr>
+        <w:ind w:left="1429" w:hanging="360"/>
+      </w:pPr>
+      <w:rPr>
+        <w:rFonts w:ascii="Symbol" w:hAnsi="Symbol" w:hint="default"/>
+      </w:rPr>
+    </w:lvl>
+    <w:lvl w:ilvl="1" w:tplc="04190003" w:tentative="1">
+      <w:start w:val="1"/>
+      <w:numFmt w:val="bullet"/>
+      <w:lvlText w:val="o"/>
+      <w:lvlJc w:val="left"/>
+      <w:pPr>
+        <w:ind w:left="2149" w:hanging="360"/>
+      </w:pPr>
+      <w:rPr>
+        <w:rFonts w:ascii="Courier New" w:hAnsi="Courier New" w:cs="Courier New" w:hint="default"/>
+      </w:rPr>
+    </w:lvl>
+    <w:lvl w:ilvl="2" w:tplc="04190005" w:tentative="1">
+      <w:start w:val="1"/>
+      <w:numFmt w:val="bullet"/>
+      <w:lvlText w:val=""/>
+      <w:lvlJc w:val="left"/>
+      <w:pPr>
+        <w:ind w:left="2869" w:hanging="360"/>
+      </w:pPr>
+      <w:rPr>
+        <w:rFonts w:ascii="Wingdings" w:hAnsi="Wingdings" w:hint="default"/>
+      </w:rPr>
+    </w:lvl>
+    <w:lvl w:ilvl="3" w:tplc="04190001" w:tentative="1">
+      <w:start w:val="1"/>
+      <w:numFmt w:val="bullet"/>
+      <w:lvlText w:val=""/>
+      <w:lvlJc w:val="left"/>
+      <w:pPr>
+        <w:ind w:left="3589" w:hanging="360"/>
+      </w:pPr>
+      <w:rPr>
+        <w:rFonts w:ascii="Symbol" w:hAnsi="Symbol" w:hint="default"/>
+      </w:rPr>
+    </w:lvl>
+    <w:lvl w:ilvl="4" w:tplc="04190003" w:tentative="1">
+      <w:start w:val="1"/>
+      <w:numFmt w:val="bullet"/>
+      <w:lvlText w:val="o"/>
+      <w:lvlJc w:val="left"/>
+      <w:pPr>
+        <w:ind w:left="4309" w:hanging="360"/>
+      </w:pPr>
+      <w:rPr>
+        <w:rFonts w:ascii="Courier New" w:hAnsi="Courier New" w:cs="Courier New" w:hint="default"/>
+      </w:rPr>
+    </w:lvl>
+    <w:lvl w:ilvl="5" w:tplc="04190005" w:tentative="1">
+      <w:start w:val="1"/>
+      <w:numFmt w:val="bullet"/>
+      <w:lvlText w:val=""/>
+      <w:lvlJc w:val="left"/>
+      <w:pPr>
+        <w:ind w:left="5029" w:hanging="360"/>
+      </w:pPr>
+      <w:rPr>
+        <w:rFonts w:ascii="Wingdings" w:hAnsi="Wingdings" w:hint="default"/>
+      </w:rPr>
+    </w:lvl>
+    <w:lvl w:ilvl="6" w:tplc="04190001" w:tentative="1">
+      <w:start w:val="1"/>
+      <w:numFmt w:val="bullet"/>
+      <w:lvlText w:val=""/>
+      <w:lvlJc w:val="left"/>
+      <w:pPr>
+        <w:ind w:left="5749" w:hanging="360"/>
+      </w:pPr>
+      <w:rPr>
+        <w:rFonts w:ascii="Symbol" w:hAnsi="Symbol" w:hint="default"/>
+      </w:rPr>
+    </w:lvl>
+    <w:lvl w:ilvl="7" w:tplc="04190003" w:tentative="1">
+      <w:start w:val="1"/>
+      <w:numFmt w:val="bullet"/>
+      <w:lvlText w:val="o"/>
+      <w:lvlJc w:val="left"/>
+      <w:pPr>
+        <w:ind w:left="6469" w:hanging="360"/>
+      </w:pPr>
+      <w:rPr>
+        <w:rFonts w:ascii="Courier New" w:hAnsi="Courier New" w:cs="Courier New" w:hint="default"/>
+      </w:rPr>
+    </w:lvl>
+    <w:lvl w:ilvl="8" w:tplc="04190005" w:tentative="1">
+      <w:start w:val="1"/>
+      <w:numFmt w:val="bullet"/>
+      <w:lvlText w:val=""/>
+      <w:lvlJc w:val="left"/>
+      <w:pPr>
+        <w:ind w:left="7189" w:hanging="360"/>
+      </w:pPr>
+      <w:rPr>
+        <w:rFonts w:ascii="Wingdings" w:hAnsi="Wingdings" w:hint="default"/>
+      </w:rPr>
+    </w:lvl>
+  </w:abstractNum>
+  <w:abstractNum w:abstractNumId="16" w15:restartNumberingAfterBreak="0">
     <w:nsid w:val="52D91280"/>
     <w:multiLevelType w:val="hybridMultilevel"/>
     <w:tmpl w:val="C0DC2842"/>
@@ -2231,7 +4400,233 @@
       </w:pPr>
     </w:lvl>
   </w:abstractNum>
-  <w:abstractNum w:abstractNumId="7" w15:restartNumberingAfterBreak="0">
+  <w:abstractNum w:abstractNumId="17" w15:restartNumberingAfterBreak="0">
+    <w:nsid w:val="5480071F"/>
+    <w:multiLevelType w:val="hybridMultilevel"/>
+    <w:tmpl w:val="BBB6B2EA"/>
+    <w:lvl w:ilvl="0" w:tplc="04190001">
+      <w:start w:val="1"/>
+      <w:numFmt w:val="bullet"/>
+      <w:lvlText w:val=""/>
+      <w:lvlJc w:val="left"/>
+      <w:pPr>
+        <w:ind w:left="1429" w:hanging="360"/>
+      </w:pPr>
+      <w:rPr>
+        <w:rFonts w:ascii="Symbol" w:hAnsi="Symbol" w:hint="default"/>
+      </w:rPr>
+    </w:lvl>
+    <w:lvl w:ilvl="1" w:tplc="04190003" w:tentative="1">
+      <w:start w:val="1"/>
+      <w:numFmt w:val="bullet"/>
+      <w:lvlText w:val="o"/>
+      <w:lvlJc w:val="left"/>
+      <w:pPr>
+        <w:ind w:left="2149" w:hanging="360"/>
+      </w:pPr>
+      <w:rPr>
+        <w:rFonts w:ascii="Courier New" w:hAnsi="Courier New" w:cs="Courier New" w:hint="default"/>
+      </w:rPr>
+    </w:lvl>
+    <w:lvl w:ilvl="2" w:tplc="04190005" w:tentative="1">
+      <w:start w:val="1"/>
+      <w:numFmt w:val="bullet"/>
+      <w:lvlText w:val=""/>
+      <w:lvlJc w:val="left"/>
+      <w:pPr>
+        <w:ind w:left="2869" w:hanging="360"/>
+      </w:pPr>
+      <w:rPr>
+        <w:rFonts w:ascii="Wingdings" w:hAnsi="Wingdings" w:hint="default"/>
+      </w:rPr>
+    </w:lvl>
+    <w:lvl w:ilvl="3" w:tplc="04190001" w:tentative="1">
+      <w:start w:val="1"/>
+      <w:numFmt w:val="bullet"/>
+      <w:lvlText w:val=""/>
+      <w:lvlJc w:val="left"/>
+      <w:pPr>
+        <w:ind w:left="3589" w:hanging="360"/>
+      </w:pPr>
+      <w:rPr>
+        <w:rFonts w:ascii="Symbol" w:hAnsi="Symbol" w:hint="default"/>
+      </w:rPr>
+    </w:lvl>
+    <w:lvl w:ilvl="4" w:tplc="04190003" w:tentative="1">
+      <w:start w:val="1"/>
+      <w:numFmt w:val="bullet"/>
+      <w:lvlText w:val="o"/>
+      <w:lvlJc w:val="left"/>
+      <w:pPr>
+        <w:ind w:left="4309" w:hanging="360"/>
+      </w:pPr>
+      <w:rPr>
+        <w:rFonts w:ascii="Courier New" w:hAnsi="Courier New" w:cs="Courier New" w:hint="default"/>
+      </w:rPr>
+    </w:lvl>
+    <w:lvl w:ilvl="5" w:tplc="04190005" w:tentative="1">
+      <w:start w:val="1"/>
+      <w:numFmt w:val="bullet"/>
+      <w:lvlText w:val=""/>
+      <w:lvlJc w:val="left"/>
+      <w:pPr>
+        <w:ind w:left="5029" w:hanging="360"/>
+      </w:pPr>
+      <w:rPr>
+        <w:rFonts w:ascii="Wingdings" w:hAnsi="Wingdings" w:hint="default"/>
+      </w:rPr>
+    </w:lvl>
+    <w:lvl w:ilvl="6" w:tplc="04190001" w:tentative="1">
+      <w:start w:val="1"/>
+      <w:numFmt w:val="bullet"/>
+      <w:lvlText w:val=""/>
+      <w:lvlJc w:val="left"/>
+      <w:pPr>
+        <w:ind w:left="5749" w:hanging="360"/>
+      </w:pPr>
+      <w:rPr>
+        <w:rFonts w:ascii="Symbol" w:hAnsi="Symbol" w:hint="default"/>
+      </w:rPr>
+    </w:lvl>
+    <w:lvl w:ilvl="7" w:tplc="04190003" w:tentative="1">
+      <w:start w:val="1"/>
+      <w:numFmt w:val="bullet"/>
+      <w:lvlText w:val="o"/>
+      <w:lvlJc w:val="left"/>
+      <w:pPr>
+        <w:ind w:left="6469" w:hanging="360"/>
+      </w:pPr>
+      <w:rPr>
+        <w:rFonts w:ascii="Courier New" w:hAnsi="Courier New" w:cs="Courier New" w:hint="default"/>
+      </w:rPr>
+    </w:lvl>
+    <w:lvl w:ilvl="8" w:tplc="04190005" w:tentative="1">
+      <w:start w:val="1"/>
+      <w:numFmt w:val="bullet"/>
+      <w:lvlText w:val=""/>
+      <w:lvlJc w:val="left"/>
+      <w:pPr>
+        <w:ind w:left="7189" w:hanging="360"/>
+      </w:pPr>
+      <w:rPr>
+        <w:rFonts w:ascii="Wingdings" w:hAnsi="Wingdings" w:hint="default"/>
+      </w:rPr>
+    </w:lvl>
+  </w:abstractNum>
+  <w:abstractNum w:abstractNumId="18" w15:restartNumberingAfterBreak="0">
+    <w:nsid w:val="5A361A0A"/>
+    <w:multiLevelType w:val="hybridMultilevel"/>
+    <w:tmpl w:val="6818FBE8"/>
+    <w:lvl w:ilvl="0" w:tplc="04190001">
+      <w:start w:val="1"/>
+      <w:numFmt w:val="bullet"/>
+      <w:lvlText w:val=""/>
+      <w:lvlJc w:val="left"/>
+      <w:pPr>
+        <w:ind w:left="1429" w:hanging="360"/>
+      </w:pPr>
+      <w:rPr>
+        <w:rFonts w:ascii="Symbol" w:hAnsi="Symbol" w:hint="default"/>
+      </w:rPr>
+    </w:lvl>
+    <w:lvl w:ilvl="1" w:tplc="04190003" w:tentative="1">
+      <w:start w:val="1"/>
+      <w:numFmt w:val="bullet"/>
+      <w:lvlText w:val="o"/>
+      <w:lvlJc w:val="left"/>
+      <w:pPr>
+        <w:ind w:left="2149" w:hanging="360"/>
+      </w:pPr>
+      <w:rPr>
+        <w:rFonts w:ascii="Courier New" w:hAnsi="Courier New" w:cs="Courier New" w:hint="default"/>
+      </w:rPr>
+    </w:lvl>
+    <w:lvl w:ilvl="2" w:tplc="04190005" w:tentative="1">
+      <w:start w:val="1"/>
+      <w:numFmt w:val="bullet"/>
+      <w:lvlText w:val=""/>
+      <w:lvlJc w:val="left"/>
+      <w:pPr>
+        <w:ind w:left="2869" w:hanging="360"/>
+      </w:pPr>
+      <w:rPr>
+        <w:rFonts w:ascii="Wingdings" w:hAnsi="Wingdings" w:hint="default"/>
+      </w:rPr>
+    </w:lvl>
+    <w:lvl w:ilvl="3" w:tplc="04190001" w:tentative="1">
+      <w:start w:val="1"/>
+      <w:numFmt w:val="bullet"/>
+      <w:lvlText w:val=""/>
+      <w:lvlJc w:val="left"/>
+      <w:pPr>
+        <w:ind w:left="3589" w:hanging="360"/>
+      </w:pPr>
+      <w:rPr>
+        <w:rFonts w:ascii="Symbol" w:hAnsi="Symbol" w:hint="default"/>
+      </w:rPr>
+    </w:lvl>
+    <w:lvl w:ilvl="4" w:tplc="04190003" w:tentative="1">
+      <w:start w:val="1"/>
+      <w:numFmt w:val="bullet"/>
+      <w:lvlText w:val="o"/>
+      <w:lvlJc w:val="left"/>
+      <w:pPr>
+        <w:ind w:left="4309" w:hanging="360"/>
+      </w:pPr>
+      <w:rPr>
+        <w:rFonts w:ascii="Courier New" w:hAnsi="Courier New" w:cs="Courier New" w:hint="default"/>
+      </w:rPr>
+    </w:lvl>
+    <w:lvl w:ilvl="5" w:tplc="04190005" w:tentative="1">
+      <w:start w:val="1"/>
+      <w:numFmt w:val="bullet"/>
+      <w:lvlText w:val=""/>
+      <w:lvlJc w:val="left"/>
+      <w:pPr>
+        <w:ind w:left="5029" w:hanging="360"/>
+      </w:pPr>
+      <w:rPr>
+        <w:rFonts w:ascii="Wingdings" w:hAnsi="Wingdings" w:hint="default"/>
+      </w:rPr>
+    </w:lvl>
+    <w:lvl w:ilvl="6" w:tplc="04190001" w:tentative="1">
+      <w:start w:val="1"/>
+      <w:numFmt w:val="bullet"/>
+      <w:lvlText w:val=""/>
+      <w:lvlJc w:val="left"/>
+      <w:pPr>
+        <w:ind w:left="5749" w:hanging="360"/>
+      </w:pPr>
+      <w:rPr>
+        <w:rFonts w:ascii="Symbol" w:hAnsi="Symbol" w:hint="default"/>
+      </w:rPr>
+    </w:lvl>
+    <w:lvl w:ilvl="7" w:tplc="04190003" w:tentative="1">
+      <w:start w:val="1"/>
+      <w:numFmt w:val="bullet"/>
+      <w:lvlText w:val="o"/>
+      <w:lvlJc w:val="left"/>
+      <w:pPr>
+        <w:ind w:left="6469" w:hanging="360"/>
+      </w:pPr>
+      <w:rPr>
+        <w:rFonts w:ascii="Courier New" w:hAnsi="Courier New" w:cs="Courier New" w:hint="default"/>
+      </w:rPr>
+    </w:lvl>
+    <w:lvl w:ilvl="8" w:tplc="04190005" w:tentative="1">
+      <w:start w:val="1"/>
+      <w:numFmt w:val="bullet"/>
+      <w:lvlText w:val=""/>
+      <w:lvlJc w:val="left"/>
+      <w:pPr>
+        <w:ind w:left="7189" w:hanging="360"/>
+      </w:pPr>
+      <w:rPr>
+        <w:rFonts w:ascii="Wingdings" w:hAnsi="Wingdings" w:hint="default"/>
+      </w:rPr>
+    </w:lvl>
+  </w:abstractNum>
+  <w:abstractNum w:abstractNumId="19" w15:restartNumberingAfterBreak="0">
     <w:nsid w:val="5C5740CC"/>
     <w:multiLevelType w:val="hybridMultilevel"/>
     <w:tmpl w:val="38BA8670"/>
@@ -2317,7 +4712,120 @@
       </w:pPr>
     </w:lvl>
   </w:abstractNum>
-  <w:abstractNum w:abstractNumId="8" w15:restartNumberingAfterBreak="0">
+  <w:abstractNum w:abstractNumId="20" w15:restartNumberingAfterBreak="0">
+    <w:nsid w:val="5F8C3BE6"/>
+    <w:multiLevelType w:val="multilevel"/>
+    <w:tmpl w:val="597EAAC4"/>
+    <w:lvl w:ilvl="0">
+      <w:start w:val="1"/>
+      <w:numFmt w:val="decimal"/>
+      <w:lvlText w:val="%1."/>
+      <w:lvlJc w:val="left"/>
+      <w:pPr>
+        <w:tabs>
+          <w:tab w:val="num" w:pos="720"/>
+        </w:tabs>
+        <w:ind w:left="720" w:hanging="360"/>
+      </w:pPr>
+    </w:lvl>
+    <w:lvl w:ilvl="1" w:tentative="1">
+      <w:start w:val="1"/>
+      <w:numFmt w:val="decimal"/>
+      <w:lvlText w:val="%2."/>
+      <w:lvlJc w:val="left"/>
+      <w:pPr>
+        <w:tabs>
+          <w:tab w:val="num" w:pos="1440"/>
+        </w:tabs>
+        <w:ind w:left="1440" w:hanging="360"/>
+      </w:pPr>
+    </w:lvl>
+    <w:lvl w:ilvl="2" w:tentative="1">
+      <w:start w:val="1"/>
+      <w:numFmt w:val="decimal"/>
+      <w:lvlText w:val="%3."/>
+      <w:lvlJc w:val="left"/>
+      <w:pPr>
+        <w:tabs>
+          <w:tab w:val="num" w:pos="2160"/>
+        </w:tabs>
+        <w:ind w:left="2160" w:hanging="360"/>
+      </w:pPr>
+    </w:lvl>
+    <w:lvl w:ilvl="3" w:tentative="1">
+      <w:start w:val="1"/>
+      <w:numFmt w:val="decimal"/>
+      <w:lvlText w:val="%4."/>
+      <w:lvlJc w:val="left"/>
+      <w:pPr>
+        <w:tabs>
+          <w:tab w:val="num" w:pos="2880"/>
+        </w:tabs>
+        <w:ind w:left="2880" w:hanging="360"/>
+      </w:pPr>
+    </w:lvl>
+    <w:lvl w:ilvl="4" w:tentative="1">
+      <w:start w:val="1"/>
+      <w:numFmt w:val="decimal"/>
+      <w:lvlText w:val="%5."/>
+      <w:lvlJc w:val="left"/>
+      <w:pPr>
+        <w:tabs>
+          <w:tab w:val="num" w:pos="3600"/>
+        </w:tabs>
+        <w:ind w:left="3600" w:hanging="360"/>
+      </w:pPr>
+    </w:lvl>
+    <w:lvl w:ilvl="5" w:tentative="1">
+      <w:start w:val="1"/>
+      <w:numFmt w:val="decimal"/>
+      <w:lvlText w:val="%6."/>
+      <w:lvlJc w:val="left"/>
+      <w:pPr>
+        <w:tabs>
+          <w:tab w:val="num" w:pos="4320"/>
+        </w:tabs>
+        <w:ind w:left="4320" w:hanging="360"/>
+      </w:pPr>
+    </w:lvl>
+    <w:lvl w:ilvl="6" w:tentative="1">
+      <w:start w:val="1"/>
+      <w:numFmt w:val="decimal"/>
+      <w:lvlText w:val="%7."/>
+      <w:lvlJc w:val="left"/>
+      <w:pPr>
+        <w:tabs>
+          <w:tab w:val="num" w:pos="5040"/>
+        </w:tabs>
+        <w:ind w:left="5040" w:hanging="360"/>
+      </w:pPr>
+    </w:lvl>
+    <w:lvl w:ilvl="7" w:tentative="1">
+      <w:start w:val="1"/>
+      <w:numFmt w:val="decimal"/>
+      <w:lvlText w:val="%8."/>
+      <w:lvlJc w:val="left"/>
+      <w:pPr>
+        <w:tabs>
+          <w:tab w:val="num" w:pos="5760"/>
+        </w:tabs>
+        <w:ind w:left="5760" w:hanging="360"/>
+      </w:pPr>
+    </w:lvl>
+    <w:lvl w:ilvl="8" w:tentative="1">
+      <w:start w:val="1"/>
+      <w:numFmt w:val="decimal"/>
+      <w:lvlText w:val="%9."/>
+      <w:lvlJc w:val="left"/>
+      <w:pPr>
+        <w:tabs>
+          <w:tab w:val="num" w:pos="6480"/>
+        </w:tabs>
+        <w:ind w:left="6480" w:hanging="360"/>
+      </w:pPr>
+    </w:lvl>
+  </w:abstractNum>
+  <w:abstractNum w:abstractNumId="21" w15:restartNumberingAfterBreak="0">
     <w:nsid w:val="626D3A7C"/>
     <w:multiLevelType w:val="hybridMultilevel"/>
     <w:tmpl w:val="ADA4DD80"/>
@@ -2403,38 +4911,345 @@
       </w:pPr>
     </w:lvl>
   </w:abstractNum>
-  <w:num w:numId="1">
+  <w:abstractNum w:abstractNumId="22" w15:restartNumberingAfterBreak="0">
+    <w:nsid w:val="685423B2"/>
+    <w:multiLevelType w:val="multilevel"/>
+    <w:tmpl w:val="51DCDC8A"/>
+    <w:lvl w:ilvl="0">
+      <w:start w:val="1"/>
+      <w:numFmt w:val="bullet"/>
+      <w:lvlText w:val=""/>
+      <w:lvlJc w:val="left"/>
+      <w:pPr>
+        <w:tabs>
+          <w:tab w:val="num" w:pos="720"/>
+        </w:tabs>
+        <w:ind w:left="720" w:hanging="360"/>
+      </w:pPr>
+      <w:rPr>
+        <w:rFonts w:ascii="Symbol" w:hAnsi="Symbol" w:hint="default"/>
+        <w:sz w:val="20"/>
+      </w:rPr>
+    </w:lvl>
+    <w:lvl w:ilvl="1" w:tentative="1">
+      <w:start w:val="1"/>
+      <w:numFmt w:val="bullet"/>
+      <w:lvlText w:val=""/>
+      <w:lvlJc w:val="left"/>
+      <w:pPr>
+        <w:tabs>
+          <w:tab w:val="num" w:pos="1440"/>
+        </w:tabs>
+        <w:ind w:left="1440" w:hanging="360"/>
+      </w:pPr>
+      <w:rPr>
+        <w:rFonts w:ascii="Symbol" w:hAnsi="Symbol" w:hint="default"/>
+        <w:sz w:val="20"/>
+      </w:rPr>
+    </w:lvl>
+    <w:lvl w:ilvl="2" w:tentative="1">
+      <w:start w:val="1"/>
+      <w:numFmt w:val="bullet"/>
+      <w:lvlText w:val=""/>
+      <w:lvlJc w:val="left"/>
+      <w:pPr>
+        <w:tabs>
+          <w:tab w:val="num" w:pos="2160"/>
+        </w:tabs>
+        <w:ind w:left="2160" w:hanging="360"/>
+      </w:pPr>
+      <w:rPr>
+        <w:rFonts w:ascii="Symbol" w:hAnsi="Symbol" w:hint="default"/>
+        <w:sz w:val="20"/>
+      </w:rPr>
+    </w:lvl>
+    <w:lvl w:ilvl="3" w:tentative="1">
+      <w:start w:val="1"/>
+      <w:numFmt w:val="bullet"/>
+      <w:lvlText w:val=""/>
+      <w:lvlJc w:val="left"/>
+      <w:pPr>
+        <w:tabs>
+          <w:tab w:val="num" w:pos="2880"/>
+        </w:tabs>
+        <w:ind w:left="2880" w:hanging="360"/>
+      </w:pPr>
+      <w:rPr>
+        <w:rFonts w:ascii="Symbol" w:hAnsi="Symbol" w:hint="default"/>
+        <w:sz w:val="20"/>
+      </w:rPr>
+    </w:lvl>
+    <w:lvl w:ilvl="4" w:tentative="1">
+      <w:start w:val="1"/>
+      <w:numFmt w:val="bullet"/>
+      <w:lvlText w:val=""/>
+      <w:lvlJc w:val="left"/>
+      <w:pPr>
+        <w:tabs>
+          <w:tab w:val="num" w:pos="3600"/>
+        </w:tabs>
+        <w:ind w:left="3600" w:hanging="360"/>
+      </w:pPr>
+      <w:rPr>
+        <w:rFonts w:ascii="Symbol" w:hAnsi="Symbol" w:hint="default"/>
+        <w:sz w:val="20"/>
+      </w:rPr>
+    </w:lvl>
+    <w:lvl w:ilvl="5" w:tentative="1">
+      <w:start w:val="1"/>
+      <w:numFmt w:val="bullet"/>
+      <w:lvlText w:val=""/>
+      <w:lvlJc w:val="left"/>
+      <w:pPr>
+        <w:tabs>
+          <w:tab w:val="num" w:pos="4320"/>
+        </w:tabs>
+        <w:ind w:left="4320" w:hanging="360"/>
+      </w:pPr>
+      <w:rPr>
+        <w:rFonts w:ascii="Symbol" w:hAnsi="Symbol" w:hint="default"/>
+        <w:sz w:val="20"/>
+      </w:rPr>
+    </w:lvl>
+    <w:lvl w:ilvl="6" w:tentative="1">
+      <w:start w:val="1"/>
+      <w:numFmt w:val="bullet"/>
+      <w:lvlText w:val=""/>
+      <w:lvlJc w:val="left"/>
+      <w:pPr>
+        <w:tabs>
+          <w:tab w:val="num" w:pos="5040"/>
+        </w:tabs>
+        <w:ind w:left="5040" w:hanging="360"/>
+      </w:pPr>
+      <w:rPr>
+        <w:rFonts w:ascii="Symbol" w:hAnsi="Symbol" w:hint="default"/>
+        <w:sz w:val="20"/>
+      </w:rPr>
+    </w:lvl>
+    <w:lvl w:ilvl="7" w:tentative="1">
+      <w:start w:val="1"/>
+      <w:numFmt w:val="bullet"/>
+      <w:lvlText w:val=""/>
+      <w:lvlJc w:val="left"/>
+      <w:pPr>
+        <w:tabs>
+          <w:tab w:val="num" w:pos="5760"/>
+        </w:tabs>
+        <w:ind w:left="5760" w:hanging="360"/>
+      </w:pPr>
+      <w:rPr>
+        <w:rFonts w:ascii="Symbol" w:hAnsi="Symbol" w:hint="default"/>
+        <w:sz w:val="20"/>
+      </w:rPr>
+    </w:lvl>
+    <w:lvl w:ilvl="8" w:tentative="1">
+      <w:start w:val="1"/>
+      <w:numFmt w:val="bullet"/>
+      <w:lvlText w:val=""/>
+      <w:lvlJc w:val="left"/>
+      <w:pPr>
+        <w:tabs>
+          <w:tab w:val="num" w:pos="6480"/>
+        </w:tabs>
+        <w:ind w:left="6480" w:hanging="360"/>
+      </w:pPr>
+      <w:rPr>
+        <w:rFonts w:ascii="Symbol" w:hAnsi="Symbol" w:hint="default"/>
+        <w:sz w:val="20"/>
+      </w:rPr>
+    </w:lvl>
+  </w:abstractNum>
+  <w:abstractNum w:abstractNumId="23" w15:restartNumberingAfterBreak="0">
+    <w:nsid w:val="7F82040C"/>
+    <w:multiLevelType w:val="multilevel"/>
+    <w:tmpl w:val="F4C61B18"/>
+    <w:lvl w:ilvl="0">
+      <w:start w:val="1"/>
+      <w:numFmt w:val="decimal"/>
+      <w:lvlText w:val="%1."/>
+      <w:lvlJc w:val="left"/>
+      <w:pPr>
+        <w:tabs>
+          <w:tab w:val="num" w:pos="720"/>
+        </w:tabs>
+        <w:ind w:left="720" w:hanging="360"/>
+      </w:pPr>
+    </w:lvl>
+    <w:lvl w:ilvl="1" w:tentative="1">
+      <w:start w:val="1"/>
+      <w:numFmt w:val="decimal"/>
+      <w:lvlText w:val="%2."/>
+      <w:lvlJc w:val="left"/>
+      <w:pPr>
+        <w:tabs>
+          <w:tab w:val="num" w:pos="1440"/>
+        </w:tabs>
+        <w:ind w:left="1440" w:hanging="360"/>
+      </w:pPr>
+    </w:lvl>
+    <w:lvl w:ilvl="2" w:tentative="1">
+      <w:start w:val="1"/>
+      <w:numFmt w:val="decimal"/>
+      <w:lvlText w:val="%3."/>
+      <w:lvlJc w:val="left"/>
+      <w:pPr>
+        <w:tabs>
+          <w:tab w:val="num" w:pos="2160"/>
+        </w:tabs>
+        <w:ind w:left="2160" w:hanging="360"/>
+      </w:pPr>
+    </w:lvl>
+    <w:lvl w:ilvl="3" w:tentative="1">
+      <w:start w:val="1"/>
+      <w:numFmt w:val="decimal"/>
+      <w:lvlText w:val="%4."/>
+      <w:lvlJc w:val="left"/>
+      <w:pPr>
+        <w:tabs>
+          <w:tab w:val="num" w:pos="2880"/>
+        </w:tabs>
+        <w:ind w:left="2880" w:hanging="360"/>
+      </w:pPr>
+    </w:lvl>
+    <w:lvl w:ilvl="4" w:tentative="1">
+      <w:start w:val="1"/>
+      <w:numFmt w:val="decimal"/>
+      <w:lvlText w:val="%5."/>
+      <w:lvlJc w:val="left"/>
+      <w:pPr>
+        <w:tabs>
+          <w:tab w:val="num" w:pos="3600"/>
+        </w:tabs>
+        <w:ind w:left="3600" w:hanging="360"/>
+      </w:pPr>
+    </w:lvl>
+    <w:lvl w:ilvl="5" w:tentative="1">
+      <w:start w:val="1"/>
+      <w:numFmt w:val="decimal"/>
+      <w:lvlText w:val="%6."/>
+      <w:lvlJc w:val="left"/>
+      <w:pPr>
+        <w:tabs>
+          <w:tab w:val="num" w:pos="4320"/>
+        </w:tabs>
+        <w:ind w:left="4320" w:hanging="360"/>
+      </w:pPr>
+    </w:lvl>
+    <w:lvl w:ilvl="6" w:tentative="1">
+      <w:start w:val="1"/>
+      <w:numFmt w:val="decimal"/>
+      <w:lvlText w:val="%7."/>
+      <w:lvlJc w:val="left"/>
+      <w:pPr>
+        <w:tabs>
+          <w:tab w:val="num" w:pos="5040"/>
+        </w:tabs>
+        <w:ind w:left="5040" w:hanging="360"/>
+      </w:pPr>
+    </w:lvl>
+    <w:lvl w:ilvl="7" w:tentative="1">
+      <w:start w:val="1"/>
+      <w:numFmt w:val="decimal"/>
+      <w:lvlText w:val="%8."/>
+      <w:lvlJc w:val="left"/>
+      <w:pPr>
+        <w:tabs>
+          <w:tab w:val="num" w:pos="5760"/>
+        </w:tabs>
+        <w:ind w:left="5760" w:hanging="360"/>
+      </w:pPr>
+    </w:lvl>
+    <w:lvl w:ilvl="8" w:tentative="1">
+      <w:start w:val="1"/>
+      <w:numFmt w:val="decimal"/>
+      <w:lvlText w:val="%9."/>
+      <w:lvlJc w:val="left"/>
+      <w:pPr>
+        <w:tabs>
+          <w:tab w:val="num" w:pos="6480"/>
+        </w:tabs>
+        <w:ind w:left="6480" w:hanging="360"/>
+      </w:pPr>
+    </w:lvl>
+  </w:abstractNum>
+  <w:num w:numId="1" w16cid:durableId="904074820">
+    <w:abstractNumId w:val="13"/>
+  </w:num>
+  <w:num w:numId="2" w16cid:durableId="2069454521">
+    <w:abstractNumId w:val="19"/>
+  </w:num>
+  <w:num w:numId="3" w16cid:durableId="1051150624">
+    <w:abstractNumId w:val="3"/>
+  </w:num>
+  <w:num w:numId="4" w16cid:durableId="1439644234">
+    <w:abstractNumId w:val="14"/>
+  </w:num>
+  <w:num w:numId="5" w16cid:durableId="1469320228">
+    <w:abstractNumId w:val="1"/>
+  </w:num>
+  <w:num w:numId="6" w16cid:durableId="331955113">
+    <w:abstractNumId w:val="10"/>
+  </w:num>
+  <w:num w:numId="7" w16cid:durableId="976497956">
+    <w:abstractNumId w:val="21"/>
+  </w:num>
+  <w:num w:numId="8" w16cid:durableId="416707879">
+    <w:abstractNumId w:val="16"/>
+  </w:num>
+  <w:num w:numId="9" w16cid:durableId="1055007188">
+    <w:abstractNumId w:val="9"/>
+  </w:num>
+  <w:num w:numId="10" w16cid:durableId="1720745456">
+    <w:abstractNumId w:val="23"/>
+  </w:num>
+  <w:num w:numId="11" w16cid:durableId="1599830968">
+    <w:abstractNumId w:val="6"/>
+  </w:num>
+  <w:num w:numId="12" w16cid:durableId="568461271">
+    <w:abstractNumId w:val="11"/>
+  </w:num>
+  <w:num w:numId="13" w16cid:durableId="199514682">
+    <w:abstractNumId w:val="22"/>
+  </w:num>
+  <w:num w:numId="14" w16cid:durableId="676928855">
+    <w:abstractNumId w:val="12"/>
+  </w:num>
+  <w:num w:numId="15" w16cid:durableId="43064860">
+    <w:abstractNumId w:val="17"/>
+  </w:num>
+  <w:num w:numId="16" w16cid:durableId="1111121900">
+    <w:abstractNumId w:val="7"/>
+  </w:num>
+  <w:num w:numId="17" w16cid:durableId="2051489723">
+    <w:abstractNumId w:val="5"/>
+  </w:num>
+  <w:num w:numId="18" w16cid:durableId="1884294517">
+    <w:abstractNumId w:val="0"/>
+  </w:num>
+  <w:num w:numId="19" w16cid:durableId="748815680">
     <w:abstractNumId w:val="4"/>
   </w:num>
-  <w:num w:numId="2">
-    <w:abstractNumId w:val="7"/>
+  <w:num w:numId="20" w16cid:durableId="1587113067">
+    <w:abstractNumId w:val="20"/>
   </w:num>
-  <w:num w:numId="3">
-    <w:abstractNumId w:val="1"/>
+  <w:num w:numId="21" w16cid:durableId="1724057166">
+    <w:abstractNumId w:val="2"/>
   </w:num>
-  <w:num w:numId="4">
-    <w:abstractNumId w:val="5"/>
+  <w:num w:numId="22" w16cid:durableId="1017658770">
+    <w:abstractNumId w:val="18"/>
   </w:num>
-  <w:num w:numId="5">
-    <w:abstractNumId w:val="0"/>
+  <w:num w:numId="23" w16cid:durableId="1427075528">
+    <w:abstractNumId w:val="15"/>
   </w:num>
-  <w:num w:numId="6">
-    <w:abstractNumId w:val="3"/>
-  </w:num>
-  <w:num w:numId="7">
+  <w:num w:numId="24" w16cid:durableId="728117669">
     <w:abstractNumId w:val="8"/>
-  </w:num>
-  <w:num w:numId="8">
-    <w:abstractNumId w:val="6"/>
-  </w:num>
-  <w:num w:numId="9">
-    <w:abstractNumId w:val="2"/>
   </w:num>
 </w:numbering>
 </file>
 
 <file path=word/styles.xml><?xml version="1.0" encoding="utf-8"?>
-<w:styles xmlns:mc="http://schemas.openxmlformats.org/markup-compatibility/2006" xmlns:r="http://schemas.openxmlformats.org/officeDocument/2006/relationships" xmlns:w="http://schemas.openxmlformats.org/wordprocessingml/2006/main" xmlns:w14="http://schemas.microsoft.com/office/word/2010/wordml" xmlns:w15="http://schemas.microsoft.com/office/word/2012/wordml" xmlns:w16cex="http://schemas.microsoft.com/office/word/2018/wordml/cex" xmlns:w16cid="http://schemas.microsoft.com/office/word/2016/wordml/cid" xmlns:w16="http://schemas.microsoft.com/office/word/2018/wordml" xmlns:w16sdtdh="http://schemas.microsoft.com/office/word/2020/wordml/sdtdatahash" xmlns:w16se="http://schemas.microsoft.com/office/word/2015/wordml/symex" mc:Ignorable="w14 w15 w16se w16cid w16 w16cex w16sdtdh">
+<w:styles xmlns:mc="http://schemas.openxmlformats.org/markup-compatibility/2006" xmlns:r="http://schemas.openxmlformats.org/officeDocument/2006/relationships" xmlns:w="http://schemas.openxmlformats.org/wordprocessingml/2006/main" xmlns:w14="http://schemas.microsoft.com/office/word/2010/wordml" xmlns:w15="http://schemas.microsoft.com/office/word/2012/wordml" xmlns:w16cex="http://schemas.microsoft.com/office/word/2018/wordml/cex" xmlns:w16cid="http://schemas.microsoft.com/office/word/2016/wordml/cid" xmlns:w16="http://schemas.microsoft.com/office/word/2018/wordml" xmlns:w16du="http://schemas.microsoft.com/office/word/2023/wordml/word16du" xmlns:w16sdtdh="http://schemas.microsoft.com/office/word/2020/wordml/sdtdatahash" xmlns:w16se="http://schemas.microsoft.com/office/word/2015/wordml/symex" mc:Ignorable="w14 w15 w16se w16cid w16 w16cex w16sdtdh w16du">
   <w:docDefaults>
     <w:rPrDefault>
       <w:rPr>
@@ -2828,17 +5643,17 @@
     <w:lsdException w:name="Unresolved Mention" w:semiHidden="1" w:unhideWhenUsed="1"/>
     <w:lsdException w:name="Smart Link" w:semiHidden="1" w:unhideWhenUsed="1"/>
   </w:latentStyles>
-  <w:style w:type="paragraph" w:default="1" w:styleId="a">
+  <w:style w:type="paragraph" w:default="1" w:styleId="Normal">
     <w:name w:val="Normal"/>
     <w:qFormat/>
   </w:style>
-  <w:style w:type="character" w:default="1" w:styleId="a0">
+  <w:style w:type="character" w:default="1" w:styleId="DefaultParagraphFont">
     <w:name w:val="Default Paragraph Font"/>
     <w:uiPriority w:val="1"/>
     <w:semiHidden/>
     <w:unhideWhenUsed/>
   </w:style>
-  <w:style w:type="table" w:default="1" w:styleId="a1">
+  <w:style w:type="table" w:default="1" w:styleId="TableNormal">
     <w:name w:val="Normal Table"/>
     <w:uiPriority w:val="99"/>
     <w:semiHidden/>
@@ -2853,15 +5668,15 @@
       </w:tblCellMar>
     </w:tblPr>
   </w:style>
-  <w:style w:type="numbering" w:default="1" w:styleId="a2">
+  <w:style w:type="numbering" w:default="1" w:styleId="NoList">
     <w:name w:val="No List"/>
     <w:uiPriority w:val="99"/>
     <w:semiHidden/>
     <w:unhideWhenUsed/>
   </w:style>
-  <w:style w:type="paragraph" w:styleId="a3">
+  <w:style w:type="paragraph" w:styleId="ListParagraph">
     <w:name w:val="List Paragraph"/>
-    <w:basedOn w:val="a"/>
+    <w:basedOn w:val="Normal"/>
     <w:uiPriority w:val="34"/>
     <w:qFormat/>
     <w:rsid w:val="000420FD"/>
@@ -2869,6 +5684,34 @@
       <w:ind w:left="720"/>
       <w:contextualSpacing/>
     </w:pPr>
+  </w:style>
+  <w:style w:type="paragraph" w:styleId="NormalWeb">
+    <w:name w:val="Normal (Web)"/>
+    <w:basedOn w:val="Normal"/>
+    <w:uiPriority w:val="99"/>
+    <w:semiHidden/>
+    <w:unhideWhenUsed/>
+    <w:rsid w:val="004B7716"/>
+    <w:pPr>
+      <w:spacing w:before="100" w:beforeAutospacing="1" w:after="100" w:afterAutospacing="1" w:line="240" w:lineRule="auto"/>
+    </w:pPr>
+    <w:rPr>
+      <w:rFonts w:ascii="Times New Roman" w:eastAsia="Times New Roman" w:hAnsi="Times New Roman" w:cs="Times New Roman"/>
+      <w:sz w:val="24"/>
+      <w:szCs w:val="24"/>
+      <w:lang w:eastAsia="ru-RU"/>
+    </w:rPr>
+  </w:style>
+  <w:style w:type="character" w:styleId="Strong">
+    <w:name w:val="Strong"/>
+    <w:basedOn w:val="DefaultParagraphFont"/>
+    <w:uiPriority w:val="22"/>
+    <w:qFormat/>
+    <w:rsid w:val="004B7716"/>
+    <w:rPr>
+      <w:b/>
+      <w:bCs/>
+    </w:rPr>
   </w:style>
 </w:styles>
 </file>

</xml_diff>